<commit_message>
TFS 9603 - Add #6 question for Lawrence. Added textbox for Lawrence #6 question.
git-tfs-id: [https://tfs.omnicloud.local/tfs/cco%20program/]$/eCoaching_V2;C39459
</commit_message>
<xml_diff>
--- a/Design/DD/Web/CCO_eCoaching_Log_Survey_DD.docx
+++ b/Design/DD/Web/CCO_eCoaching_Log_Survey_DD.docx
@@ -134,8 +134,17 @@
           <w:sz w:val="22"/>
           <w:szCs w:val="22"/>
         </w:rPr>
-        <w:t xml:space="preserve"> eCoaching_Survey_DD</w:t>
+        <w:t xml:space="preserve"> </w:t>
       </w:r>
+      <w:proofErr w:type="spellStart"/>
+      <w:r>
+        <w:rPr>
+          <w:sz w:val="22"/>
+          <w:szCs w:val="22"/>
+        </w:rPr>
+        <w:t>eCoaching_Survey_DD</w:t>
+      </w:r>
+      <w:proofErr w:type="spellEnd"/>
     </w:p>
     <w:p>
       <w:pPr>
@@ -282,7 +291,7 @@
           </mc:Choice>
           <mc:Fallback>
             <w:pict>
-              <v:line w14:anchorId="157329A9" id="Line 12" o:spid="_x0000_s1026" style="position:absolute;z-index:251660288;visibility:visible;mso-wrap-style:square;mso-width-percent:0;mso-height-percent:0;mso-wrap-distance-left:9pt;mso-wrap-distance-top:0;mso-wrap-distance-right:9pt;mso-wrap-distance-bottom:0;mso-position-horizontal:absolute;mso-position-horizontal-relative:text;mso-position-vertical:absolute;mso-position-vertical-relative:text;mso-width-percent:0;mso-height-percent:0;mso-width-relative:page;mso-height-relative:page" from="367.2pt,33.3pt" to="439.25pt,33.35pt" o:gfxdata="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" o:allowincell="f">
+              <v:line w14:anchorId="41D0870D" id="Line 12" o:spid="_x0000_s1026" style="position:absolute;z-index:251660288;visibility:visible;mso-wrap-style:square;mso-width-percent:0;mso-height-percent:0;mso-wrap-distance-left:9pt;mso-wrap-distance-top:0;mso-wrap-distance-right:9pt;mso-wrap-distance-bottom:0;mso-position-horizontal:absolute;mso-position-horizontal-relative:text;mso-position-vertical:absolute;mso-position-vertical-relative:text;mso-width-percent:0;mso-height-percent:0;mso-width-relative:page;mso-height-relative:page" from="367.2pt,33.3pt" to="439.25pt,33.35pt" o:gfxdata="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" o:allowincell="f">
                 <v:stroke startarrowwidth="narrow" startarrowlength="short" endarrowwidth="narrow" endarrowlength="short"/>
               </v:line>
             </w:pict>
@@ -371,7 +380,7 @@
           </mc:Choice>
           <mc:Fallback>
             <w:pict>
-              <v:line w14:anchorId="17438963" id="Line 10" o:spid="_x0000_s1026" style="position:absolute;z-index:251659264;visibility:visible;mso-wrap-style:square;mso-width-percent:0;mso-height-percent:0;mso-wrap-distance-left:9pt;mso-wrap-distance-top:0;mso-wrap-distance-right:9pt;mso-wrap-distance-bottom:0;mso-position-horizontal:absolute;mso-position-horizontal-relative:text;mso-position-vertical:absolute;mso-position-vertical-relative:text;mso-width-percent:0;mso-height-percent:0;mso-width-relative:page;mso-height-relative:page" from="1in,33.3pt" to="266.45pt,33.35pt" o:gfxdata="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" o:allowincell="f">
+              <v:line w14:anchorId="498B7A69" id="Line 10" o:spid="_x0000_s1026" style="position:absolute;z-index:251659264;visibility:visible;mso-wrap-style:square;mso-width-percent:0;mso-height-percent:0;mso-wrap-distance-left:9pt;mso-wrap-distance-top:0;mso-wrap-distance-right:9pt;mso-wrap-distance-bottom:0;mso-position-horizontal:absolute;mso-position-horizontal-relative:text;mso-position-vertical:absolute;mso-position-vertical-relative:text;mso-width-percent:0;mso-height-percent:0;mso-width-relative:page;mso-height-relative:page" from="1in,33.3pt" to="266.45pt,33.35pt" o:gfxdata="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" o:allowincell="f">
                 <v:stroke startarrowwidth="narrow" startarrowlength="short" endarrowwidth="narrow" endarrowlength="short"/>
               </v:line>
             </w:pict>
@@ -540,7 +549,7 @@
           </mc:Choice>
           <mc:Fallback>
             <w:pict>
-              <v:line w14:anchorId="6934D8CC" id="Line 14" o:spid="_x0000_s1026" style="position:absolute;z-index:251661312;visibility:visible;mso-wrap-style:square;mso-width-percent:0;mso-height-percent:0;mso-wrap-distance-left:9pt;mso-wrap-distance-top:0;mso-wrap-distance-right:9pt;mso-wrap-distance-bottom:0;mso-position-horizontal:absolute;mso-position-horizontal-relative:text;mso-position-vertical:absolute;mso-position-vertical-relative:text;mso-width-percent:0;mso-height-percent:0;mso-width-relative:page;mso-height-relative:page" from="76.05pt,2pt" to="270.45pt,2pt" o:gfxdata="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" o:allowincell="f">
+              <v:line w14:anchorId="7CA6BCD3" id="Line 14" o:spid="_x0000_s1026" style="position:absolute;z-index:251661312;visibility:visible;mso-wrap-style:square;mso-width-percent:0;mso-height-percent:0;mso-wrap-distance-left:9pt;mso-wrap-distance-top:0;mso-wrap-distance-right:9pt;mso-wrap-distance-bottom:0;mso-position-horizontal:absolute;mso-position-horizontal-relative:text;mso-position-vertical:absolute;mso-position-vertical-relative:text;mso-width-percent:0;mso-height-percent:0;mso-width-relative:page;mso-height-relative:page" from="76.05pt,2pt" to="270.45pt,2pt" o:gfxdata="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" o:allowincell="f">
                 <v:stroke startarrowwidth="narrow" startarrowlength="short" endarrowwidth="narrow" endarrowlength="short"/>
               </v:line>
             </w:pict>
@@ -950,8 +959,18 @@
                 <w:sz w:val="22"/>
                 <w:szCs w:val="22"/>
               </w:rPr>
-              <w:t>Added 3.1.2  IsSurveyInactive</w:t>
-            </w:r>
+              <w:t xml:space="preserve">Added 3.1.2  </w:t>
+            </w:r>
+            <w:proofErr w:type="spellStart"/>
+            <w:r>
+              <w:rPr>
+                <w:color w:val="000000"/>
+                <w:sz w:val="22"/>
+                <w:szCs w:val="22"/>
+              </w:rPr>
+              <w:t>IsSurveyInactive</w:t>
+            </w:r>
+            <w:proofErr w:type="spellEnd"/>
           </w:p>
         </w:tc>
         <w:tc>
@@ -5525,7 +5544,41 @@
           <w:sz w:val="22"/>
           <w:szCs w:val="22"/>
         </w:rPr>
-        <w:t>The eCL Coaching Survey provides a way to collect CSRs feedback about their coaching experience. Every month, any CSR who has acknowledged and completed at least one eCoaching log and has not been chosen to do the survey for that month may receive a survey notification email, which has a link that takes the CSR to the Survey page.</w:t>
+        <w:t xml:space="preserve">The </w:t>
+      </w:r>
+      <w:proofErr w:type="spellStart"/>
+      <w:proofErr w:type="gramStart"/>
+      <w:r>
+        <w:rPr>
+          <w:sz w:val="22"/>
+          <w:szCs w:val="22"/>
+        </w:rPr>
+        <w:t>eCL</w:t>
+      </w:r>
+      <w:proofErr w:type="spellEnd"/>
+      <w:proofErr w:type="gramEnd"/>
+      <w:r>
+        <w:rPr>
+          <w:sz w:val="22"/>
+          <w:szCs w:val="22"/>
+        </w:rPr>
+        <w:t xml:space="preserve"> Coaching Survey provides a way to collect CSRs feedback about their coaching experience. Every month, any CSR who has acknowledged and completed at least one </w:t>
+      </w:r>
+      <w:proofErr w:type="spellStart"/>
+      <w:r>
+        <w:rPr>
+          <w:sz w:val="22"/>
+          <w:szCs w:val="22"/>
+        </w:rPr>
+        <w:t>eCoaching</w:t>
+      </w:r>
+      <w:proofErr w:type="spellEnd"/>
+      <w:r>
+        <w:rPr>
+          <w:sz w:val="22"/>
+          <w:szCs w:val="22"/>
+        </w:rPr>
+        <w:t xml:space="preserve"> log and has not been chosen to do the survey for that month may receive a survey notification email, which has a link that takes the CSR to the Survey page.</w:t>
       </w:r>
     </w:p>
     <w:p>
@@ -5654,6 +5707,7 @@
         </w:rPr>
       </w:pPr>
       <w:bookmarkStart w:id="16" w:name="_Toc504637913"/>
+      <w:proofErr w:type="spellStart"/>
       <w:r>
         <w:rPr>
           <w:sz w:val="22"/>
@@ -5662,6 +5716,7 @@
         <w:t>MySurvey.aspx.vb</w:t>
       </w:r>
       <w:bookmarkEnd w:id="16"/>
+      <w:proofErr w:type="spellEnd"/>
     </w:p>
     <w:p>
       <w:pPr>
@@ -6148,6 +6203,7 @@
         </w:rPr>
       </w:pPr>
       <w:bookmarkStart w:id="19" w:name="_Toc504637915"/>
+      <w:proofErr w:type="spellStart"/>
       <w:r>
         <w:rPr>
           <w:sz w:val="22"/>
@@ -6156,6 +6212,7 @@
         <w:t>MySurveyLogDetailView.aspx.vb</w:t>
       </w:r>
       <w:bookmarkEnd w:id="19"/>
+      <w:proofErr w:type="spellEnd"/>
     </w:p>
     <w:p>
       <w:pPr>
@@ -6283,8 +6340,17 @@
           <w:sz w:val="22"/>
           <w:szCs w:val="22"/>
         </w:rPr>
-        <w:t xml:space="preserve">    Get survey log coaching reasons/subreasons</w:t>
+        <w:t xml:space="preserve">    Get survey log coaching reasons/</w:t>
       </w:r>
+      <w:proofErr w:type="spellStart"/>
+      <w:r>
+        <w:rPr>
+          <w:sz w:val="22"/>
+          <w:szCs w:val="22"/>
+        </w:rPr>
+        <w:t>subreasons</w:t>
+      </w:r>
+      <w:proofErr w:type="spellEnd"/>
     </w:p>
     <w:p>
       <w:pPr>
@@ -6363,6 +6429,7 @@
         </w:rPr>
       </w:pPr>
       <w:bookmarkStart w:id="22" w:name="_Toc504637918"/>
+      <w:proofErr w:type="spellStart"/>
       <w:r>
         <w:rPr>
           <w:sz w:val="22"/>
@@ -6371,6 +6438,7 @@
         <w:t>MySurveyHandler.vb</w:t>
       </w:r>
       <w:bookmarkEnd w:id="22"/>
+      <w:proofErr w:type="spellEnd"/>
     </w:p>
     <w:p>
       <w:pPr>
@@ -6388,6 +6456,7 @@
         </w:rPr>
       </w:pPr>
       <w:bookmarkStart w:id="23" w:name="_Toc504637919"/>
+      <w:proofErr w:type="spellStart"/>
       <w:r>
         <w:rPr>
           <w:sz w:val="22"/>
@@ -6396,6 +6465,7 @@
         <w:t>IsAccessAllowed</w:t>
       </w:r>
       <w:bookmarkEnd w:id="23"/>
+      <w:proofErr w:type="spellEnd"/>
     </w:p>
     <w:p>
       <w:pPr>
@@ -6444,6 +6514,7 @@
         </w:rPr>
       </w:pPr>
       <w:bookmarkStart w:id="24" w:name="_Toc504637920"/>
+      <w:proofErr w:type="spellStart"/>
       <w:r>
         <w:rPr>
           <w:color w:val="000000"/>
@@ -6453,6 +6524,7 @@
         <w:t>IsSurveyInactive</w:t>
       </w:r>
       <w:bookmarkEnd w:id="24"/>
+      <w:proofErr w:type="spellEnd"/>
     </w:p>
     <w:p>
       <w:pPr>
@@ -6502,6 +6574,7 @@
         </w:rPr>
       </w:pPr>
       <w:bookmarkStart w:id="25" w:name="_Toc504637921"/>
+      <w:proofErr w:type="spellStart"/>
       <w:r>
         <w:rPr>
           <w:color w:val="000000"/>
@@ -6512,6 +6585,7 @@
         <w:t>IsSurveyCompleted</w:t>
       </w:r>
       <w:bookmarkEnd w:id="25"/>
+      <w:proofErr w:type="spellEnd"/>
       <w:r>
         <w:rPr>
           <w:sz w:val="22"/>
@@ -6568,6 +6642,7 @@
         </w:rPr>
       </w:pPr>
       <w:bookmarkStart w:id="26" w:name="_Toc504637922"/>
+      <w:proofErr w:type="spellStart"/>
       <w:r>
         <w:rPr>
           <w:sz w:val="22"/>
@@ -6576,6 +6651,7 @@
         <w:t>GetSurvey</w:t>
       </w:r>
       <w:bookmarkEnd w:id="26"/>
+      <w:proofErr w:type="spellEnd"/>
       <w:r>
         <w:rPr>
           <w:sz w:val="22"/>
@@ -6600,7 +6676,23 @@
           <w:sz w:val="22"/>
           <w:szCs w:val="22"/>
         </w:rPr>
-        <w:t>Get the survey by calling GetSurvey method in business layer</w:t>
+        <w:t xml:space="preserve">Get the survey by calling </w:t>
+      </w:r>
+      <w:proofErr w:type="spellStart"/>
+      <w:r>
+        <w:rPr>
+          <w:sz w:val="22"/>
+          <w:szCs w:val="22"/>
+        </w:rPr>
+        <w:t>GetSurvey</w:t>
+      </w:r>
+      <w:proofErr w:type="spellEnd"/>
+      <w:r>
+        <w:rPr>
+          <w:sz w:val="22"/>
+          <w:szCs w:val="22"/>
+        </w:rPr>
+        <w:t xml:space="preserve"> method in business layer</w:t>
       </w:r>
     </w:p>
     <w:p>
@@ -6632,6 +6724,7 @@
         </w:rPr>
       </w:pPr>
       <w:bookmarkStart w:id="27" w:name="_Toc504637923"/>
+      <w:proofErr w:type="spellStart"/>
       <w:r>
         <w:rPr>
           <w:sz w:val="22"/>
@@ -6640,6 +6733,7 @@
         <w:t>SaveSurvey</w:t>
       </w:r>
       <w:bookmarkEnd w:id="27"/>
+      <w:proofErr w:type="spellEnd"/>
     </w:p>
     <w:p>
       <w:pPr>
@@ -6689,6 +6783,7 @@
         </w:rPr>
       </w:pPr>
       <w:bookmarkStart w:id="28" w:name="_Toc504637924"/>
+      <w:proofErr w:type="spellStart"/>
       <w:r>
         <w:rPr>
           <w:sz w:val="22"/>
@@ -6697,6 +6792,7 @@
         <w:t>GetQuestion</w:t>
       </w:r>
       <w:bookmarkEnd w:id="28"/>
+      <w:proofErr w:type="spellEnd"/>
     </w:p>
     <w:p>
       <w:pPr>
@@ -6760,6 +6856,7 @@
         </w:rPr>
       </w:pPr>
       <w:bookmarkStart w:id="29" w:name="_Toc504637925"/>
+      <w:proofErr w:type="spellStart"/>
       <w:r>
         <w:rPr>
           <w:sz w:val="22"/>
@@ -6768,6 +6865,7 @@
         <w:t>MySurveyLogDetailViewHandler.vb</w:t>
       </w:r>
       <w:bookmarkEnd w:id="29"/>
+      <w:proofErr w:type="spellEnd"/>
     </w:p>
     <w:p>
       <w:pPr>
@@ -6785,6 +6883,7 @@
         </w:rPr>
       </w:pPr>
       <w:bookmarkStart w:id="30" w:name="_Toc504637926"/>
+      <w:proofErr w:type="spellStart"/>
       <w:r>
         <w:rPr>
           <w:sz w:val="22"/>
@@ -6793,6 +6892,7 @@
         <w:t>GetLogReasons</w:t>
       </w:r>
       <w:bookmarkEnd w:id="30"/>
+      <w:proofErr w:type="spellEnd"/>
     </w:p>
     <w:p>
       <w:pPr>
@@ -6911,6 +7011,7 @@
         </w:rPr>
       </w:pPr>
       <w:bookmarkStart w:id="31" w:name="_Toc504637927"/>
+      <w:proofErr w:type="spellStart"/>
       <w:r>
         <w:rPr>
           <w:sz w:val="22"/>
@@ -6919,6 +7020,7 @@
         <w:t>GetLogDetail</w:t>
       </w:r>
       <w:bookmarkEnd w:id="31"/>
+      <w:proofErr w:type="spellEnd"/>
     </w:p>
     <w:p>
       <w:pPr>
@@ -6998,6 +7100,7 @@
         </w:rPr>
       </w:pPr>
       <w:bookmarkStart w:id="33" w:name="_Toc504637929"/>
+      <w:proofErr w:type="spellStart"/>
       <w:r>
         <w:rPr>
           <w:sz w:val="22"/>
@@ -7006,6 +7109,7 @@
         <w:t>MySurveyDBAccess.vb</w:t>
       </w:r>
       <w:bookmarkEnd w:id="33"/>
+      <w:proofErr w:type="spellEnd"/>
     </w:p>
     <w:p>
       <w:pPr>
@@ -7023,6 +7127,7 @@
         </w:rPr>
       </w:pPr>
       <w:bookmarkStart w:id="34" w:name="_Toc504637930"/>
+      <w:proofErr w:type="spellStart"/>
       <w:r>
         <w:rPr>
           <w:sz w:val="22"/>
@@ -7031,6 +7136,7 @@
         <w:t>GetSurvey</w:t>
       </w:r>
       <w:bookmarkEnd w:id="34"/>
+      <w:proofErr w:type="spellEnd"/>
       <w:r>
         <w:rPr>
           <w:sz w:val="22"/>
@@ -7055,8 +7161,17 @@
           <w:sz w:val="22"/>
           <w:szCs w:val="22"/>
         </w:rPr>
-        <w:t>Get survey general information (employee ID, survey log name, survey status, and if the survey contains hot topic for the month) by calling GetSurveyInfo</w:t>
+        <w:t xml:space="preserve">Get survey general information (employee ID, survey log name, survey status, and if the survey contains hot topic for the month) by calling </w:t>
       </w:r>
+      <w:proofErr w:type="spellStart"/>
+      <w:r>
+        <w:rPr>
+          <w:sz w:val="22"/>
+          <w:szCs w:val="22"/>
+        </w:rPr>
+        <w:t>GetSurveyInfo</w:t>
+      </w:r>
+      <w:proofErr w:type="spellEnd"/>
     </w:p>
     <w:p>
       <w:pPr>
@@ -7086,8 +7201,17 @@
           <w:sz w:val="22"/>
           <w:szCs w:val="22"/>
         </w:rPr>
-        <w:t>Get survey questions by calling GetSurveyQuetions</w:t>
+        <w:t xml:space="preserve">Get survey questions by calling </w:t>
       </w:r>
+      <w:proofErr w:type="spellStart"/>
+      <w:r>
+        <w:rPr>
+          <w:sz w:val="22"/>
+          <w:szCs w:val="22"/>
+        </w:rPr>
+        <w:t>GetSurveyQuetions</w:t>
+      </w:r>
+      <w:proofErr w:type="spellEnd"/>
     </w:p>
     <w:p>
       <w:pPr>
@@ -7117,8 +7241,17 @@
           <w:sz w:val="22"/>
           <w:szCs w:val="22"/>
         </w:rPr>
-        <w:t>Get single choices data by calling GetSingleChoices</w:t>
+        <w:t xml:space="preserve">Get single choices data by calling </w:t>
       </w:r>
+      <w:proofErr w:type="spellStart"/>
+      <w:r>
+        <w:rPr>
+          <w:sz w:val="22"/>
+          <w:szCs w:val="22"/>
+        </w:rPr>
+        <w:t>GetSingleChoices</w:t>
+      </w:r>
+      <w:proofErr w:type="spellEnd"/>
     </w:p>
     <w:p>
       <w:pPr>
@@ -7149,6 +7282,7 @@
         </w:rPr>
       </w:pPr>
       <w:bookmarkStart w:id="35" w:name="_Toc504637931"/>
+      <w:proofErr w:type="spellStart"/>
       <w:r>
         <w:rPr>
           <w:sz w:val="22"/>
@@ -7157,6 +7291,7 @@
         <w:t>GetSurveyInfo</w:t>
       </w:r>
       <w:bookmarkEnd w:id="35"/>
+      <w:proofErr w:type="spellEnd"/>
     </w:p>
     <w:p>
       <w:pPr>
@@ -7174,8 +7309,17 @@
           <w:sz w:val="22"/>
           <w:szCs w:val="22"/>
         </w:rPr>
-        <w:t>Get survey general information (employee ID, survey log name, survey status, and if the survey contains hot topic for the month) by calling stored procedure sp_Select_SurveyDetails_By_SurveyID</w:t>
+        <w:t xml:space="preserve">Get survey general information (employee ID, survey log name, survey status, and if the survey contains hot topic for the month) by calling stored procedure </w:t>
       </w:r>
+      <w:proofErr w:type="spellStart"/>
+      <w:r>
+        <w:rPr>
+          <w:sz w:val="22"/>
+          <w:szCs w:val="22"/>
+        </w:rPr>
+        <w:t>sp_Select_SurveyDetails_By_SurveyID</w:t>
+      </w:r>
+      <w:proofErr w:type="spellEnd"/>
     </w:p>
     <w:p>
       <w:pPr>
@@ -7206,6 +7350,7 @@
         </w:rPr>
       </w:pPr>
       <w:bookmarkStart w:id="36" w:name="_Toc504637932"/>
+      <w:proofErr w:type="spellStart"/>
       <w:r>
         <w:rPr>
           <w:sz w:val="22"/>
@@ -7214,6 +7359,7 @@
         <w:t>GetSurveyQuestions</w:t>
       </w:r>
       <w:bookmarkEnd w:id="36"/>
+      <w:proofErr w:type="spellEnd"/>
     </w:p>
     <w:p>
       <w:pPr>
@@ -7231,8 +7377,17 @@
           <w:sz w:val="22"/>
           <w:szCs w:val="22"/>
         </w:rPr>
-        <w:t>Get survey questions by calling stored procedure sp_Select_Questions_For_Survey</w:t>
+        <w:t xml:space="preserve">Get survey questions by calling stored procedure </w:t>
       </w:r>
+      <w:proofErr w:type="spellStart"/>
+      <w:r>
+        <w:rPr>
+          <w:sz w:val="22"/>
+          <w:szCs w:val="22"/>
+        </w:rPr>
+        <w:t>sp_Select_Questions_For_Survey</w:t>
+      </w:r>
+      <w:proofErr w:type="spellEnd"/>
     </w:p>
     <w:p>
       <w:pPr>
@@ -7263,6 +7418,7 @@
         </w:rPr>
       </w:pPr>
       <w:bookmarkStart w:id="37" w:name="_Toc504637933"/>
+      <w:proofErr w:type="spellStart"/>
       <w:r>
         <w:rPr>
           <w:sz w:val="22"/>
@@ -7272,6 +7428,7 @@
         <w:t>GetSingleChoices</w:t>
       </w:r>
       <w:bookmarkEnd w:id="37"/>
+      <w:proofErr w:type="spellEnd"/>
     </w:p>
     <w:p>
       <w:pPr>
@@ -7289,8 +7446,17 @@
           <w:sz w:val="22"/>
           <w:szCs w:val="22"/>
         </w:rPr>
-        <w:t>Get single choices by calling stored procedure sp_Select_Responses_For_Survey</w:t>
+        <w:t xml:space="preserve">Get single choices by calling stored procedure </w:t>
       </w:r>
+      <w:proofErr w:type="spellStart"/>
+      <w:r>
+        <w:rPr>
+          <w:sz w:val="22"/>
+          <w:szCs w:val="22"/>
+        </w:rPr>
+        <w:t>sp_Select_Responses_For_Survey</w:t>
+      </w:r>
+      <w:proofErr w:type="spellEnd"/>
     </w:p>
     <w:p>
       <w:pPr>
@@ -7321,6 +7487,7 @@
         </w:rPr>
       </w:pPr>
       <w:bookmarkStart w:id="38" w:name="_Toc504637934"/>
+      <w:proofErr w:type="spellStart"/>
       <w:r>
         <w:rPr>
           <w:sz w:val="22"/>
@@ -7329,6 +7496,7 @@
         <w:t>SaveSurvey</w:t>
       </w:r>
       <w:bookmarkEnd w:id="38"/>
+      <w:proofErr w:type="spellEnd"/>
     </w:p>
     <w:p>
       <w:pPr>
@@ -7346,8 +7514,17 @@
           <w:sz w:val="22"/>
           <w:szCs w:val="22"/>
         </w:rPr>
-        <w:t>Save survey to database by calling stored procedure sp_Update_Survey_Response</w:t>
+        <w:t xml:space="preserve">Save survey to database by calling stored procedure </w:t>
       </w:r>
+      <w:proofErr w:type="spellStart"/>
+      <w:r>
+        <w:rPr>
+          <w:sz w:val="22"/>
+          <w:szCs w:val="22"/>
+        </w:rPr>
+        <w:t>sp_Update_Survey_Response</w:t>
+      </w:r>
+      <w:proofErr w:type="spellEnd"/>
     </w:p>
     <w:p>
       <w:pPr>
@@ -7384,6 +7561,7 @@
         </w:rPr>
       </w:pPr>
       <w:bookmarkStart w:id="39" w:name="_Toc504637935"/>
+      <w:proofErr w:type="spellStart"/>
       <w:r>
         <w:rPr>
           <w:sz w:val="22"/>
@@ -7392,6 +7570,7 @@
         <w:t>MySurveyLogDetailDBAccess.vb</w:t>
       </w:r>
       <w:bookmarkEnd w:id="39"/>
+      <w:proofErr w:type="spellEnd"/>
     </w:p>
     <w:p>
       <w:pPr>
@@ -7409,6 +7588,7 @@
         </w:rPr>
       </w:pPr>
       <w:bookmarkStart w:id="40" w:name="_Toc504637936"/>
+      <w:proofErr w:type="spellStart"/>
       <w:r>
         <w:rPr>
           <w:sz w:val="22"/>
@@ -7417,6 +7597,7 @@
         <w:t>GetLogReasons</w:t>
       </w:r>
       <w:bookmarkEnd w:id="40"/>
+      <w:proofErr w:type="spellEnd"/>
     </w:p>
     <w:p>
       <w:pPr>
@@ -7434,8 +7615,17 @@
           <w:sz w:val="22"/>
           <w:szCs w:val="22"/>
         </w:rPr>
-        <w:t>Get coaching reasons and sub reasons by calling stored procedure sp_SelectReviewFrom_Coaching_Log_Reasons</w:t>
+        <w:t xml:space="preserve">Get coaching reasons and sub reasons by calling stored procedure </w:t>
       </w:r>
+      <w:proofErr w:type="spellStart"/>
+      <w:r>
+        <w:rPr>
+          <w:sz w:val="22"/>
+          <w:szCs w:val="22"/>
+        </w:rPr>
+        <w:t>sp_SelectReviewFrom_Coaching_Log_Reasons</w:t>
+      </w:r>
+      <w:proofErr w:type="spellEnd"/>
     </w:p>
     <w:p>
       <w:pPr>
@@ -7466,6 +7656,7 @@
         </w:rPr>
       </w:pPr>
       <w:bookmarkStart w:id="41" w:name="_Toc504637937"/>
+      <w:proofErr w:type="spellStart"/>
       <w:r>
         <w:rPr>
           <w:sz w:val="22"/>
@@ -7474,6 +7665,7 @@
         <w:t>GetLogDetail</w:t>
       </w:r>
       <w:bookmarkEnd w:id="41"/>
+      <w:proofErr w:type="spellEnd"/>
     </w:p>
     <w:p>
       <w:pPr>
@@ -7494,8 +7686,17 @@
           <w:sz w:val="22"/>
           <w:szCs w:val="22"/>
         </w:rPr>
-        <w:t>Get details of the log by calling stored procedure sp_SelectReviewFrom_Coaching_Log</w:t>
+        <w:t xml:space="preserve">Get details of the log by calling stored procedure </w:t>
       </w:r>
+      <w:proofErr w:type="spellStart"/>
+      <w:r>
+        <w:rPr>
+          <w:sz w:val="22"/>
+          <w:szCs w:val="22"/>
+        </w:rPr>
+        <w:t>sp_SelectReviewFrom_Coaching_Log</w:t>
+      </w:r>
+      <w:proofErr w:type="spellEnd"/>
     </w:p>
     <w:p>
       <w:pPr>
@@ -7577,6 +7778,7 @@
         </w:rPr>
       </w:pPr>
       <w:bookmarkStart w:id="43" w:name="_Toc504637939"/>
+      <w:proofErr w:type="spellStart"/>
       <w:r>
         <w:rPr>
           <w:sz w:val="22"/>
@@ -7585,6 +7787,7 @@
         <w:t>Sp_Select_SurveyDetails_By_SurveyID</w:t>
       </w:r>
       <w:bookmarkEnd w:id="43"/>
+      <w:proofErr w:type="spellEnd"/>
     </w:p>
     <w:p>
       <w:pPr>
@@ -7620,6 +7823,7 @@
         </w:rPr>
       </w:pPr>
       <w:bookmarkStart w:id="44" w:name="_Toc504637940"/>
+      <w:proofErr w:type="spellStart"/>
       <w:r>
         <w:rPr>
           <w:sz w:val="22"/>
@@ -7628,6 +7832,7 @@
         <w:t>sp_Select_Questions_For_Survey</w:t>
       </w:r>
       <w:bookmarkEnd w:id="44"/>
+      <w:proofErr w:type="spellEnd"/>
     </w:p>
     <w:p>
       <w:pPr>
@@ -7663,6 +7868,7 @@
         </w:rPr>
       </w:pPr>
       <w:bookmarkStart w:id="45" w:name="_Toc504637941"/>
+      <w:proofErr w:type="spellStart"/>
       <w:r>
         <w:rPr>
           <w:sz w:val="22"/>
@@ -7671,6 +7877,7 @@
         <w:t>sp_Select_Responses_By_Question</w:t>
       </w:r>
       <w:bookmarkEnd w:id="45"/>
+      <w:proofErr w:type="spellEnd"/>
     </w:p>
     <w:p>
       <w:pPr>
@@ -7708,6 +7915,7 @@
       </w:pPr>
       <w:bookmarkStart w:id="47" w:name="_Toc504637942"/>
       <w:bookmarkEnd w:id="46"/>
+      <w:proofErr w:type="spellStart"/>
       <w:r>
         <w:rPr>
           <w:sz w:val="22"/>
@@ -7716,6 +7924,7 @@
         <w:t>sp_Update_Survey_Response</w:t>
       </w:r>
       <w:bookmarkEnd w:id="47"/>
+      <w:proofErr w:type="spellEnd"/>
     </w:p>
     <w:p>
       <w:pPr>
@@ -8211,7 +8420,22 @@
                 <w:szCs w:val="22"/>
               </w:rPr>
               <w:tab/>
-              <w:t>Link Name</w:t>
+            </w:r>
+            <w:proofErr w:type="spellStart"/>
+            <w:r>
+              <w:rPr>
+                <w:sz w:val="22"/>
+                <w:szCs w:val="22"/>
+              </w:rPr>
+              <w:t>Link</w:t>
+            </w:r>
+            <w:proofErr w:type="spellEnd"/>
+            <w:r>
+              <w:rPr>
+                <w:sz w:val="22"/>
+                <w:szCs w:val="22"/>
+              </w:rPr>
+              <w:t xml:space="preserve"> Name</w:t>
             </w:r>
           </w:p>
         </w:tc>
@@ -8444,6 +8668,7 @@
                 <w:szCs w:val="22"/>
               </w:rPr>
             </w:pPr>
+            <w:proofErr w:type="spellStart"/>
             <w:r>
               <w:rPr>
                 <w:sz w:val="22"/>
@@ -8451,6 +8676,7 @@
               </w:rPr>
               <w:t>OnPageLoad</w:t>
             </w:r>
+            <w:proofErr w:type="spellEnd"/>
           </w:p>
         </w:tc>
         <w:tc>
@@ -8515,12 +8741,37 @@
                 <w:szCs w:val="22"/>
               </w:rPr>
             </w:pPr>
-            <w:r>
-              <w:rPr>
-                <w:sz w:val="22"/>
-                <w:szCs w:val="22"/>
-              </w:rPr>
-              <w:t>Javascript displayDetailModal() is called to pop up Log Detail modal dialog</w:t>
+            <w:proofErr w:type="spellStart"/>
+            <w:r>
+              <w:rPr>
+                <w:sz w:val="22"/>
+                <w:szCs w:val="22"/>
+              </w:rPr>
+              <w:t>Javascript</w:t>
+            </w:r>
+            <w:proofErr w:type="spellEnd"/>
+            <w:r>
+              <w:rPr>
+                <w:sz w:val="22"/>
+                <w:szCs w:val="22"/>
+              </w:rPr>
+              <w:t xml:space="preserve"> </w:t>
+            </w:r>
+            <w:proofErr w:type="spellStart"/>
+            <w:r>
+              <w:rPr>
+                <w:sz w:val="22"/>
+                <w:szCs w:val="22"/>
+              </w:rPr>
+              <w:t>displayDetailModal</w:t>
+            </w:r>
+            <w:proofErr w:type="spellEnd"/>
+            <w:r>
+              <w:rPr>
+                <w:sz w:val="22"/>
+                <w:szCs w:val="22"/>
+              </w:rPr>
+              <w:t>() is called to pop up Log Detail modal dialog</w:t>
             </w:r>
           </w:p>
         </w:tc>
@@ -9194,9 +9445,11 @@
             <w:pPr>
               <w:pStyle w:val="NormalTableText"/>
             </w:pPr>
+            <w:proofErr w:type="spellStart"/>
             <w:r>
               <w:t>Survey_Response_Header.FormName</w:t>
             </w:r>
+            <w:proofErr w:type="spellEnd"/>
           </w:p>
         </w:tc>
         <w:tc>
@@ -9368,8 +9621,13 @@
             </w:tcBorders>
           </w:tcPr>
           <w:p>
-            <w:r>
-              <w:t>1.Was the call played back for you during your last coaching session? (If applicable).</w:t>
+            <w:proofErr w:type="gramStart"/>
+            <w:r>
+              <w:t>1.Was</w:t>
+            </w:r>
+            <w:proofErr w:type="gramEnd"/>
+            <w:r>
+              <w:t xml:space="preserve"> the call played back for you during your last coaching session? (If applicable).</w:t>
             </w:r>
           </w:p>
         </w:tc>
@@ -9387,9 +9645,11 @@
             <w:pPr>
               <w:pStyle w:val="NormalTableText"/>
             </w:pPr>
+            <w:proofErr w:type="spellStart"/>
             <w:r>
               <w:t>Survey_DIM_Question.Description</w:t>
             </w:r>
+            <w:proofErr w:type="spellEnd"/>
           </w:p>
         </w:tc>
         <w:tc>
@@ -9499,9 +9759,11 @@
             <w:pPr>
               <w:pStyle w:val="NormalTableText"/>
             </w:pPr>
+            <w:proofErr w:type="spellStart"/>
             <w:r>
               <w:t>RadioButtonList</w:t>
             </w:r>
+            <w:proofErr w:type="spellEnd"/>
           </w:p>
           <w:p/>
         </w:tc>
@@ -9599,9 +9861,11 @@
             <w:pPr>
               <w:pStyle w:val="NormalTableText"/>
             </w:pPr>
+            <w:proofErr w:type="spellStart"/>
             <w:r>
               <w:t>Survey_DIM_QAnswer.ResponseValue</w:t>
             </w:r>
+            <w:proofErr w:type="spellEnd"/>
           </w:p>
         </w:tc>
         <w:tc>
@@ -9706,9 +9970,11 @@
             <w:pPr>
               <w:pStyle w:val="NormalTableText"/>
             </w:pPr>
+            <w:proofErr w:type="spellStart"/>
             <w:r>
               <w:t>Survey_DIM_Question.Description</w:t>
             </w:r>
+            <w:proofErr w:type="spellEnd"/>
           </w:p>
         </w:tc>
         <w:tc>
@@ -10069,8 +10335,13 @@
             </w:tcBorders>
           </w:tcPr>
           <w:p>
-            <w:r>
-              <w:t>2.Will you be able to apply the information from your last coaching session?</w:t>
+            <w:proofErr w:type="gramStart"/>
+            <w:r>
+              <w:t>2.Will</w:t>
+            </w:r>
+            <w:proofErr w:type="gramEnd"/>
+            <w:r>
+              <w:t xml:space="preserve"> you be able to apply the information from your last coaching session?</w:t>
             </w:r>
           </w:p>
         </w:tc>
@@ -10088,9 +10359,11 @@
             <w:pPr>
               <w:pStyle w:val="NormalTableText"/>
             </w:pPr>
+            <w:proofErr w:type="spellStart"/>
             <w:r>
               <w:t>Survey_DIM_Question.Description</w:t>
             </w:r>
+            <w:proofErr w:type="spellEnd"/>
           </w:p>
         </w:tc>
         <w:tc>
@@ -10140,9 +10413,11 @@
             <w:pPr>
               <w:pStyle w:val="NormalTableText"/>
             </w:pPr>
+            <w:proofErr w:type="spellStart"/>
             <w:r>
               <w:t>RadioButtonList</w:t>
             </w:r>
+            <w:proofErr w:type="spellEnd"/>
           </w:p>
           <w:p/>
         </w:tc>
@@ -10200,9 +10475,11 @@
             <w:pPr>
               <w:pStyle w:val="NormalTableText"/>
             </w:pPr>
+            <w:proofErr w:type="spellStart"/>
             <w:r>
               <w:t>Survey_DIM_QAnswer.ResponseValue</w:t>
             </w:r>
+            <w:proofErr w:type="spellEnd"/>
           </w:p>
         </w:tc>
         <w:tc>
@@ -10295,9 +10572,11 @@
             <w:pPr>
               <w:pStyle w:val="NormalTableText"/>
             </w:pPr>
+            <w:proofErr w:type="spellStart"/>
             <w:r>
               <w:t>Survey_DIM_Question.Description</w:t>
             </w:r>
+            <w:proofErr w:type="spellEnd"/>
           </w:p>
         </w:tc>
         <w:tc>
@@ -10337,9 +10616,11 @@
             </w:tcBorders>
           </w:tcPr>
           <w:p>
+            <w:proofErr w:type="spellStart"/>
             <w:r>
               <w:t>TextBox</w:t>
             </w:r>
+            <w:proofErr w:type="spellEnd"/>
           </w:p>
         </w:tc>
         <w:tc>
@@ -10498,8 +10779,21 @@
             </w:tcBorders>
           </w:tcPr>
           <w:p>
-            <w:r>
-              <w:t>3.Did you find the coaching sesson valuable/effective?</w:t>
+            <w:proofErr w:type="gramStart"/>
+            <w:r>
+              <w:t>3.Did</w:t>
+            </w:r>
+            <w:proofErr w:type="gramEnd"/>
+            <w:r>
+              <w:t xml:space="preserve"> you find the coaching </w:t>
+            </w:r>
+            <w:proofErr w:type="spellStart"/>
+            <w:r>
+              <w:t>sesson</w:t>
+            </w:r>
+            <w:proofErr w:type="spellEnd"/>
+            <w:r>
+              <w:t xml:space="preserve"> valuable/effective?</w:t>
             </w:r>
           </w:p>
         </w:tc>
@@ -10517,9 +10811,11 @@
             <w:pPr>
               <w:pStyle w:val="NormalTableText"/>
             </w:pPr>
+            <w:proofErr w:type="spellStart"/>
             <w:r>
               <w:t>Survey_DIM_Question.Description</w:t>
             </w:r>
+            <w:proofErr w:type="spellEnd"/>
           </w:p>
         </w:tc>
         <w:tc>
@@ -10569,9 +10865,11 @@
             <w:pPr>
               <w:pStyle w:val="NormalTableText"/>
             </w:pPr>
+            <w:proofErr w:type="spellStart"/>
             <w:r>
               <w:t>RadioButtonList</w:t>
             </w:r>
+            <w:proofErr w:type="spellEnd"/>
           </w:p>
           <w:p/>
         </w:tc>
@@ -10629,9 +10927,11 @@
             <w:pPr>
               <w:pStyle w:val="NormalTableText"/>
             </w:pPr>
+            <w:proofErr w:type="spellStart"/>
             <w:r>
               <w:t>Survey_DIM_QAnswer.ResponseValue</w:t>
             </w:r>
+            <w:proofErr w:type="spellEnd"/>
           </w:p>
         </w:tc>
         <w:tc>
@@ -10723,9 +11023,11 @@
             </w:tcBorders>
           </w:tcPr>
           <w:p>
+            <w:proofErr w:type="spellStart"/>
             <w:r>
               <w:t>Survey_DIM_Question.Description</w:t>
             </w:r>
+            <w:proofErr w:type="spellEnd"/>
           </w:p>
         </w:tc>
         <w:tc>
@@ -10773,9 +11075,11 @@
             </w:tcBorders>
           </w:tcPr>
           <w:p>
+            <w:proofErr w:type="spellStart"/>
             <w:r>
               <w:t>TextBox</w:t>
             </w:r>
+            <w:proofErr w:type="spellEnd"/>
           </w:p>
         </w:tc>
         <w:tc>
@@ -11029,8 +11333,21 @@
             </w:tcBorders>
           </w:tcPr>
           <w:p>
-            <w:r>
-              <w:t>4.Please rate the effectiveness of the coaching notes provided in the eCL.</w:t>
+            <w:proofErr w:type="gramStart"/>
+            <w:r>
+              <w:t>4.Please</w:t>
+            </w:r>
+            <w:proofErr w:type="gramEnd"/>
+            <w:r>
+              <w:t xml:space="preserve"> rate the effectiveness of the coaching notes provided in the </w:t>
+            </w:r>
+            <w:proofErr w:type="spellStart"/>
+            <w:r>
+              <w:t>eCL</w:t>
+            </w:r>
+            <w:proofErr w:type="spellEnd"/>
+            <w:r>
+              <w:t>.</w:t>
             </w:r>
           </w:p>
         </w:tc>
@@ -11048,9 +11365,11 @@
             <w:pPr>
               <w:pStyle w:val="NormalTableText"/>
             </w:pPr>
+            <w:proofErr w:type="spellStart"/>
             <w:r>
               <w:t>Survey_DIM_Question.Description</w:t>
             </w:r>
+            <w:proofErr w:type="spellEnd"/>
           </w:p>
         </w:tc>
         <w:tc>
@@ -11100,9 +11419,11 @@
             <w:pPr>
               <w:pStyle w:val="NormalTableText"/>
             </w:pPr>
+            <w:proofErr w:type="spellStart"/>
             <w:r>
               <w:t>RadioButtonList</w:t>
             </w:r>
+            <w:proofErr w:type="spellEnd"/>
           </w:p>
           <w:p/>
         </w:tc>
@@ -11175,9 +11496,11 @@
             <w:pPr>
               <w:pStyle w:val="NormalTableText"/>
             </w:pPr>
+            <w:proofErr w:type="spellStart"/>
             <w:r>
               <w:t>Survey_DIM_QAnswer.ResponseValue</w:t>
             </w:r>
+            <w:proofErr w:type="spellEnd"/>
           </w:p>
         </w:tc>
         <w:tc>
@@ -11274,9 +11597,11 @@
                 <w:i w:val="0"/>
               </w:rPr>
             </w:pPr>
+            <w:proofErr w:type="spellStart"/>
             <w:r>
               <w:t>Survey_DIM_Question.Description</w:t>
             </w:r>
+            <w:proofErr w:type="spellEnd"/>
           </w:p>
         </w:tc>
         <w:tc>
@@ -11316,9 +11641,11 @@
             </w:tcBorders>
           </w:tcPr>
           <w:p>
+            <w:proofErr w:type="spellStart"/>
             <w:r>
               <w:t>TextBox</w:t>
             </w:r>
+            <w:proofErr w:type="spellEnd"/>
           </w:p>
         </w:tc>
         <w:tc>
@@ -11477,8 +11804,13 @@
             </w:tcBorders>
           </w:tcPr>
           <w:p>
-            <w:r>
-              <w:t>5.Please rate your overall coaching experience.</w:t>
+            <w:proofErr w:type="gramStart"/>
+            <w:r>
+              <w:t>5.Please</w:t>
+            </w:r>
+            <w:proofErr w:type="gramEnd"/>
+            <w:r>
+              <w:t xml:space="preserve"> rate your overall coaching experience.</w:t>
             </w:r>
           </w:p>
         </w:tc>
@@ -11500,9 +11832,11 @@
                 <w:i w:val="0"/>
               </w:rPr>
             </w:pPr>
+            <w:proofErr w:type="spellStart"/>
             <w:r>
               <w:t>Survey_DIM_Question.Description</w:t>
             </w:r>
+            <w:proofErr w:type="spellEnd"/>
           </w:p>
         </w:tc>
         <w:tc>
@@ -11548,9 +11882,11 @@
             <w:pPr>
               <w:pStyle w:val="NormalTableText"/>
             </w:pPr>
+            <w:proofErr w:type="spellStart"/>
             <w:r>
               <w:t>RadioButtonList</w:t>
             </w:r>
+            <w:proofErr w:type="spellEnd"/>
           </w:p>
           <w:p/>
         </w:tc>
@@ -11623,9 +11959,11 @@
             <w:pPr>
               <w:pStyle w:val="NormalTableText"/>
             </w:pPr>
+            <w:proofErr w:type="spellStart"/>
             <w:r>
               <w:t>Survey_DIM_QAnswer.ResponseValue</w:t>
             </w:r>
+            <w:proofErr w:type="spellEnd"/>
           </w:p>
         </w:tc>
         <w:tc>
@@ -11722,9 +12060,11 @@
                 <w:i w:val="0"/>
               </w:rPr>
             </w:pPr>
+            <w:proofErr w:type="spellStart"/>
             <w:r>
               <w:t>Survey_DIM_Question.Description</w:t>
             </w:r>
+            <w:proofErr w:type="spellEnd"/>
           </w:p>
         </w:tc>
         <w:tc>
@@ -11824,9 +12164,11 @@
             </w:tcPrChange>
           </w:tcPr>
           <w:p>
+            <w:proofErr w:type="spellStart"/>
             <w:r>
               <w:t>TextBox</w:t>
             </w:r>
+            <w:proofErr w:type="spellEnd"/>
           </w:p>
         </w:tc>
         <w:tc>
@@ -12187,10 +12529,10 @@
         <w:tc>
           <w:tcPr>
             <w:tcW w:w="1530" w:type="dxa"/>
-            <w:tcBorders>
-              <w:top w:val="single" w:sz="4" w:space="0" w:color="auto"/>
-              <w:left w:val="single" w:sz="4" w:space="0" w:color="auto"/>
-              <w:bottom w:val="single" w:sz="4" w:space="0" w:color="auto"/>
+            <w:vMerge w:val="restart"/>
+            <w:tcBorders>
+              <w:top w:val="single" w:sz="4" w:space="0" w:color="auto"/>
+              <w:left w:val="single" w:sz="4" w:space="0" w:color="auto"/>
               <w:right w:val="single" w:sz="4" w:space="0" w:color="auto"/>
             </w:tcBorders>
           </w:tcPr>
@@ -12288,11 +12630,13 @@
                 <w:i w:val="0"/>
               </w:rPr>
             </w:pPr>
+            <w:proofErr w:type="spellStart"/>
             <w:ins w:id="148" w:author="Huang, Lili" w:date="2018-01-08T15:01:00Z">
               <w:r>
                 <w:t>Survey_DIM_Question.Description</w:t>
               </w:r>
             </w:ins>
+            <w:proofErr w:type="spellEnd"/>
           </w:p>
         </w:tc>
         <w:tc>
@@ -12321,8 +12665,8 @@
         <w:tc>
           <w:tcPr>
             <w:tcW w:w="1530" w:type="dxa"/>
-            <w:tcBorders>
-              <w:top w:val="single" w:sz="4" w:space="0" w:color="auto"/>
+            <w:vMerge/>
+            <w:tcBorders>
               <w:left w:val="single" w:sz="4" w:space="0" w:color="auto"/>
               <w:bottom w:val="single" w:sz="4" w:space="0" w:color="auto"/>
               <w:right w:val="single" w:sz="4" w:space="0" w:color="auto"/>
@@ -12353,10 +12697,12 @@
                 <w:ins w:id="152" w:author="Huang, Lili" w:date="2018-01-08T15:02:00Z"/>
               </w:rPr>
             </w:pPr>
+            <w:proofErr w:type="spellStart"/>
             <w:ins w:id="153" w:author="Huang, Lili" w:date="2018-01-08T15:02:00Z">
               <w:r>
                 <w:t>RadioButtonList</w:t>
               </w:r>
+              <w:proofErr w:type="spellEnd"/>
             </w:ins>
           </w:p>
           <w:p>
@@ -12385,9 +12731,17 @@
             </w:pPr>
             <w:ins w:id="156" w:author="Huang, Lili" w:date="2018-01-08T15:02:00Z">
               <w:r>
-                <w:t>Question5RadioButtonList</w:t>
+                <w:t>Question</w:t>
               </w:r>
             </w:ins>
+            <w:r>
+              <w:t>6</w:t>
+            </w:r>
+            <w:ins w:id="157" w:author="Huang, Lili" w:date="2018-01-08T15:02:00Z">
+              <w:r>
+                <w:t>RadioButtonList</w:t>
+              </w:r>
+            </w:ins>
           </w:p>
         </w:tc>
         <w:tc>
@@ -12403,7 +12757,7 @@
           <w:p>
             <w:pPr>
               <w:rPr>
-                <w:ins w:id="157" w:author="Huang, Lili" w:date="2018-01-08T13:47:00Z"/>
+                <w:ins w:id="158" w:author="Huang, Lili" w:date="2018-01-08T13:47:00Z"/>
               </w:rPr>
             </w:pPr>
             <w:r>
@@ -12426,15 +12780,17 @@
               <w:pStyle w:val="BodyTextIndent"/>
               <w:ind w:left="0"/>
               <w:rPr>
-                <w:ins w:id="158" w:author="Huang, Lili" w:date="2018-01-08T13:47:00Z"/>
+                <w:ins w:id="159" w:author="Huang, Lili" w:date="2018-01-08T13:47:00Z"/>
                 <w:i w:val="0"/>
               </w:rPr>
             </w:pPr>
-            <w:ins w:id="159" w:author="Huang, Lili" w:date="2018-01-08T15:02:00Z">
+            <w:proofErr w:type="spellStart"/>
+            <w:ins w:id="160" w:author="Huang, Lili" w:date="2018-01-08T15:02:00Z">
               <w:r>
                 <w:t>Survey_DIM_QAnswer.ResponseValue</w:t>
               </w:r>
             </w:ins>
+            <w:proofErr w:type="spellEnd"/>
           </w:p>
         </w:tc>
         <w:tc>
@@ -12450,10 +12806,10 @@
           <w:p>
             <w:pPr>
               <w:rPr>
-                <w:ins w:id="160" w:author="Huang, Lili" w:date="2018-01-08T13:47:00Z"/>
-              </w:rPr>
-            </w:pPr>
-            <w:ins w:id="161" w:author="Huang, Lili" w:date="2018-01-08T15:02:00Z">
+                <w:ins w:id="161" w:author="Huang, Lili" w:date="2018-01-08T13:47:00Z"/>
+              </w:rPr>
+            </w:pPr>
+            <w:ins w:id="162" w:author="Huang, Lili" w:date="2018-01-08T15:02:00Z">
               <w:r>
                 <w:t>required</w:t>
               </w:r>
@@ -12463,7 +12819,7 @@
       </w:tr>
       <w:tr>
         <w:trPr>
-          <w:ins w:id="162" w:author="Huang, Lili" w:date="2018-01-08T14:58:00Z"/>
+          <w:ins w:id="163" w:author="Huang, Lili" w:date="2018-01-08T14:58:00Z"/>
         </w:trPr>
         <w:tc>
           <w:tcPr>
@@ -12479,11 +12835,11 @@
           <w:p>
             <w:pPr>
               <w:rPr>
-                <w:ins w:id="163" w:author="Huang, Lili" w:date="2018-01-08T14:58:00Z"/>
+                <w:ins w:id="164" w:author="Huang, Lili" w:date="2018-01-08T14:58:00Z"/>
                 <w:i/>
               </w:rPr>
             </w:pPr>
-            <w:ins w:id="164" w:author="Huang, Lili" w:date="2018-01-08T14:59:00Z">
+            <w:ins w:id="165" w:author="Huang, Lili" w:date="2018-01-08T14:59:00Z">
               <w:r>
                 <w:rPr>
                   <w:i/>
@@ -12491,7 +12847,7 @@
                 <w:t xml:space="preserve">Display </w:t>
               </w:r>
             </w:ins>
-            <w:ins w:id="165" w:author="Huang, Lili" w:date="2018-01-09T14:56:00Z">
+            <w:ins w:id="166" w:author="Huang, Lili" w:date="2018-01-09T14:56:00Z">
               <w:r>
                 <w:rPr>
                   <w:i/>
@@ -12499,7 +12855,7 @@
                 <w:t xml:space="preserve">for </w:t>
               </w:r>
             </w:ins>
-            <w:ins w:id="166" w:author="Huang, Lili" w:date="2018-01-08T14:59:00Z">
+            <w:ins w:id="167" w:author="Huang, Lili" w:date="2018-01-08T14:59:00Z">
               <w:r>
                 <w:rPr>
                   <w:i/>
@@ -12512,7 +12868,7 @@
       </w:tr>
       <w:tr>
         <w:trPr>
-          <w:ins w:id="167" w:author="Huang, Lili" w:date="2018-01-08T15:03:00Z"/>
+          <w:ins w:id="168" w:author="Huang, Lili" w:date="2018-01-08T15:03:00Z"/>
         </w:trPr>
         <w:tc>
           <w:tcPr>
@@ -12527,10 +12883,10 @@
           <w:p>
             <w:pPr>
               <w:rPr>
-                <w:ins w:id="168" w:author="Huang, Lili" w:date="2018-01-08T15:03:00Z"/>
-              </w:rPr>
-            </w:pPr>
-            <w:ins w:id="169" w:author="Huang, Lili" w:date="2018-01-08T15:03:00Z">
+                <w:ins w:id="169" w:author="Huang, Lili" w:date="2018-01-08T15:03:00Z"/>
+              </w:rPr>
+            </w:pPr>
+            <w:ins w:id="170" w:author="Huang, Lili" w:date="2018-01-08T15:03:00Z">
               <w:r>
                 <w:t>MySurvey.aspx</w:t>
               </w:r>
@@ -12550,10 +12906,10 @@
           <w:p>
             <w:pPr>
               <w:rPr>
-                <w:ins w:id="170" w:author="Huang, Lili" w:date="2018-01-08T15:03:00Z"/>
-              </w:rPr>
-            </w:pPr>
-            <w:ins w:id="171" w:author="Huang, Lili" w:date="2018-01-08T15:03:00Z">
+                <w:ins w:id="171" w:author="Huang, Lili" w:date="2018-01-08T15:03:00Z"/>
+              </w:rPr>
+            </w:pPr>
+            <w:ins w:id="172" w:author="Huang, Lili" w:date="2018-01-08T15:03:00Z">
               <w:r>
                 <w:t>Label</w:t>
               </w:r>
@@ -12573,7 +12929,7 @@
           <w:p>
             <w:pPr>
               <w:rPr>
-                <w:ins w:id="172" w:author="Huang, Lili" w:date="2018-01-08T15:03:00Z"/>
+                <w:ins w:id="173" w:author="Huang, Lili" w:date="2018-01-08T15:03:00Z"/>
               </w:rPr>
             </w:pPr>
           </w:p>
@@ -12591,12 +12947,17 @@
           <w:p>
             <w:pPr>
               <w:rPr>
-                <w:ins w:id="173" w:author="Huang, Lili" w:date="2018-01-08T15:03:00Z"/>
-              </w:rPr>
-            </w:pPr>
-            <w:ins w:id="174" w:author="Huang, Lili" w:date="2018-01-08T15:03:00Z">
+                <w:ins w:id="174" w:author="Huang, Lili" w:date="2018-01-08T15:03:00Z"/>
+              </w:rPr>
+            </w:pPr>
+            <w:proofErr w:type="gramStart"/>
+            <w:ins w:id="175" w:author="Huang, Lili" w:date="2018-01-08T15:03:00Z">
               <w:r>
-                <w:t xml:space="preserve">6.How prepared was your </w:t>
+                <w:t>6.How</w:t>
+              </w:r>
+              <w:proofErr w:type="gramEnd"/>
+              <w:r>
+                <w:t xml:space="preserve"> prepared was your </w:t>
               </w:r>
               <w:r>
                 <w:lastRenderedPageBreak/>
@@ -12620,15 +12981,17 @@
               <w:pStyle w:val="BodyTextIndent"/>
               <w:ind w:left="0"/>
               <w:rPr>
-                <w:ins w:id="175" w:author="Huang, Lili" w:date="2018-01-08T15:03:00Z"/>
+                <w:ins w:id="176" w:author="Huang, Lili" w:date="2018-01-08T15:03:00Z"/>
                 <w:i w:val="0"/>
               </w:rPr>
             </w:pPr>
-            <w:ins w:id="176" w:author="Huang, Lili" w:date="2018-01-08T15:03:00Z">
+            <w:proofErr w:type="spellStart"/>
+            <w:ins w:id="177" w:author="Huang, Lili" w:date="2018-01-08T15:03:00Z">
               <w:r>
                 <w:lastRenderedPageBreak/>
                 <w:t>Survey_DIM_Question.Description</w:t>
               </w:r>
+              <w:proofErr w:type="spellEnd"/>
             </w:ins>
           </w:p>
         </w:tc>
@@ -12645,7 +13008,7 @@
           <w:p>
             <w:pPr>
               <w:rPr>
-                <w:ins w:id="177" w:author="Huang, Lili" w:date="2018-01-08T15:03:00Z"/>
+                <w:ins w:id="178" w:author="Huang, Lili" w:date="2018-01-08T15:03:00Z"/>
               </w:rPr>
             </w:pPr>
           </w:p>
@@ -12653,22 +13016,22 @@
       </w:tr>
       <w:tr>
         <w:trPr>
-          <w:ins w:id="178" w:author="Huang, Lili" w:date="2018-01-08T15:03:00Z"/>
+          <w:ins w:id="179" w:author="Huang, Lili" w:date="2018-01-08T15:03:00Z"/>
         </w:trPr>
         <w:tc>
           <w:tcPr>
             <w:tcW w:w="1530" w:type="dxa"/>
-            <w:tcBorders>
-              <w:top w:val="single" w:sz="4" w:space="0" w:color="auto"/>
-              <w:left w:val="single" w:sz="4" w:space="0" w:color="auto"/>
-              <w:bottom w:val="single" w:sz="4" w:space="0" w:color="auto"/>
-              <w:right w:val="single" w:sz="4" w:space="0" w:color="auto"/>
-            </w:tcBorders>
-          </w:tcPr>
-          <w:p>
-            <w:pPr>
-              <w:rPr>
-                <w:ins w:id="179" w:author="Huang, Lili" w:date="2018-01-08T15:03:00Z"/>
+            <w:vMerge w:val="restart"/>
+            <w:tcBorders>
+              <w:top w:val="single" w:sz="4" w:space="0" w:color="auto"/>
+              <w:left w:val="single" w:sz="4" w:space="0" w:color="auto"/>
+              <w:right w:val="single" w:sz="4" w:space="0" w:color="auto"/>
+            </w:tcBorders>
+          </w:tcPr>
+          <w:p>
+            <w:pPr>
+              <w:rPr>
+                <w:ins w:id="180" w:author="Huang, Lili" w:date="2018-01-08T15:03:00Z"/>
               </w:rPr>
             </w:pPr>
           </w:p>
@@ -12687,92 +13050,108 @@
             <w:pPr>
               <w:pStyle w:val="NormalTableText"/>
               <w:rPr>
-                <w:ins w:id="180" w:author="Huang, Lili" w:date="2018-01-08T15:03:00Z"/>
-              </w:rPr>
-            </w:pPr>
-            <w:ins w:id="181" w:author="Huang, Lili" w:date="2018-01-08T15:03:00Z">
+                <w:ins w:id="181" w:author="Huang, Lili" w:date="2018-01-08T15:03:00Z"/>
+              </w:rPr>
+            </w:pPr>
+            <w:proofErr w:type="spellStart"/>
+            <w:ins w:id="182" w:author="Huang, Lili" w:date="2018-01-08T15:03:00Z">
+              <w:r>
+                <w:t>RadioButtonList</w:t>
+              </w:r>
+              <w:proofErr w:type="spellEnd"/>
+            </w:ins>
+          </w:p>
+          <w:p>
+            <w:pPr>
+              <w:rPr>
+                <w:ins w:id="183" w:author="Huang, Lili" w:date="2018-01-08T15:03:00Z"/>
+              </w:rPr>
+            </w:pPr>
+          </w:p>
+        </w:tc>
+        <w:tc>
+          <w:tcPr>
+            <w:tcW w:w="1980" w:type="dxa"/>
+            <w:tcBorders>
+              <w:top w:val="single" w:sz="4" w:space="0" w:color="auto"/>
+              <w:left w:val="single" w:sz="4" w:space="0" w:color="auto"/>
+              <w:bottom w:val="single" w:sz="4" w:space="0" w:color="auto"/>
+              <w:right w:val="single" w:sz="4" w:space="0" w:color="auto"/>
+            </w:tcBorders>
+          </w:tcPr>
+          <w:p>
+            <w:pPr>
+              <w:rPr>
+                <w:ins w:id="184" w:author="Huang, Lili" w:date="2018-01-08T15:03:00Z"/>
+              </w:rPr>
+            </w:pPr>
+            <w:ins w:id="185" w:author="Huang, Lili" w:date="2018-01-08T15:03:00Z">
+              <w:r>
+                <w:t>Question</w:t>
+              </w:r>
+            </w:ins>
+            <w:r>
+              <w:t>6</w:t>
+            </w:r>
+            <w:ins w:id="186" w:author="Huang, Lili" w:date="2018-01-08T15:03:00Z">
               <w:r>
                 <w:t>RadioButtonList</w:t>
               </w:r>
             </w:ins>
           </w:p>
-          <w:p>
-            <w:pPr>
-              <w:rPr>
-                <w:ins w:id="182" w:author="Huang, Lili" w:date="2018-01-08T15:03:00Z"/>
-              </w:rPr>
-            </w:pPr>
-          </w:p>
-        </w:tc>
-        <w:tc>
-          <w:tcPr>
-            <w:tcW w:w="1980" w:type="dxa"/>
-            <w:tcBorders>
-              <w:top w:val="single" w:sz="4" w:space="0" w:color="auto"/>
-              <w:left w:val="single" w:sz="4" w:space="0" w:color="auto"/>
-              <w:bottom w:val="single" w:sz="4" w:space="0" w:color="auto"/>
-              <w:right w:val="single" w:sz="4" w:space="0" w:color="auto"/>
-            </w:tcBorders>
-          </w:tcPr>
-          <w:p>
-            <w:pPr>
-              <w:rPr>
-                <w:ins w:id="183" w:author="Huang, Lili" w:date="2018-01-08T15:03:00Z"/>
-              </w:rPr>
-            </w:pPr>
-            <w:ins w:id="184" w:author="Huang, Lili" w:date="2018-01-08T15:03:00Z">
+        </w:tc>
+        <w:tc>
+          <w:tcPr>
+            <w:tcW w:w="2970" w:type="dxa"/>
+            <w:tcBorders>
+              <w:top w:val="single" w:sz="4" w:space="0" w:color="auto"/>
+              <w:left w:val="single" w:sz="4" w:space="0" w:color="auto"/>
+              <w:bottom w:val="single" w:sz="4" w:space="0" w:color="auto"/>
+              <w:right w:val="single" w:sz="4" w:space="0" w:color="auto"/>
+            </w:tcBorders>
+          </w:tcPr>
+          <w:p>
+            <w:r>
+              <w:t>1</w:t>
+            </w:r>
+            <w:ins w:id="187" w:author="Huang, Lili" w:date="2018-01-08T15:03:00Z">
               <w:r>
-                <w:t>Question5RadioButtonList</w:t>
+                <w:t>-Very unprep</w:t>
               </w:r>
             </w:ins>
-          </w:p>
-        </w:tc>
-        <w:tc>
-          <w:tcPr>
-            <w:tcW w:w="2970" w:type="dxa"/>
-            <w:tcBorders>
-              <w:top w:val="single" w:sz="4" w:space="0" w:color="auto"/>
-              <w:left w:val="single" w:sz="4" w:space="0" w:color="auto"/>
-              <w:bottom w:val="single" w:sz="4" w:space="0" w:color="auto"/>
-              <w:right w:val="single" w:sz="4" w:space="0" w:color="auto"/>
-            </w:tcBorders>
-          </w:tcPr>
-          <w:p>
-            <w:pPr>
-              <w:rPr>
-                <w:ins w:id="185" w:author="Huang, Lili" w:date="2018-01-08T15:03:00Z"/>
-              </w:rPr>
-            </w:pPr>
-            <w:ins w:id="186" w:author="Huang, Lili" w:date="2018-01-08T15:03:00Z">
+            <w:ins w:id="188" w:author="Huang, Lili" w:date="2018-01-09T14:57:00Z">
               <w:r>
-                <w:t>1-Very prepared</w:t>
+                <w:t>ared</w:t>
               </w:r>
             </w:ins>
           </w:p>
           <w:p>
             <w:pPr>
               <w:rPr>
-                <w:ins w:id="187" w:author="Huang, Lili" w:date="2018-01-08T15:03:00Z"/>
-              </w:rPr>
-            </w:pPr>
-            <w:ins w:id="188" w:author="Huang, Lili" w:date="2018-01-08T15:03:00Z">
+                <w:ins w:id="189" w:author="Huang, Lili" w:date="2018-01-08T15:03:00Z"/>
+              </w:rPr>
+            </w:pPr>
+            <w:r>
+              <w:t>2</w:t>
+            </w:r>
+            <w:ins w:id="190" w:author="Huang, Lili" w:date="2018-01-08T15:03:00Z">
               <w:r>
-                <w:t>2-Prepared</w:t>
+                <w:t>-Unprepared</w:t>
               </w:r>
             </w:ins>
           </w:p>
           <w:p>
             <w:pPr>
               <w:rPr>
-                <w:ins w:id="189" w:author="Huang, Lili" w:date="2018-01-08T15:03:00Z"/>
-              </w:rPr>
-            </w:pPr>
-            <w:ins w:id="190" w:author="Huang, Lili" w:date="2018-01-08T15:03:00Z">
+                <w:ins w:id="191" w:author="Huang, Lili" w:date="2018-01-08T15:03:00Z"/>
+              </w:rPr>
+            </w:pPr>
+            <w:ins w:id="192" w:author="Huang, Lili" w:date="2018-01-08T15:03:00Z">
               <w:r>
                 <w:t>3-Neither</w:t>
               </w:r>
             </w:ins>
-            <w:ins w:id="191" w:author="Huang, Lili" w:date="2018-01-09T14:57:00Z">
+            <w:ins w:id="193" w:author="Huang, Lili" w:date="2018-01-09T14:57:00Z">
               <w:r>
                 <w:t xml:space="preserve"> Prepared or Unprepared</w:t>
               </w:r>
@@ -12781,31 +13160,32 @@
           <w:p>
             <w:pPr>
               <w:rPr>
-                <w:ins w:id="192" w:author="Huang, Lili" w:date="2018-01-08T15:03:00Z"/>
-              </w:rPr>
-            </w:pPr>
-            <w:ins w:id="193" w:author="Huang, Lili" w:date="2018-01-08T15:03:00Z">
+                <w:ins w:id="194" w:author="Huang, Lili" w:date="2018-01-08T15:03:00Z"/>
+              </w:rPr>
+            </w:pPr>
+            <w:r>
+              <w:t>4</w:t>
+            </w:r>
+            <w:ins w:id="195" w:author="Huang, Lili" w:date="2018-01-08T15:03:00Z">
               <w:r>
-                <w:t>4-Unprepared</w:t>
+                <w:t>-Prepared</w:t>
               </w:r>
             </w:ins>
           </w:p>
           <w:p>
             <w:pPr>
               <w:rPr>
-                <w:ins w:id="194" w:author="Huang, Lili" w:date="2018-01-08T15:03:00Z"/>
-              </w:rPr>
-            </w:pPr>
-            <w:ins w:id="195" w:author="Huang, Lili" w:date="2018-01-08T15:03:00Z">
+                <w:ins w:id="196" w:author="Huang, Lili" w:date="2018-01-08T15:03:00Z"/>
+              </w:rPr>
+            </w:pPr>
+            <w:r>
+              <w:t>5</w:t>
+            </w:r>
+            <w:ins w:id="197" w:author="Huang, Lili" w:date="2018-01-08T15:03:00Z">
               <w:r>
-                <w:t>5-Very unprep</w:t>
+                <w:t>-Very prepared</w:t>
               </w:r>
             </w:ins>
-            <w:ins w:id="196" w:author="Huang, Lili" w:date="2018-01-09T14:57:00Z">
-              <w:r>
-                <w:t>ared</w:t>
-              </w:r>
-            </w:ins>
           </w:p>
         </w:tc>
         <w:tc>
@@ -12823,14 +13203,16 @@
               <w:pStyle w:val="BodyTextIndent"/>
               <w:ind w:left="0"/>
               <w:rPr>
-                <w:ins w:id="197" w:author="Huang, Lili" w:date="2018-01-08T15:03:00Z"/>
+                <w:ins w:id="198" w:author="Huang, Lili" w:date="2018-01-08T15:03:00Z"/>
                 <w:i w:val="0"/>
               </w:rPr>
             </w:pPr>
-            <w:ins w:id="198" w:author="Huang, Lili" w:date="2018-01-08T15:03:00Z">
+            <w:proofErr w:type="spellStart"/>
+            <w:ins w:id="199" w:author="Huang, Lili" w:date="2018-01-08T15:03:00Z">
               <w:r>
                 <w:t>Survey_DIM_QAnswer.ResponseValue</w:t>
               </w:r>
+              <w:proofErr w:type="spellEnd"/>
             </w:ins>
           </w:p>
         </w:tc>
@@ -12847,10 +13229,10 @@
           <w:p>
             <w:pPr>
               <w:rPr>
-                <w:ins w:id="199" w:author="Huang, Lili" w:date="2018-01-08T15:03:00Z"/>
-              </w:rPr>
-            </w:pPr>
-            <w:ins w:id="200" w:author="Huang, Lili" w:date="2018-01-08T15:03:00Z">
+                <w:ins w:id="200" w:author="Huang, Lili" w:date="2018-01-08T15:03:00Z"/>
+              </w:rPr>
+            </w:pPr>
+            <w:ins w:id="201" w:author="Huang, Lili" w:date="2018-01-08T15:03:00Z">
               <w:r>
                 <w:t>required</w:t>
               </w:r>
@@ -12859,8 +13241,204 @@
         </w:tc>
       </w:tr>
       <w:tr>
+        <w:tc>
+          <w:tcPr>
+            <w:tcW w:w="1530" w:type="dxa"/>
+            <w:vMerge/>
+            <w:tcBorders>
+              <w:top w:val="single" w:sz="4" w:space="0" w:color="auto"/>
+              <w:left w:val="single" w:sz="4" w:space="0" w:color="auto"/>
+              <w:right w:val="single" w:sz="4" w:space="0" w:color="auto"/>
+            </w:tcBorders>
+          </w:tcPr>
+          <w:p/>
+        </w:tc>
+        <w:tc>
+          <w:tcPr>
+            <w:tcW w:w="1620" w:type="dxa"/>
+            <w:tcBorders>
+              <w:top w:val="single" w:sz="4" w:space="0" w:color="auto"/>
+              <w:left w:val="single" w:sz="4" w:space="0" w:color="auto"/>
+              <w:bottom w:val="single" w:sz="4" w:space="0" w:color="auto"/>
+              <w:right w:val="single" w:sz="4" w:space="0" w:color="auto"/>
+            </w:tcBorders>
+          </w:tcPr>
+          <w:p>
+            <w:pPr>
+              <w:pStyle w:val="NormalTableText"/>
+            </w:pPr>
+            <w:r>
+              <w:t>Label</w:t>
+            </w:r>
+          </w:p>
+        </w:tc>
+        <w:tc>
+          <w:tcPr>
+            <w:tcW w:w="1980" w:type="dxa"/>
+            <w:tcBorders>
+              <w:top w:val="single" w:sz="4" w:space="0" w:color="auto"/>
+              <w:left w:val="single" w:sz="4" w:space="0" w:color="auto"/>
+              <w:bottom w:val="single" w:sz="4" w:space="0" w:color="auto"/>
+              <w:right w:val="single" w:sz="4" w:space="0" w:color="auto"/>
+            </w:tcBorders>
+          </w:tcPr>
+          <w:p/>
+        </w:tc>
+        <w:tc>
+          <w:tcPr>
+            <w:tcW w:w="2970" w:type="dxa"/>
+            <w:tcBorders>
+              <w:top w:val="single" w:sz="4" w:space="0" w:color="auto"/>
+              <w:left w:val="single" w:sz="4" w:space="0" w:color="auto"/>
+              <w:bottom w:val="single" w:sz="4" w:space="0" w:color="auto"/>
+              <w:right w:val="single" w:sz="4" w:space="0" w:color="auto"/>
+            </w:tcBorders>
+          </w:tcPr>
+          <w:p>
+            <w:r>
+              <w:t>Please explain below.</w:t>
+            </w:r>
+          </w:p>
+        </w:tc>
+        <w:tc>
+          <w:tcPr>
+            <w:tcW w:w="3484" w:type="dxa"/>
+            <w:tcBorders>
+              <w:top w:val="single" w:sz="4" w:space="0" w:color="auto"/>
+              <w:left w:val="single" w:sz="4" w:space="0" w:color="auto"/>
+              <w:bottom w:val="single" w:sz="4" w:space="0" w:color="auto"/>
+              <w:right w:val="single" w:sz="4" w:space="0" w:color="auto"/>
+            </w:tcBorders>
+          </w:tcPr>
+          <w:p>
+            <w:pPr>
+              <w:pStyle w:val="BodyTextIndent"/>
+              <w:ind w:left="0"/>
+            </w:pPr>
+            <w:proofErr w:type="spellStart"/>
+            <w:r>
+              <w:t>Survey_DIM_Question.Description</w:t>
+            </w:r>
+            <w:proofErr w:type="spellEnd"/>
+          </w:p>
+        </w:tc>
+        <w:tc>
+          <w:tcPr>
+            <w:tcW w:w="1196" w:type="dxa"/>
+            <w:tcBorders>
+              <w:top w:val="single" w:sz="4" w:space="0" w:color="auto"/>
+              <w:left w:val="single" w:sz="4" w:space="0" w:color="auto"/>
+              <w:bottom w:val="single" w:sz="4" w:space="0" w:color="auto"/>
+              <w:right w:val="single" w:sz="4" w:space="0" w:color="auto"/>
+            </w:tcBorders>
+          </w:tcPr>
+          <w:p/>
+        </w:tc>
+      </w:tr>
+      <w:tr>
+        <w:tc>
+          <w:tcPr>
+            <w:tcW w:w="1530" w:type="dxa"/>
+            <w:vMerge/>
+            <w:tcBorders>
+              <w:left w:val="single" w:sz="4" w:space="0" w:color="auto"/>
+              <w:bottom w:val="single" w:sz="4" w:space="0" w:color="auto"/>
+              <w:right w:val="single" w:sz="4" w:space="0" w:color="auto"/>
+            </w:tcBorders>
+          </w:tcPr>
+          <w:p/>
+        </w:tc>
+        <w:tc>
+          <w:tcPr>
+            <w:tcW w:w="1620" w:type="dxa"/>
+            <w:tcBorders>
+              <w:top w:val="single" w:sz="4" w:space="0" w:color="auto"/>
+              <w:left w:val="single" w:sz="4" w:space="0" w:color="auto"/>
+              <w:bottom w:val="single" w:sz="4" w:space="0" w:color="auto"/>
+              <w:right w:val="single" w:sz="4" w:space="0" w:color="auto"/>
+            </w:tcBorders>
+          </w:tcPr>
+          <w:p>
+            <w:pPr>
+              <w:pStyle w:val="NormalTableText"/>
+            </w:pPr>
+            <w:proofErr w:type="spellStart"/>
+            <w:r>
+              <w:t>TextBox</w:t>
+            </w:r>
+            <w:proofErr w:type="spellEnd"/>
+          </w:p>
+        </w:tc>
+        <w:tc>
+          <w:tcPr>
+            <w:tcW w:w="1980" w:type="dxa"/>
+            <w:tcBorders>
+              <w:top w:val="single" w:sz="4" w:space="0" w:color="auto"/>
+              <w:left w:val="single" w:sz="4" w:space="0" w:color="auto"/>
+              <w:bottom w:val="single" w:sz="4" w:space="0" w:color="auto"/>
+              <w:right w:val="single" w:sz="4" w:space="0" w:color="auto"/>
+            </w:tcBorders>
+          </w:tcPr>
+          <w:p>
+            <w:r>
+              <w:t>Question6</w:t>
+            </w:r>
+            <w:bookmarkStart w:id="202" w:name="_GoBack"/>
+            <w:bookmarkEnd w:id="202"/>
+            <w:r>
+              <w:t>TextBox</w:t>
+            </w:r>
+          </w:p>
+        </w:tc>
+        <w:tc>
+          <w:tcPr>
+            <w:tcW w:w="2970" w:type="dxa"/>
+            <w:tcBorders>
+              <w:top w:val="single" w:sz="4" w:space="0" w:color="auto"/>
+              <w:left w:val="single" w:sz="4" w:space="0" w:color="auto"/>
+              <w:bottom w:val="single" w:sz="4" w:space="0" w:color="auto"/>
+              <w:right w:val="single" w:sz="4" w:space="0" w:color="auto"/>
+            </w:tcBorders>
+          </w:tcPr>
+          <w:p/>
+        </w:tc>
+        <w:tc>
+          <w:tcPr>
+            <w:tcW w:w="3484" w:type="dxa"/>
+            <w:tcBorders>
+              <w:top w:val="single" w:sz="4" w:space="0" w:color="auto"/>
+              <w:left w:val="single" w:sz="4" w:space="0" w:color="auto"/>
+              <w:bottom w:val="single" w:sz="4" w:space="0" w:color="auto"/>
+              <w:right w:val="single" w:sz="4" w:space="0" w:color="auto"/>
+            </w:tcBorders>
+          </w:tcPr>
+          <w:p>
+            <w:pPr>
+              <w:pStyle w:val="BodyTextIndent"/>
+              <w:ind w:left="0"/>
+            </w:pPr>
+          </w:p>
+        </w:tc>
+        <w:tc>
+          <w:tcPr>
+            <w:tcW w:w="1196" w:type="dxa"/>
+            <w:tcBorders>
+              <w:top w:val="single" w:sz="4" w:space="0" w:color="auto"/>
+              <w:left w:val="single" w:sz="4" w:space="0" w:color="auto"/>
+              <w:bottom w:val="single" w:sz="4" w:space="0" w:color="auto"/>
+              <w:right w:val="single" w:sz="4" w:space="0" w:color="auto"/>
+            </w:tcBorders>
+          </w:tcPr>
+          <w:p>
+            <w:r>
+              <w:t>optional</w:t>
+            </w:r>
+          </w:p>
+        </w:tc>
+      </w:tr>
+      <w:tr>
         <w:trPr>
-          <w:ins w:id="201" w:author="Huang, Lili" w:date="2018-01-08T14:59:00Z"/>
+          <w:ins w:id="203" w:author="Huang, Lili" w:date="2018-01-08T14:59:00Z"/>
         </w:trPr>
         <w:tc>
           <w:tcPr>
@@ -12877,11 +13455,11 @@
           <w:p>
             <w:pPr>
               <w:rPr>
-                <w:ins w:id="202" w:author="Huang, Lili" w:date="2018-01-08T14:59:00Z"/>
+                <w:ins w:id="204" w:author="Huang, Lili" w:date="2018-01-08T14:59:00Z"/>
                 <w:b/>
               </w:rPr>
             </w:pPr>
-            <w:ins w:id="203" w:author="Huang, Lili" w:date="2018-01-08T15:00:00Z">
+            <w:ins w:id="205" w:author="Huang, Lili" w:date="2018-01-08T15:00:00Z">
               <w:r>
                 <w:rPr>
                   <w:b/>
@@ -12909,7 +13487,7 @@
             </w:r>
           </w:p>
           <w:p>
-            <w:del w:id="204" w:author="Huang, Lili" w:date="2018-01-09T14:58:00Z">
+            <w:del w:id="206" w:author="Huang, Lili" w:date="2018-01-09T14:58:00Z">
               <w:r>
                 <w:delText>MySurvey.aspx</w:delText>
               </w:r>
@@ -12955,12 +13533,12 @@
             </w:tcBorders>
           </w:tcPr>
           <w:p>
-            <w:ins w:id="205" w:author="Huang, Lili" w:date="2018-01-08T13:49:00Z">
+            <w:ins w:id="207" w:author="Huang, Lili" w:date="2018-01-08T13:49:00Z">
               <w:r>
                 <w:t>7</w:t>
               </w:r>
             </w:ins>
-            <w:del w:id="206" w:author="Huang, Lili" w:date="2018-01-08T13:49:00Z">
+            <w:del w:id="208" w:author="Huang, Lili" w:date="2018-01-08T13:49:00Z">
               <w:r>
                 <w:delText>6</w:delText>
               </w:r>
@@ -13027,9 +13605,11 @@
             </w:tcBorders>
           </w:tcPr>
           <w:p>
+            <w:proofErr w:type="spellStart"/>
             <w:r>
               <w:t>TextBox</w:t>
             </w:r>
+            <w:proofErr w:type="spellEnd"/>
           </w:p>
         </w:tc>
         <w:tc>
@@ -13048,6 +13628,7 @@
                 <w:color w:val="000000"/>
               </w:rPr>
             </w:pPr>
+            <w:proofErr w:type="spellStart"/>
             <w:r>
               <w:rPr>
                 <w:color w:val="000000"/>
@@ -13055,6 +13636,7 @@
               </w:rPr>
               <w:t>CommentTextBox</w:t>
             </w:r>
+            <w:proofErr w:type="spellEnd"/>
           </w:p>
         </w:tc>
         <w:tc>
@@ -13139,7 +13721,7 @@
           <w:szCs w:val="22"/>
         </w:rPr>
       </w:pPr>
-      <w:bookmarkStart w:id="207" w:name="_Toc504637951"/>
+      <w:bookmarkStart w:id="209" w:name="_Toc504637951"/>
       <w:r>
         <w:rPr>
           <w:sz w:val="22"/>
@@ -13148,7 +13730,7 @@
         <w:lastRenderedPageBreak/>
         <w:t>Survey Log Detail Page (MySurveyLogDetailView.aspx)</w:t>
       </w:r>
-      <w:bookmarkEnd w:id="207"/>
+      <w:bookmarkEnd w:id="209"/>
     </w:p>
     <w:p>
       <w:pPr>
@@ -13216,7 +13798,7 @@
           <w:szCs w:val="22"/>
         </w:rPr>
       </w:pPr>
-      <w:bookmarkStart w:id="208" w:name="_Toc504637952"/>
+      <w:bookmarkStart w:id="210" w:name="_Toc504637952"/>
       <w:r>
         <w:rPr>
           <w:sz w:val="22"/>
@@ -13224,7 +13806,7 @@
         </w:rPr>
         <w:t>Master Page</w:t>
       </w:r>
-      <w:bookmarkEnd w:id="208"/>
+      <w:bookmarkEnd w:id="210"/>
     </w:p>
     <w:p>
       <w:pPr>
@@ -13284,7 +13866,7 @@
           <w:szCs w:val="22"/>
         </w:rPr>
       </w:pPr>
-      <w:bookmarkStart w:id="209" w:name="_Toc504637953"/>
+      <w:bookmarkStart w:id="211" w:name="_Toc504637953"/>
       <w:r>
         <w:rPr>
           <w:sz w:val="22"/>
@@ -13292,7 +13874,7 @@
         </w:rPr>
         <w:t>Screen Shot</w:t>
       </w:r>
-      <w:bookmarkEnd w:id="209"/>
+      <w:bookmarkEnd w:id="211"/>
     </w:p>
     <w:p>
       <w:pPr>
@@ -13420,7 +14002,7 @@
           <w:szCs w:val="22"/>
         </w:rPr>
       </w:pPr>
-      <w:bookmarkStart w:id="210" w:name="_Toc504637954"/>
+      <w:bookmarkStart w:id="212" w:name="_Toc504637954"/>
       <w:r>
         <w:rPr>
           <w:sz w:val="22"/>
@@ -13428,7 +14010,7 @@
         </w:rPr>
         <w:t>Links</w:t>
       </w:r>
-      <w:bookmarkEnd w:id="210"/>
+      <w:bookmarkEnd w:id="212"/>
       <w:r>
         <w:rPr>
           <w:sz w:val="22"/>
@@ -13500,7 +14082,7 @@
           <w:szCs w:val="22"/>
         </w:rPr>
       </w:pPr>
-      <w:bookmarkStart w:id="211" w:name="_Toc504637955"/>
+      <w:bookmarkStart w:id="213" w:name="_Toc504637955"/>
       <w:r>
         <w:rPr>
           <w:sz w:val="22"/>
@@ -13508,7 +14090,7 @@
         </w:rPr>
         <w:t>Web Page Invoked Events</w:t>
       </w:r>
-      <w:bookmarkEnd w:id="211"/>
+      <w:bookmarkEnd w:id="213"/>
     </w:p>
     <w:p>
       <w:pPr>
@@ -13562,7 +14144,7 @@
           <w:szCs w:val="22"/>
         </w:rPr>
       </w:pPr>
-      <w:bookmarkStart w:id="212" w:name="_Toc504637956"/>
+      <w:bookmarkStart w:id="214" w:name="_Toc504637956"/>
       <w:r>
         <w:rPr>
           <w:sz w:val="22"/>
@@ -13571,7 +14153,7 @@
         <w:lastRenderedPageBreak/>
         <w:t>Form Fields</w:t>
       </w:r>
-      <w:bookmarkEnd w:id="212"/>
+      <w:bookmarkEnd w:id="214"/>
     </w:p>
     <w:p>
       <w:pPr>
@@ -14031,6 +14613,7 @@
                 <w:szCs w:val="22"/>
               </w:rPr>
             </w:pPr>
+            <w:proofErr w:type="spellStart"/>
             <w:r>
               <w:rPr>
                 <w:sz w:val="22"/>
@@ -14038,6 +14621,7 @@
               </w:rPr>
               <w:t>Dim_Status.Status</w:t>
             </w:r>
+            <w:proofErr w:type="spellEnd"/>
           </w:p>
         </w:tc>
         <w:tc>
@@ -14142,12 +14726,21 @@
                 <w:szCs w:val="22"/>
               </w:rPr>
             </w:pPr>
-            <w:r>
-              <w:rPr>
-                <w:sz w:val="22"/>
-                <w:szCs w:val="22"/>
-              </w:rPr>
-              <w:t>FormID:</w:t>
+            <w:proofErr w:type="spellStart"/>
+            <w:r>
+              <w:rPr>
+                <w:sz w:val="22"/>
+                <w:szCs w:val="22"/>
+              </w:rPr>
+              <w:t>FormID</w:t>
+            </w:r>
+            <w:proofErr w:type="spellEnd"/>
+            <w:r>
+              <w:rPr>
+                <w:sz w:val="22"/>
+                <w:szCs w:val="22"/>
+              </w:rPr>
+              <w:t>:</w:t>
             </w:r>
           </w:p>
         </w:tc>
@@ -14293,6 +14886,7 @@
                 <w:szCs w:val="22"/>
               </w:rPr>
             </w:pPr>
+            <w:proofErr w:type="spellStart"/>
             <w:r>
               <w:rPr>
                 <w:sz w:val="22"/>
@@ -14300,6 +14894,7 @@
               </w:rPr>
               <w:t>Coaching_Log.FormName</w:t>
             </w:r>
+            <w:proofErr w:type="spellEnd"/>
           </w:p>
         </w:tc>
         <w:tc>
@@ -14555,6 +15150,7 @@
                 <w:szCs w:val="22"/>
               </w:rPr>
             </w:pPr>
+            <w:proofErr w:type="spellStart"/>
             <w:r>
               <w:rPr>
                 <w:sz w:val="22"/>
@@ -14562,6 +15158,7 @@
               </w:rPr>
               <w:t>Dim_Status.Status</w:t>
             </w:r>
+            <w:proofErr w:type="spellEnd"/>
           </w:p>
         </w:tc>
         <w:tc>
@@ -14817,6 +15414,7 @@
                 <w:szCs w:val="22"/>
               </w:rPr>
             </w:pPr>
+            <w:proofErr w:type="spellStart"/>
             <w:r>
               <w:rPr>
                 <w:sz w:val="22"/>
@@ -14824,6 +15422,7 @@
               </w:rPr>
               <w:t>Coaching_log.SubmittedDate</w:t>
             </w:r>
+            <w:proofErr w:type="spellEnd"/>
           </w:p>
         </w:tc>
         <w:tc>
@@ -15079,6 +15678,7 @@
                 <w:szCs w:val="22"/>
               </w:rPr>
             </w:pPr>
+            <w:proofErr w:type="spellStart"/>
             <w:r>
               <w:rPr>
                 <w:sz w:val="22"/>
@@ -15086,6 +15686,7 @@
               </w:rPr>
               <w:t>Dim_Source.CoachingSource</w:t>
             </w:r>
+            <w:proofErr w:type="spellEnd"/>
           </w:p>
         </w:tc>
         <w:tc>
@@ -16217,12 +16818,21 @@
                 <w:szCs w:val="22"/>
               </w:rPr>
             </w:pPr>
-            <w:r>
-              <w:rPr>
-                <w:sz w:val="22"/>
-                <w:szCs w:val="22"/>
-              </w:rPr>
-              <w:t>Verint ID:</w:t>
+            <w:proofErr w:type="spellStart"/>
+            <w:r>
+              <w:rPr>
+                <w:sz w:val="22"/>
+                <w:szCs w:val="22"/>
+              </w:rPr>
+              <w:t>Verint</w:t>
+            </w:r>
+            <w:proofErr w:type="spellEnd"/>
+            <w:r>
+              <w:rPr>
+                <w:sz w:val="22"/>
+                <w:szCs w:val="22"/>
+              </w:rPr>
+              <w:t xml:space="preserve"> ID:</w:t>
             </w:r>
           </w:p>
         </w:tc>
@@ -16268,7 +16878,23 @@
                 <w:sz w:val="22"/>
                 <w:szCs w:val="22"/>
               </w:rPr>
-              <w:t>Displays if it’s Verint monitor.</w:t>
+              <w:t xml:space="preserve">Displays if it’s </w:t>
+            </w:r>
+            <w:proofErr w:type="spellStart"/>
+            <w:r>
+              <w:rPr>
+                <w:sz w:val="22"/>
+                <w:szCs w:val="22"/>
+              </w:rPr>
+              <w:t>Verint</w:t>
+            </w:r>
+            <w:proofErr w:type="spellEnd"/>
+            <w:r>
+              <w:rPr>
+                <w:sz w:val="22"/>
+                <w:szCs w:val="22"/>
+              </w:rPr>
+              <w:t xml:space="preserve"> monitor.</w:t>
             </w:r>
           </w:p>
         </w:tc>
@@ -16373,6 +16999,7 @@
                 <w:szCs w:val="22"/>
               </w:rPr>
             </w:pPr>
+            <w:proofErr w:type="spellStart"/>
             <w:r>
               <w:rPr>
                 <w:sz w:val="22"/>
@@ -16380,6 +17007,7 @@
               </w:rPr>
               <w:t>Coaching_log.verintID</w:t>
             </w:r>
+            <w:proofErr w:type="spellEnd"/>
           </w:p>
         </w:tc>
         <w:tc>
@@ -16737,12 +17365,21 @@
                 <w:szCs w:val="22"/>
               </w:rPr>
             </w:pPr>
-            <w:r>
-              <w:rPr>
-                <w:sz w:val="22"/>
-                <w:szCs w:val="22"/>
-              </w:rPr>
-              <w:t>Avoke ID:</w:t>
+            <w:proofErr w:type="spellStart"/>
+            <w:r>
+              <w:rPr>
+                <w:sz w:val="22"/>
+                <w:szCs w:val="22"/>
+              </w:rPr>
+              <w:t>Avoke</w:t>
+            </w:r>
+            <w:proofErr w:type="spellEnd"/>
+            <w:r>
+              <w:rPr>
+                <w:sz w:val="22"/>
+                <w:szCs w:val="22"/>
+              </w:rPr>
+              <w:t xml:space="preserve"> ID:</w:t>
             </w:r>
           </w:p>
         </w:tc>
@@ -16788,7 +17425,23 @@
                 <w:sz w:val="22"/>
                 <w:szCs w:val="22"/>
               </w:rPr>
-              <w:t>Displays if it’s behavior analytics monitor.</w:t>
+              <w:t xml:space="preserve">Displays if </w:t>
+            </w:r>
+            <w:proofErr w:type="gramStart"/>
+            <w:r>
+              <w:rPr>
+                <w:sz w:val="22"/>
+                <w:szCs w:val="22"/>
+              </w:rPr>
+              <w:t>it’s</w:t>
+            </w:r>
+            <w:proofErr w:type="gramEnd"/>
+            <w:r>
+              <w:rPr>
+                <w:sz w:val="22"/>
+                <w:szCs w:val="22"/>
+              </w:rPr>
+              <w:t xml:space="preserve"> behavior analytics monitor.</w:t>
             </w:r>
           </w:p>
         </w:tc>
@@ -16893,6 +17546,7 @@
                 <w:szCs w:val="22"/>
               </w:rPr>
             </w:pPr>
+            <w:proofErr w:type="spellStart"/>
             <w:r>
               <w:rPr>
                 <w:sz w:val="22"/>
@@ -16900,6 +17554,7 @@
               </w:rPr>
               <w:t>Coaching_log.AvokeID</w:t>
             </w:r>
+            <w:proofErr w:type="spellEnd"/>
           </w:p>
         </w:tc>
         <w:tc>
@@ -17055,7 +17710,15 @@
                 <w:sz w:val="22"/>
                 <w:szCs w:val="22"/>
               </w:rPr>
-              <w:t xml:space="preserve">Displays if it’s NGD Activity  </w:t>
+              <w:t xml:space="preserve">Displays if it’s NGD </w:t>
+            </w:r>
+            <w:proofErr w:type="gramStart"/>
+            <w:r>
+              <w:rPr>
+                <w:sz w:val="22"/>
+                <w:szCs w:val="22"/>
+              </w:rPr>
+              <w:t xml:space="preserve">Activity  </w:t>
             </w:r>
             <w:r>
               <w:rPr>
@@ -17063,7 +17726,15 @@
                 <w:szCs w:val="22"/>
               </w:rPr>
               <w:lastRenderedPageBreak/>
-              <w:t>monitor.</w:t>
+              <w:t>monitor</w:t>
+            </w:r>
+            <w:proofErr w:type="gramEnd"/>
+            <w:r>
+              <w:rPr>
+                <w:sz w:val="22"/>
+                <w:szCs w:val="22"/>
+              </w:rPr>
+              <w:t>.</w:t>
             </w:r>
           </w:p>
         </w:tc>
@@ -17168,6 +17839,7 @@
                 <w:szCs w:val="22"/>
               </w:rPr>
             </w:pPr>
+            <w:proofErr w:type="spellStart"/>
             <w:r>
               <w:rPr>
                 <w:sz w:val="22"/>
@@ -17175,6 +17847,7 @@
               </w:rPr>
               <w:t>Coaching_log.NGDActivityID</w:t>
             </w:r>
+            <w:proofErr w:type="spellEnd"/>
           </w:p>
         </w:tc>
         <w:tc>
@@ -17435,6 +18108,7 @@
                 <w:szCs w:val="22"/>
               </w:rPr>
             </w:pPr>
+            <w:proofErr w:type="spellStart"/>
             <w:r>
               <w:rPr>
                 <w:sz w:val="22"/>
@@ -17442,6 +18116,7 @@
               </w:rPr>
               <w:t>Coaching_log.UCID</w:t>
             </w:r>
+            <w:proofErr w:type="spellEnd"/>
           </w:p>
         </w:tc>
         <w:tc>
@@ -17695,6 +18370,7 @@
                 <w:szCs w:val="22"/>
               </w:rPr>
             </w:pPr>
+            <w:proofErr w:type="spellStart"/>
             <w:r>
               <w:rPr>
                 <w:sz w:val="22"/>
@@ -17702,6 +18378,7 @@
               </w:rPr>
               <w:t>Employee_Hierarchy.Emp_Name</w:t>
             </w:r>
+            <w:proofErr w:type="spellEnd"/>
           </w:p>
         </w:tc>
         <w:tc>
@@ -17955,6 +18632,7 @@
                 <w:szCs w:val="22"/>
               </w:rPr>
             </w:pPr>
+            <w:proofErr w:type="spellStart"/>
             <w:r>
               <w:rPr>
                 <w:sz w:val="22"/>
@@ -17962,6 +18640,7 @@
               </w:rPr>
               <w:t>Employee_Hierarchy.Sup_Name</w:t>
             </w:r>
+            <w:proofErr w:type="spellEnd"/>
           </w:p>
         </w:tc>
         <w:tc>
@@ -18215,6 +18894,7 @@
                 <w:szCs w:val="22"/>
               </w:rPr>
             </w:pPr>
+            <w:proofErr w:type="spellStart"/>
             <w:r>
               <w:rPr>
                 <w:sz w:val="22"/>
@@ -18222,6 +18902,7 @@
               </w:rPr>
               <w:t>Employee_Hierarchy.Mgr_LandID</w:t>
             </w:r>
+            <w:proofErr w:type="spellEnd"/>
           </w:p>
         </w:tc>
         <w:tc>
@@ -18476,6 +19157,7 @@
                 <w:szCs w:val="22"/>
               </w:rPr>
             </w:pPr>
+            <w:proofErr w:type="spellStart"/>
             <w:r>
               <w:rPr>
                 <w:sz w:val="22"/>
@@ -18483,6 +19165,7 @@
               </w:rPr>
               <w:t>Employee_Hierarchy.Emp_Name</w:t>
             </w:r>
+            <w:proofErr w:type="spellEnd"/>
           </w:p>
         </w:tc>
         <w:tc>
@@ -19018,6 +19701,7 @@
                 <w:szCs w:val="22"/>
               </w:rPr>
             </w:pPr>
+            <w:proofErr w:type="spellStart"/>
             <w:r>
               <w:rPr>
                 <w:sz w:val="22"/>
@@ -19025,6 +19709,7 @@
               </w:rPr>
               <w:t>GridView</w:t>
             </w:r>
+            <w:proofErr w:type="spellEnd"/>
           </w:p>
         </w:tc>
         <w:tc>
@@ -19097,6 +19782,7 @@
                 <w:szCs w:val="22"/>
               </w:rPr>
             </w:pPr>
+            <w:proofErr w:type="spellStart"/>
             <w:r>
               <w:rPr>
                 <w:sz w:val="22"/>
@@ -19104,6 +19790,7 @@
               </w:rPr>
               <w:t>sp_SelectReviewFrom_Coaching_Log_Reasons</w:t>
             </w:r>
+            <w:proofErr w:type="spellEnd"/>
           </w:p>
         </w:tc>
         <w:tc>
@@ -19354,6 +20041,7 @@
                 <w:szCs w:val="22"/>
               </w:rPr>
             </w:pPr>
+            <w:proofErr w:type="spellStart"/>
             <w:r>
               <w:rPr>
                 <w:sz w:val="22"/>
@@ -19361,6 +20049,7 @@
               </w:rPr>
               <w:t>Coaching_log.Description</w:t>
             </w:r>
+            <w:proofErr w:type="spellEnd"/>
           </w:p>
         </w:tc>
         <w:tc>
@@ -19767,6 +20456,7 @@
                 <w:szCs w:val="22"/>
               </w:rPr>
             </w:pPr>
+            <w:proofErr w:type="spellStart"/>
             <w:r>
               <w:rPr>
                 <w:sz w:val="22"/>
@@ -19774,6 +20464,7 @@
               </w:rPr>
               <w:t>Coaching_Log.MgrNotes</w:t>
             </w:r>
+            <w:proofErr w:type="spellEnd"/>
           </w:p>
         </w:tc>
         <w:tc>
@@ -20172,6 +20863,7 @@
                 <w:szCs w:val="22"/>
               </w:rPr>
             </w:pPr>
+            <w:proofErr w:type="spellStart"/>
             <w:r>
               <w:rPr>
                 <w:sz w:val="22"/>
@@ -20179,6 +20871,7 @@
               </w:rPr>
               <w:t>Coaching_Log.CoachingNotes</w:t>
             </w:r>
+            <w:proofErr w:type="spellEnd"/>
           </w:p>
         </w:tc>
         <w:tc>
@@ -20438,6 +21131,7 @@
                 <w:szCs w:val="22"/>
               </w:rPr>
             </w:pPr>
+            <w:proofErr w:type="spellStart"/>
             <w:r>
               <w:rPr>
                 <w:sz w:val="22"/>
@@ -20445,6 +21139,7 @@
               </w:rPr>
               <w:t>Employee_Hierarchy.Emp_Name</w:t>
             </w:r>
+            <w:proofErr w:type="spellEnd"/>
           </w:p>
         </w:tc>
         <w:tc>
@@ -20704,6 +21399,7 @@
                 <w:szCs w:val="22"/>
               </w:rPr>
             </w:pPr>
+            <w:proofErr w:type="spellStart"/>
             <w:r>
               <w:rPr>
                 <w:sz w:val="22"/>
@@ -20711,6 +21407,7 @@
               </w:rPr>
               <w:t>Coaching_Log.CSRReviewAutoDate</w:t>
             </w:r>
+            <w:proofErr w:type="spellEnd"/>
           </w:p>
         </w:tc>
         <w:tc>
@@ -20977,6 +21674,7 @@
                 <w:szCs w:val="22"/>
               </w:rPr>
             </w:pPr>
+            <w:proofErr w:type="spellStart"/>
             <w:r>
               <w:rPr>
                 <w:sz w:val="22"/>
@@ -20984,6 +21682,7 @@
               </w:rPr>
               <w:t>Employee_Hierarchy.Sup_Name</w:t>
             </w:r>
+            <w:proofErr w:type="spellEnd"/>
           </w:p>
         </w:tc>
         <w:tc>
@@ -21234,6 +21933,7 @@
                 <w:szCs w:val="22"/>
               </w:rPr>
             </w:pPr>
+            <w:proofErr w:type="spellStart"/>
             <w:r>
               <w:rPr>
                 <w:sz w:val="22"/>
@@ -21241,6 +21941,7 @@
               </w:rPr>
               <w:t>Coaching_Log.SupReviewedAutoDate</w:t>
             </w:r>
+            <w:proofErr w:type="spellEnd"/>
           </w:p>
         </w:tc>
         <w:tc>
@@ -21508,6 +22209,7 @@
                 <w:szCs w:val="22"/>
               </w:rPr>
             </w:pPr>
+            <w:proofErr w:type="spellStart"/>
             <w:r>
               <w:rPr>
                 <w:sz w:val="22"/>
@@ -21515,6 +22217,7 @@
               </w:rPr>
               <w:t>Coaching_Log.CSRComments</w:t>
             </w:r>
+            <w:proofErr w:type="spellEnd"/>
           </w:p>
         </w:tc>
         <w:tc>
@@ -21582,10 +22285,7 @@
         </w:rPr>
       </w:pPr>
     </w:p>
-    <w:p>
-      <w:bookmarkStart w:id="213" w:name="_GoBack"/>
-      <w:bookmarkEnd w:id="213"/>
-    </w:p>
+    <w:p/>
     <w:sectPr>
       <w:footerReference w:type="default" r:id="rId12"/>
       <w:pgSz w:w="15840" w:h="12240" w:orient="landscape"/>
@@ -21664,8 +22364,17 @@
         <w:sz w:val="18"/>
       </w:rPr>
       <w:tab/>
-      <w:t xml:space="preserve">                                                eCoaching_Survey_DD</w:t>
+      <w:t xml:space="preserve">                                                </w:t>
     </w:r>
+    <w:proofErr w:type="spellStart"/>
+    <w:r>
+      <w:rPr>
+        <w:b/>
+        <w:sz w:val="18"/>
+      </w:rPr>
+      <w:t>eCoaching_Survey_DD</w:t>
+    </w:r>
+    <w:proofErr w:type="spellEnd"/>
   </w:p>
   <w:p>
     <w:pPr>
@@ -21773,7 +22482,7 @@
         <w:rStyle w:val="PageNumber"/>
         <w:noProof/>
       </w:rPr>
-      <w:t>10</w:t>
+      <w:t>12</w:t>
     </w:r>
     <w:r>
       <w:rPr>
@@ -21834,8 +22543,17 @@
         <w:sz w:val="18"/>
       </w:rPr>
       <w:tab/>
-      <w:t xml:space="preserve">                                                eCoaching_Survey_DD</w:t>
+      <w:t xml:space="preserve">                                                </w:t>
     </w:r>
+    <w:proofErr w:type="spellStart"/>
+    <w:r>
+      <w:rPr>
+        <w:b/>
+        <w:sz w:val="18"/>
+      </w:rPr>
+      <w:t>eCoaching_Survey_DD</w:t>
+    </w:r>
+    <w:proofErr w:type="spellEnd"/>
   </w:p>
   <w:p>
     <w:pPr>
@@ -25039,7 +25757,7 @@
 </file>
 
 <file path=customXml/itemProps1.xml><?xml version="1.0" encoding="utf-8"?>
-<ds:datastoreItem xmlns:ds="http://schemas.openxmlformats.org/officeDocument/2006/customXml" ds:itemID="{6CFCAF07-F063-4CAD-B739-30B2E719F694}">
+<ds:datastoreItem xmlns:ds="http://schemas.openxmlformats.org/officeDocument/2006/customXml" ds:itemID="{9FF65993-7006-4E49-8AF7-8BAF3911C227}">
   <ds:schemaRefs>
     <ds:schemaRef ds:uri="http://schemas.openxmlformats.org/officeDocument/2006/bibliography"/>
   </ds:schemaRefs>

</xml_diff>

<commit_message>
TFS 10972 - Survey; Updated.
git-tfs-id: [https://tfs.omnicloud.local/tfs/cco%20program/]$/eCoaching_V2;C40145
</commit_message>
<xml_diff>
--- a/Design/DD/Web/CCO_eCoaching_Log_Survey_DD.docx
+++ b/Design/DD/Web/CCO_eCoaching_Log_Survey_DD.docx
@@ -264,7 +264,7 @@
           </mc:Choice>
           <mc:Fallback>
             <w:pict>
-              <v:line w14:anchorId="124660C9" id="Line 12" o:spid="_x0000_s1026" style="position:absolute;z-index:251657728;visibility:visible;mso-wrap-style:square;mso-width-percent:0;mso-height-percent:0;mso-wrap-distance-left:9pt;mso-wrap-distance-top:0;mso-wrap-distance-right:9pt;mso-wrap-distance-bottom:0;mso-position-horizontal:absolute;mso-position-horizontal-relative:text;mso-position-vertical:absolute;mso-position-vertical-relative:text;mso-width-percent:0;mso-height-percent:0;mso-width-relative:page;mso-height-relative:page" from="367.2pt,33.3pt" to="439.25pt,33.35pt" o:gfxdata="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" o:allowincell="f">
+              <v:line w14:anchorId="6747BFF6" id="Line 12" o:spid="_x0000_s1026" style="position:absolute;z-index:251657728;visibility:visible;mso-wrap-style:square;mso-width-percent:0;mso-height-percent:0;mso-wrap-distance-left:9pt;mso-wrap-distance-top:0;mso-wrap-distance-right:9pt;mso-wrap-distance-bottom:0;mso-position-horizontal:absolute;mso-position-horizontal-relative:text;mso-position-vertical:absolute;mso-position-vertical-relative:text;mso-width-percent:0;mso-height-percent:0;mso-width-relative:page;mso-height-relative:page" from="367.2pt,33.3pt" to="439.25pt,33.35pt" o:gfxdata="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" o:allowincell="f">
                 <v:stroke startarrowwidth="narrow" startarrowlength="short" endarrowwidth="narrow" endarrowlength="short"/>
               </v:line>
             </w:pict>
@@ -352,7 +352,7 @@
           </mc:Choice>
           <mc:Fallback>
             <w:pict>
-              <v:line w14:anchorId="4D7C4B54" id="Line 10" o:spid="_x0000_s1026" style="position:absolute;z-index:251656704;visibility:visible;mso-wrap-style:square;mso-width-percent:0;mso-height-percent:0;mso-wrap-distance-left:9pt;mso-wrap-distance-top:0;mso-wrap-distance-right:9pt;mso-wrap-distance-bottom:0;mso-position-horizontal:absolute;mso-position-horizontal-relative:text;mso-position-vertical:absolute;mso-position-vertical-relative:text;mso-width-percent:0;mso-height-percent:0;mso-width-relative:page;mso-height-relative:page" from="1in,33.3pt" to="266.45pt,33.35pt" o:gfxdata="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" o:allowincell="f">
+              <v:line w14:anchorId="60299655" id="Line 10" o:spid="_x0000_s1026" style="position:absolute;z-index:251656704;visibility:visible;mso-wrap-style:square;mso-width-percent:0;mso-height-percent:0;mso-wrap-distance-left:9pt;mso-wrap-distance-top:0;mso-wrap-distance-right:9pt;mso-wrap-distance-bottom:0;mso-position-horizontal:absolute;mso-position-horizontal-relative:text;mso-position-vertical:absolute;mso-position-vertical-relative:text;mso-width-percent:0;mso-height-percent:0;mso-width-relative:page;mso-height-relative:page" from="1in,33.3pt" to="266.45pt,33.35pt" o:gfxdata="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" o:allowincell="f">
                 <v:stroke startarrowwidth="narrow" startarrowlength="short" endarrowwidth="narrow" endarrowlength="short"/>
               </v:line>
             </w:pict>
@@ -590,7 +590,7 @@
           </mc:Choice>
           <mc:Fallback>
             <w:pict>
-              <v:line w14:anchorId="0B795200" id="Line 14" o:spid="_x0000_s1026" style="position:absolute;z-index:251658752;visibility:visible;mso-wrap-style:square;mso-width-percent:0;mso-height-percent:0;mso-wrap-distance-left:9pt;mso-wrap-distance-top:0;mso-wrap-distance-right:9pt;mso-wrap-distance-bottom:0;mso-position-horizontal:absolute;mso-position-horizontal-relative:text;mso-position-vertical:absolute;mso-position-vertical-relative:text;mso-width-percent:0;mso-height-percent:0;mso-width-relative:page;mso-height-relative:page" from="76.05pt,2pt" to="270.45pt,2pt" o:gfxdata="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" o:allowincell="f">
+              <v:line w14:anchorId="202A3C21" id="Line 14" o:spid="_x0000_s1026" style="position:absolute;z-index:251658752;visibility:visible;mso-wrap-style:square;mso-width-percent:0;mso-height-percent:0;mso-wrap-distance-left:9pt;mso-wrap-distance-top:0;mso-wrap-distance-right:9pt;mso-wrap-distance-bottom:0;mso-position-horizontal:absolute;mso-position-horizontal-relative:text;mso-position-vertical:absolute;mso-position-vertical-relative:text;mso-width-percent:0;mso-height-percent:0;mso-width-relative:page;mso-height-relative:page" from="76.05pt,2pt" to="270.45pt,2pt" o:gfxdata="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" o:allowincell="f">
                 <v:stroke startarrowwidth="narrow" startarrowlength="short" endarrowwidth="narrow" endarrowlength="short"/>
               </v:line>
             </w:pict>
@@ -1009,6 +1009,8 @@
         </w:rPr>
       </w:pPr>
     </w:p>
+    <w:bookmarkStart w:id="0" w:name="_GoBack"/>
+    <w:bookmarkEnd w:id="0"/>
     <w:p>
       <w:pPr>
         <w:pStyle w:val="TOC2"/>
@@ -1032,7 +1034,7 @@
       <w:r>
         <w:fldChar w:fldCharType="separate"/>
       </w:r>
-      <w:hyperlink w:anchor="_Toc514656147" w:history="1">
+      <w:hyperlink w:anchor="_Toc514752025" w:history="1">
         <w:r>
           <w:rPr>
             <w:rStyle w:val="Hyperlink"/>
@@ -1077,7 +1079,7 @@
             <w:noProof/>
             <w:webHidden/>
           </w:rPr>
-          <w:instrText xml:space="preserve"> PAGEREF _Toc514656147 \h </w:instrText>
+          <w:instrText xml:space="preserve"> PAGEREF _Toc514752025 \h </w:instrText>
         </w:r>
         <w:r>
           <w:rPr>
@@ -1122,7 +1124,7 @@
           <w:szCs w:val="22"/>
         </w:rPr>
       </w:pPr>
-      <w:hyperlink w:anchor="_Toc514656148" w:history="1">
+      <w:hyperlink w:anchor="_Toc514752026" w:history="1">
         <w:r>
           <w:rPr>
             <w:rStyle w:val="Hyperlink"/>
@@ -1167,7 +1169,7 @@
             <w:noProof/>
             <w:webHidden/>
           </w:rPr>
-          <w:instrText xml:space="preserve"> PAGEREF _Toc514656148 \h </w:instrText>
+          <w:instrText xml:space="preserve"> PAGEREF _Toc514752026 \h </w:instrText>
         </w:r>
         <w:r>
           <w:rPr>
@@ -1212,7 +1214,7 @@
           <w:szCs w:val="22"/>
         </w:rPr>
       </w:pPr>
-      <w:hyperlink w:anchor="_Toc514656149" w:history="1">
+      <w:hyperlink w:anchor="_Toc514752027" w:history="1">
         <w:r>
           <w:rPr>
             <w:rStyle w:val="Hyperlink"/>
@@ -1236,7 +1238,7 @@
             <w:b/>
             <w:noProof/>
           </w:rPr>
-          <w:t>Page details - Views\Survey\Index.cshtml</w:t>
+          <w:t>Page details</w:t>
         </w:r>
         <w:r>
           <w:rPr>
@@ -1257,7 +1259,7 @@
             <w:noProof/>
             <w:webHidden/>
           </w:rPr>
-          <w:instrText xml:space="preserve"> PAGEREF _Toc514656149 \h </w:instrText>
+          <w:instrText xml:space="preserve"> PAGEREF _Toc514752027 \h </w:instrText>
         </w:r>
         <w:r>
           <w:rPr>
@@ -1302,10 +1304,11 @@
           <w:szCs w:val="22"/>
         </w:rPr>
       </w:pPr>
-      <w:hyperlink w:anchor="_Toc514656150" w:history="1">
+      <w:hyperlink w:anchor="_Toc514752028" w:history="1">
         <w:r>
           <w:rPr>
             <w:rStyle w:val="Hyperlink"/>
+            <w:b/>
             <w:noProof/>
           </w:rPr>
           <w:t>3.1</w:t>
@@ -1322,6 +1325,95 @@
         <w:r>
           <w:rPr>
             <w:rStyle w:val="Hyperlink"/>
+            <w:b/>
+            <w:noProof/>
+          </w:rPr>
+          <w:t>Views\Survey\Index.cshtml</w:t>
+        </w:r>
+        <w:r>
+          <w:rPr>
+            <w:noProof/>
+            <w:webHidden/>
+          </w:rPr>
+          <w:tab/>
+        </w:r>
+        <w:r>
+          <w:rPr>
+            <w:noProof/>
+            <w:webHidden/>
+          </w:rPr>
+          <w:fldChar w:fldCharType="begin"/>
+        </w:r>
+        <w:r>
+          <w:rPr>
+            <w:noProof/>
+            <w:webHidden/>
+          </w:rPr>
+          <w:instrText xml:space="preserve"> PAGEREF _Toc514752028 \h </w:instrText>
+        </w:r>
+        <w:r>
+          <w:rPr>
+            <w:noProof/>
+            <w:webHidden/>
+          </w:rPr>
+        </w:r>
+        <w:r>
+          <w:rPr>
+            <w:noProof/>
+            <w:webHidden/>
+          </w:rPr>
+          <w:fldChar w:fldCharType="separate"/>
+        </w:r>
+        <w:r>
+          <w:rPr>
+            <w:noProof/>
+            <w:webHidden/>
+          </w:rPr>
+          <w:t>4</w:t>
+        </w:r>
+        <w:r>
+          <w:rPr>
+            <w:noProof/>
+            <w:webHidden/>
+          </w:rPr>
+          <w:fldChar w:fldCharType="end"/>
+        </w:r>
+      </w:hyperlink>
+    </w:p>
+    <w:p>
+      <w:pPr>
+        <w:pStyle w:val="TOC2"/>
+        <w:tabs>
+          <w:tab w:val="left" w:pos="1000"/>
+          <w:tab w:val="right" w:leader="dot" w:pos="8630"/>
+        </w:tabs>
+        <w:rPr>
+          <w:rFonts w:asciiTheme="minorHAnsi" w:eastAsiaTheme="minorEastAsia" w:hAnsiTheme="minorHAnsi" w:cstheme="minorBidi"/>
+          <w:noProof/>
+          <w:sz w:val="22"/>
+          <w:szCs w:val="22"/>
+        </w:rPr>
+      </w:pPr>
+      <w:hyperlink w:anchor="_Toc514752029" w:history="1">
+        <w:r>
+          <w:rPr>
+            <w:rStyle w:val="Hyperlink"/>
+            <w:noProof/>
+          </w:rPr>
+          <w:t>3.1.1</w:t>
+        </w:r>
+        <w:r>
+          <w:rPr>
+            <w:rFonts w:asciiTheme="minorHAnsi" w:eastAsiaTheme="minorEastAsia" w:hAnsiTheme="minorHAnsi" w:cstheme="minorBidi"/>
+            <w:noProof/>
+            <w:sz w:val="22"/>
+            <w:szCs w:val="22"/>
+          </w:rPr>
+          <w:tab/>
+        </w:r>
+        <w:r>
+          <w:rPr>
+            <w:rStyle w:val="Hyperlink"/>
             <w:noProof/>
           </w:rPr>
           <w:t>Razor pages comprising Web Page</w:t>
@@ -1345,7 +1437,7 @@
             <w:noProof/>
             <w:webHidden/>
           </w:rPr>
-          <w:instrText xml:space="preserve"> PAGEREF _Toc514656150 \h </w:instrText>
+          <w:instrText xml:space="preserve"> PAGEREF _Toc514752029 \h </w:instrText>
         </w:r>
         <w:r>
           <w:rPr>
@@ -1366,6 +1458,270 @@
             <w:webHidden/>
           </w:rPr>
           <w:t>4</w:t>
+        </w:r>
+        <w:r>
+          <w:rPr>
+            <w:noProof/>
+            <w:webHidden/>
+          </w:rPr>
+          <w:fldChar w:fldCharType="end"/>
+        </w:r>
+      </w:hyperlink>
+    </w:p>
+    <w:p>
+      <w:pPr>
+        <w:pStyle w:val="TOC2"/>
+        <w:tabs>
+          <w:tab w:val="left" w:pos="1000"/>
+          <w:tab w:val="right" w:leader="dot" w:pos="8630"/>
+        </w:tabs>
+        <w:rPr>
+          <w:rFonts w:asciiTheme="minorHAnsi" w:eastAsiaTheme="minorEastAsia" w:hAnsiTheme="minorHAnsi" w:cstheme="minorBidi"/>
+          <w:noProof/>
+          <w:sz w:val="22"/>
+          <w:szCs w:val="22"/>
+        </w:rPr>
+      </w:pPr>
+      <w:hyperlink w:anchor="_Toc514752030" w:history="1">
+        <w:r>
+          <w:rPr>
+            <w:rStyle w:val="Hyperlink"/>
+            <w:noProof/>
+          </w:rPr>
+          <w:t>3.1.2</w:t>
+        </w:r>
+        <w:r>
+          <w:rPr>
+            <w:rFonts w:asciiTheme="minorHAnsi" w:eastAsiaTheme="minorEastAsia" w:hAnsiTheme="minorHAnsi" w:cstheme="minorBidi"/>
+            <w:noProof/>
+            <w:sz w:val="22"/>
+            <w:szCs w:val="22"/>
+          </w:rPr>
+          <w:tab/>
+        </w:r>
+        <w:r>
+          <w:rPr>
+            <w:rStyle w:val="Hyperlink"/>
+            <w:noProof/>
+          </w:rPr>
+          <w:t>Layout Page</w:t>
+        </w:r>
+        <w:r>
+          <w:rPr>
+            <w:noProof/>
+            <w:webHidden/>
+          </w:rPr>
+          <w:tab/>
+        </w:r>
+        <w:r>
+          <w:rPr>
+            <w:noProof/>
+            <w:webHidden/>
+          </w:rPr>
+          <w:fldChar w:fldCharType="begin"/>
+        </w:r>
+        <w:r>
+          <w:rPr>
+            <w:noProof/>
+            <w:webHidden/>
+          </w:rPr>
+          <w:instrText xml:space="preserve"> PAGEREF _Toc514752030 \h </w:instrText>
+        </w:r>
+        <w:r>
+          <w:rPr>
+            <w:noProof/>
+            <w:webHidden/>
+          </w:rPr>
+        </w:r>
+        <w:r>
+          <w:rPr>
+            <w:noProof/>
+            <w:webHidden/>
+          </w:rPr>
+          <w:fldChar w:fldCharType="separate"/>
+        </w:r>
+        <w:r>
+          <w:rPr>
+            <w:noProof/>
+            <w:webHidden/>
+          </w:rPr>
+          <w:t>4</w:t>
+        </w:r>
+        <w:r>
+          <w:rPr>
+            <w:noProof/>
+            <w:webHidden/>
+          </w:rPr>
+          <w:fldChar w:fldCharType="end"/>
+        </w:r>
+      </w:hyperlink>
+    </w:p>
+    <w:p>
+      <w:pPr>
+        <w:pStyle w:val="TOC2"/>
+        <w:tabs>
+          <w:tab w:val="left" w:pos="1000"/>
+          <w:tab w:val="right" w:leader="dot" w:pos="8630"/>
+        </w:tabs>
+        <w:rPr>
+          <w:rFonts w:asciiTheme="minorHAnsi" w:eastAsiaTheme="minorEastAsia" w:hAnsiTheme="minorHAnsi" w:cstheme="minorBidi"/>
+          <w:noProof/>
+          <w:sz w:val="22"/>
+          <w:szCs w:val="22"/>
+        </w:rPr>
+      </w:pPr>
+      <w:hyperlink w:anchor="_Toc514752031" w:history="1">
+        <w:r>
+          <w:rPr>
+            <w:rStyle w:val="Hyperlink"/>
+            <w:noProof/>
+          </w:rPr>
+          <w:t>3.1.3</w:t>
+        </w:r>
+        <w:r>
+          <w:rPr>
+            <w:rFonts w:asciiTheme="minorHAnsi" w:eastAsiaTheme="minorEastAsia" w:hAnsiTheme="minorHAnsi" w:cstheme="minorBidi"/>
+            <w:noProof/>
+            <w:sz w:val="22"/>
+            <w:szCs w:val="22"/>
+          </w:rPr>
+          <w:tab/>
+        </w:r>
+        <w:r>
+          <w:rPr>
+            <w:rStyle w:val="Hyperlink"/>
+            <w:noProof/>
+          </w:rPr>
+          <w:t>Screenshot</w:t>
+        </w:r>
+        <w:r>
+          <w:rPr>
+            <w:noProof/>
+            <w:webHidden/>
+          </w:rPr>
+          <w:tab/>
+        </w:r>
+        <w:r>
+          <w:rPr>
+            <w:noProof/>
+            <w:webHidden/>
+          </w:rPr>
+          <w:fldChar w:fldCharType="begin"/>
+        </w:r>
+        <w:r>
+          <w:rPr>
+            <w:noProof/>
+            <w:webHidden/>
+          </w:rPr>
+          <w:instrText xml:space="preserve"> PAGEREF _Toc514752031 \h </w:instrText>
+        </w:r>
+        <w:r>
+          <w:rPr>
+            <w:noProof/>
+            <w:webHidden/>
+          </w:rPr>
+        </w:r>
+        <w:r>
+          <w:rPr>
+            <w:noProof/>
+            <w:webHidden/>
+          </w:rPr>
+          <w:fldChar w:fldCharType="separate"/>
+        </w:r>
+        <w:r>
+          <w:rPr>
+            <w:noProof/>
+            <w:webHidden/>
+          </w:rPr>
+          <w:t>4</w:t>
+        </w:r>
+        <w:r>
+          <w:rPr>
+            <w:noProof/>
+            <w:webHidden/>
+          </w:rPr>
+          <w:fldChar w:fldCharType="end"/>
+        </w:r>
+      </w:hyperlink>
+    </w:p>
+    <w:p>
+      <w:pPr>
+        <w:pStyle w:val="TOC2"/>
+        <w:tabs>
+          <w:tab w:val="left" w:pos="1000"/>
+          <w:tab w:val="right" w:leader="dot" w:pos="8630"/>
+        </w:tabs>
+        <w:rPr>
+          <w:rFonts w:asciiTheme="minorHAnsi" w:eastAsiaTheme="minorEastAsia" w:hAnsiTheme="minorHAnsi" w:cstheme="minorBidi"/>
+          <w:noProof/>
+          <w:sz w:val="22"/>
+          <w:szCs w:val="22"/>
+        </w:rPr>
+      </w:pPr>
+      <w:hyperlink w:anchor="_Toc514752032" w:history="1">
+        <w:r>
+          <w:rPr>
+            <w:rStyle w:val="Hyperlink"/>
+            <w:noProof/>
+          </w:rPr>
+          <w:t>3.1.4</w:t>
+        </w:r>
+        <w:r>
+          <w:rPr>
+            <w:rFonts w:asciiTheme="minorHAnsi" w:eastAsiaTheme="minorEastAsia" w:hAnsiTheme="minorHAnsi" w:cstheme="minorBidi"/>
+            <w:noProof/>
+            <w:sz w:val="22"/>
+            <w:szCs w:val="22"/>
+          </w:rPr>
+          <w:tab/>
+        </w:r>
+        <w:r>
+          <w:rPr>
+            <w:rStyle w:val="Hyperlink"/>
+            <w:noProof/>
+          </w:rPr>
+          <w:t>Web Page Invoked Events</w:t>
+        </w:r>
+        <w:r>
+          <w:rPr>
+            <w:noProof/>
+            <w:webHidden/>
+          </w:rPr>
+          <w:tab/>
+        </w:r>
+        <w:r>
+          <w:rPr>
+            <w:noProof/>
+            <w:webHidden/>
+          </w:rPr>
+          <w:fldChar w:fldCharType="begin"/>
+        </w:r>
+        <w:r>
+          <w:rPr>
+            <w:noProof/>
+            <w:webHidden/>
+          </w:rPr>
+          <w:instrText xml:space="preserve"> PAGEREF _Toc514752032 \h </w:instrText>
+        </w:r>
+        <w:r>
+          <w:rPr>
+            <w:noProof/>
+            <w:webHidden/>
+          </w:rPr>
+        </w:r>
+        <w:r>
+          <w:rPr>
+            <w:noProof/>
+            <w:webHidden/>
+          </w:rPr>
+          <w:fldChar w:fldCharType="separate"/>
+        </w:r>
+        <w:r>
+          <w:rPr>
+            <w:noProof/>
+            <w:webHidden/>
+          </w:rPr>
+          <w:t>6</w:t>
         </w:r>
         <w:r>
           <w:rPr>
@@ -1390,10 +1746,11 @@
           <w:szCs w:val="22"/>
         </w:rPr>
       </w:pPr>
-      <w:hyperlink w:anchor="_Toc514656151" w:history="1">
+      <w:hyperlink w:anchor="_Toc514752033" w:history="1">
         <w:r>
           <w:rPr>
             <w:rStyle w:val="Hyperlink"/>
+            <w:b/>
             <w:noProof/>
           </w:rPr>
           <w:t>3.2</w:t>
@@ -1410,6 +1767,183 @@
         <w:r>
           <w:rPr>
             <w:rStyle w:val="Hyperlink"/>
+            <w:b/>
+            <w:noProof/>
+          </w:rPr>
+          <w:t>Views\Survey\_Result.cshtml</w:t>
+        </w:r>
+        <w:r>
+          <w:rPr>
+            <w:noProof/>
+            <w:webHidden/>
+          </w:rPr>
+          <w:tab/>
+        </w:r>
+        <w:r>
+          <w:rPr>
+            <w:noProof/>
+            <w:webHidden/>
+          </w:rPr>
+          <w:fldChar w:fldCharType="begin"/>
+        </w:r>
+        <w:r>
+          <w:rPr>
+            <w:noProof/>
+            <w:webHidden/>
+          </w:rPr>
+          <w:instrText xml:space="preserve"> PAGEREF _Toc514752033 \h </w:instrText>
+        </w:r>
+        <w:r>
+          <w:rPr>
+            <w:noProof/>
+            <w:webHidden/>
+          </w:rPr>
+        </w:r>
+        <w:r>
+          <w:rPr>
+            <w:noProof/>
+            <w:webHidden/>
+          </w:rPr>
+          <w:fldChar w:fldCharType="separate"/>
+        </w:r>
+        <w:r>
+          <w:rPr>
+            <w:noProof/>
+            <w:webHidden/>
+          </w:rPr>
+          <w:t>6</w:t>
+        </w:r>
+        <w:r>
+          <w:rPr>
+            <w:noProof/>
+            <w:webHidden/>
+          </w:rPr>
+          <w:fldChar w:fldCharType="end"/>
+        </w:r>
+      </w:hyperlink>
+    </w:p>
+    <w:p>
+      <w:pPr>
+        <w:pStyle w:val="TOC2"/>
+        <w:tabs>
+          <w:tab w:val="left" w:pos="1000"/>
+          <w:tab w:val="right" w:leader="dot" w:pos="8630"/>
+        </w:tabs>
+        <w:rPr>
+          <w:rFonts w:asciiTheme="minorHAnsi" w:eastAsiaTheme="minorEastAsia" w:hAnsiTheme="minorHAnsi" w:cstheme="minorBidi"/>
+          <w:noProof/>
+          <w:sz w:val="22"/>
+          <w:szCs w:val="22"/>
+        </w:rPr>
+      </w:pPr>
+      <w:hyperlink w:anchor="_Toc514752034" w:history="1">
+        <w:r>
+          <w:rPr>
+            <w:rStyle w:val="Hyperlink"/>
+            <w:noProof/>
+          </w:rPr>
+          <w:t>3.2.1</w:t>
+        </w:r>
+        <w:r>
+          <w:rPr>
+            <w:rFonts w:asciiTheme="minorHAnsi" w:eastAsiaTheme="minorEastAsia" w:hAnsiTheme="minorHAnsi" w:cstheme="minorBidi"/>
+            <w:noProof/>
+            <w:sz w:val="22"/>
+            <w:szCs w:val="22"/>
+          </w:rPr>
+          <w:tab/>
+        </w:r>
+        <w:r>
+          <w:rPr>
+            <w:rStyle w:val="Hyperlink"/>
+            <w:noProof/>
+          </w:rPr>
+          <w:t>Razor pages comprising Web Page</w:t>
+        </w:r>
+        <w:r>
+          <w:rPr>
+            <w:noProof/>
+            <w:webHidden/>
+          </w:rPr>
+          <w:tab/>
+        </w:r>
+        <w:r>
+          <w:rPr>
+            <w:noProof/>
+            <w:webHidden/>
+          </w:rPr>
+          <w:fldChar w:fldCharType="begin"/>
+        </w:r>
+        <w:r>
+          <w:rPr>
+            <w:noProof/>
+            <w:webHidden/>
+          </w:rPr>
+          <w:instrText xml:space="preserve"> PAGEREF _Toc514752034 \h </w:instrText>
+        </w:r>
+        <w:r>
+          <w:rPr>
+            <w:noProof/>
+            <w:webHidden/>
+          </w:rPr>
+        </w:r>
+        <w:r>
+          <w:rPr>
+            <w:noProof/>
+            <w:webHidden/>
+          </w:rPr>
+          <w:fldChar w:fldCharType="separate"/>
+        </w:r>
+        <w:r>
+          <w:rPr>
+            <w:noProof/>
+            <w:webHidden/>
+          </w:rPr>
+          <w:t>6</w:t>
+        </w:r>
+        <w:r>
+          <w:rPr>
+            <w:noProof/>
+            <w:webHidden/>
+          </w:rPr>
+          <w:fldChar w:fldCharType="end"/>
+        </w:r>
+      </w:hyperlink>
+    </w:p>
+    <w:p>
+      <w:pPr>
+        <w:pStyle w:val="TOC2"/>
+        <w:tabs>
+          <w:tab w:val="left" w:pos="1000"/>
+          <w:tab w:val="right" w:leader="dot" w:pos="8630"/>
+        </w:tabs>
+        <w:rPr>
+          <w:rFonts w:asciiTheme="minorHAnsi" w:eastAsiaTheme="minorEastAsia" w:hAnsiTheme="minorHAnsi" w:cstheme="minorBidi"/>
+          <w:noProof/>
+          <w:sz w:val="22"/>
+          <w:szCs w:val="22"/>
+        </w:rPr>
+      </w:pPr>
+      <w:hyperlink w:anchor="_Toc514752035" w:history="1">
+        <w:r>
+          <w:rPr>
+            <w:rStyle w:val="Hyperlink"/>
+            <w:noProof/>
+          </w:rPr>
+          <w:t>3.2.2</w:t>
+        </w:r>
+        <w:r>
+          <w:rPr>
+            <w:rFonts w:asciiTheme="minorHAnsi" w:eastAsiaTheme="minorEastAsia" w:hAnsiTheme="minorHAnsi" w:cstheme="minorBidi"/>
+            <w:noProof/>
+            <w:sz w:val="22"/>
+            <w:szCs w:val="22"/>
+          </w:rPr>
+          <w:tab/>
+        </w:r>
+        <w:r>
+          <w:rPr>
+            <w:rStyle w:val="Hyperlink"/>
             <w:noProof/>
           </w:rPr>
           <w:t>Layout Page</w:t>
@@ -1433,7 +1967,7 @@
             <w:noProof/>
             <w:webHidden/>
           </w:rPr>
-          <w:instrText xml:space="preserve"> PAGEREF _Toc514656151 \h </w:instrText>
+          <w:instrText xml:space="preserve"> PAGEREF _Toc514752035 \h </w:instrText>
         </w:r>
         <w:r>
           <w:rPr>
@@ -1453,7 +1987,273 @@
             <w:noProof/>
             <w:webHidden/>
           </w:rPr>
-          <w:t>4</w:t>
+          <w:t>6</w:t>
+        </w:r>
+        <w:r>
+          <w:rPr>
+            <w:noProof/>
+            <w:webHidden/>
+          </w:rPr>
+          <w:fldChar w:fldCharType="end"/>
+        </w:r>
+      </w:hyperlink>
+    </w:p>
+    <w:p>
+      <w:pPr>
+        <w:pStyle w:val="TOC2"/>
+        <w:tabs>
+          <w:tab w:val="left" w:pos="1000"/>
+          <w:tab w:val="right" w:leader="dot" w:pos="8630"/>
+        </w:tabs>
+        <w:rPr>
+          <w:rFonts w:asciiTheme="minorHAnsi" w:eastAsiaTheme="minorEastAsia" w:hAnsiTheme="minorHAnsi" w:cstheme="minorBidi"/>
+          <w:noProof/>
+          <w:sz w:val="22"/>
+          <w:szCs w:val="22"/>
+        </w:rPr>
+      </w:pPr>
+      <w:hyperlink w:anchor="_Toc514752036" w:history="1">
+        <w:r>
+          <w:rPr>
+            <w:rStyle w:val="Hyperlink"/>
+            <w:noProof/>
+          </w:rPr>
+          <w:t>3.2.3</w:t>
+        </w:r>
+        <w:r>
+          <w:rPr>
+            <w:rFonts w:asciiTheme="minorHAnsi" w:eastAsiaTheme="minorEastAsia" w:hAnsiTheme="minorHAnsi" w:cstheme="minorBidi"/>
+            <w:noProof/>
+            <w:sz w:val="22"/>
+            <w:szCs w:val="22"/>
+          </w:rPr>
+          <w:tab/>
+        </w:r>
+        <w:r>
+          <w:rPr>
+            <w:rStyle w:val="Hyperlink"/>
+            <w:noProof/>
+          </w:rPr>
+          <w:t>Screenshot</w:t>
+        </w:r>
+        <w:r>
+          <w:rPr>
+            <w:noProof/>
+            <w:webHidden/>
+          </w:rPr>
+          <w:tab/>
+        </w:r>
+        <w:r>
+          <w:rPr>
+            <w:noProof/>
+            <w:webHidden/>
+          </w:rPr>
+          <w:fldChar w:fldCharType="begin"/>
+        </w:r>
+        <w:r>
+          <w:rPr>
+            <w:noProof/>
+            <w:webHidden/>
+          </w:rPr>
+          <w:instrText xml:space="preserve"> PAGEREF _Toc514752036 \h </w:instrText>
+        </w:r>
+        <w:r>
+          <w:rPr>
+            <w:noProof/>
+            <w:webHidden/>
+          </w:rPr>
+        </w:r>
+        <w:r>
+          <w:rPr>
+            <w:noProof/>
+            <w:webHidden/>
+          </w:rPr>
+          <w:fldChar w:fldCharType="separate"/>
+        </w:r>
+        <w:r>
+          <w:rPr>
+            <w:noProof/>
+            <w:webHidden/>
+          </w:rPr>
+          <w:t>6</w:t>
+        </w:r>
+        <w:r>
+          <w:rPr>
+            <w:noProof/>
+            <w:webHidden/>
+          </w:rPr>
+          <w:fldChar w:fldCharType="end"/>
+        </w:r>
+      </w:hyperlink>
+    </w:p>
+    <w:p>
+      <w:pPr>
+        <w:pStyle w:val="TOC2"/>
+        <w:tabs>
+          <w:tab w:val="left" w:pos="1000"/>
+          <w:tab w:val="right" w:leader="dot" w:pos="8630"/>
+        </w:tabs>
+        <w:rPr>
+          <w:rFonts w:asciiTheme="minorHAnsi" w:eastAsiaTheme="minorEastAsia" w:hAnsiTheme="minorHAnsi" w:cstheme="minorBidi"/>
+          <w:noProof/>
+          <w:sz w:val="22"/>
+          <w:szCs w:val="22"/>
+        </w:rPr>
+      </w:pPr>
+      <w:hyperlink w:anchor="_Toc514752037" w:history="1">
+        <w:r>
+          <w:rPr>
+            <w:rStyle w:val="Hyperlink"/>
+            <w:noProof/>
+          </w:rPr>
+          <w:t>3.2.4</w:t>
+        </w:r>
+        <w:r>
+          <w:rPr>
+            <w:rFonts w:asciiTheme="minorHAnsi" w:eastAsiaTheme="minorEastAsia" w:hAnsiTheme="minorHAnsi" w:cstheme="minorBidi"/>
+            <w:noProof/>
+            <w:sz w:val="22"/>
+            <w:szCs w:val="22"/>
+          </w:rPr>
+          <w:tab/>
+        </w:r>
+        <w:r>
+          <w:rPr>
+            <w:rStyle w:val="Hyperlink"/>
+            <w:noProof/>
+          </w:rPr>
+          <w:t>Web Page Invoked Events</w:t>
+        </w:r>
+        <w:r>
+          <w:rPr>
+            <w:noProof/>
+            <w:webHidden/>
+          </w:rPr>
+          <w:tab/>
+        </w:r>
+        <w:r>
+          <w:rPr>
+            <w:noProof/>
+            <w:webHidden/>
+          </w:rPr>
+          <w:fldChar w:fldCharType="begin"/>
+        </w:r>
+        <w:r>
+          <w:rPr>
+            <w:noProof/>
+            <w:webHidden/>
+          </w:rPr>
+          <w:instrText xml:space="preserve"> PAGEREF _Toc514752037 \h </w:instrText>
+        </w:r>
+        <w:r>
+          <w:rPr>
+            <w:noProof/>
+            <w:webHidden/>
+          </w:rPr>
+        </w:r>
+        <w:r>
+          <w:rPr>
+            <w:noProof/>
+            <w:webHidden/>
+          </w:rPr>
+          <w:fldChar w:fldCharType="separate"/>
+        </w:r>
+        <w:r>
+          <w:rPr>
+            <w:noProof/>
+            <w:webHidden/>
+          </w:rPr>
+          <w:t>6</w:t>
+        </w:r>
+        <w:r>
+          <w:rPr>
+            <w:noProof/>
+            <w:webHidden/>
+          </w:rPr>
+          <w:fldChar w:fldCharType="end"/>
+        </w:r>
+      </w:hyperlink>
+    </w:p>
+    <w:p>
+      <w:pPr>
+        <w:pStyle w:val="TOC2"/>
+        <w:tabs>
+          <w:tab w:val="left" w:pos="600"/>
+          <w:tab w:val="right" w:leader="dot" w:pos="8630"/>
+        </w:tabs>
+        <w:rPr>
+          <w:rFonts w:asciiTheme="minorHAnsi" w:eastAsiaTheme="minorEastAsia" w:hAnsiTheme="minorHAnsi" w:cstheme="minorBidi"/>
+          <w:noProof/>
+          <w:sz w:val="22"/>
+          <w:szCs w:val="22"/>
+        </w:rPr>
+      </w:pPr>
+      <w:hyperlink w:anchor="_Toc514752038" w:history="1">
+        <w:r>
+          <w:rPr>
+            <w:rStyle w:val="Hyperlink"/>
+            <w:b/>
+            <w:noProof/>
+          </w:rPr>
+          <w:t>4.</w:t>
+        </w:r>
+        <w:r>
+          <w:rPr>
+            <w:rFonts w:asciiTheme="minorHAnsi" w:eastAsiaTheme="minorEastAsia" w:hAnsiTheme="minorHAnsi" w:cstheme="minorBidi"/>
+            <w:noProof/>
+            <w:sz w:val="22"/>
+            <w:szCs w:val="22"/>
+          </w:rPr>
+          <w:tab/>
+        </w:r>
+        <w:r>
+          <w:rPr>
+            <w:rStyle w:val="Hyperlink"/>
+            <w:b/>
+            <w:noProof/>
+          </w:rPr>
+          <w:t>Stored Procedures</w:t>
+        </w:r>
+        <w:r>
+          <w:rPr>
+            <w:noProof/>
+            <w:webHidden/>
+          </w:rPr>
+          <w:tab/>
+        </w:r>
+        <w:r>
+          <w:rPr>
+            <w:noProof/>
+            <w:webHidden/>
+          </w:rPr>
+          <w:fldChar w:fldCharType="begin"/>
+        </w:r>
+        <w:r>
+          <w:rPr>
+            <w:noProof/>
+            <w:webHidden/>
+          </w:rPr>
+          <w:instrText xml:space="preserve"> PAGEREF _Toc514752038 \h </w:instrText>
+        </w:r>
+        <w:r>
+          <w:rPr>
+            <w:noProof/>
+            <w:webHidden/>
+          </w:rPr>
+        </w:r>
+        <w:r>
+          <w:rPr>
+            <w:noProof/>
+            <w:webHidden/>
+          </w:rPr>
+          <w:fldChar w:fldCharType="separate"/>
+        </w:r>
+        <w:r>
+          <w:rPr>
+            <w:noProof/>
+            <w:webHidden/>
+          </w:rPr>
+          <w:t>7</w:t>
         </w:r>
         <w:r>
           <w:rPr>
@@ -1478,13 +2278,13 @@
           <w:szCs w:val="22"/>
         </w:rPr>
       </w:pPr>
-      <w:hyperlink w:anchor="_Toc514656152" w:history="1">
+      <w:hyperlink w:anchor="_Toc514752039" w:history="1">
         <w:r>
           <w:rPr>
             <w:rStyle w:val="Hyperlink"/>
             <w:noProof/>
           </w:rPr>
-          <w:t>3.3</w:t>
+          <w:t>4.1.</w:t>
         </w:r>
         <w:r>
           <w:rPr>
@@ -1500,7 +2300,7 @@
             <w:rStyle w:val="Hyperlink"/>
             <w:noProof/>
           </w:rPr>
-          <w:t>Screenshot</w:t>
+          <w:t>sp_select_surveydetails_by_surveyid</w:t>
         </w:r>
         <w:r>
           <w:rPr>
@@ -1521,7 +2321,7 @@
             <w:noProof/>
             <w:webHidden/>
           </w:rPr>
-          <w:instrText xml:space="preserve"> PAGEREF _Toc514656152 \h </w:instrText>
+          <w:instrText xml:space="preserve"> PAGEREF _Toc514752039 \h </w:instrText>
         </w:r>
         <w:r>
           <w:rPr>
@@ -1541,7 +2341,7 @@
             <w:noProof/>
             <w:webHidden/>
           </w:rPr>
-          <w:t>4</w:t>
+          <w:t>7</w:t>
         </w:r>
         <w:r>
           <w:rPr>
@@ -1566,13 +2366,13 @@
           <w:szCs w:val="22"/>
         </w:rPr>
       </w:pPr>
-      <w:hyperlink w:anchor="_Toc514656153" w:history="1">
+      <w:hyperlink w:anchor="_Toc514752040" w:history="1">
         <w:r>
           <w:rPr>
             <w:rStyle w:val="Hyperlink"/>
             <w:noProof/>
           </w:rPr>
-          <w:t>3.4</w:t>
+          <w:t>4.2.</w:t>
         </w:r>
         <w:r>
           <w:rPr>
@@ -1588,7 +2388,7 @@
             <w:rStyle w:val="Hyperlink"/>
             <w:noProof/>
           </w:rPr>
-          <w:t>Web Page Invoked Events</w:t>
+          <w:t>sp_select_questions_for_survey</w:t>
         </w:r>
         <w:r>
           <w:rPr>
@@ -1609,7 +2409,7 @@
             <w:noProof/>
             <w:webHidden/>
           </w:rPr>
-          <w:instrText xml:space="preserve"> PAGEREF _Toc514656153 \h </w:instrText>
+          <w:instrText xml:space="preserve"> PAGEREF _Toc514752040 \h </w:instrText>
         </w:r>
         <w:r>
           <w:rPr>
@@ -1629,97 +2429,7 @@
             <w:noProof/>
             <w:webHidden/>
           </w:rPr>
-          <w:t>5</w:t>
-        </w:r>
-        <w:r>
-          <w:rPr>
-            <w:noProof/>
-            <w:webHidden/>
-          </w:rPr>
-          <w:fldChar w:fldCharType="end"/>
-        </w:r>
-      </w:hyperlink>
-    </w:p>
-    <w:p>
-      <w:pPr>
-        <w:pStyle w:val="TOC2"/>
-        <w:tabs>
-          <w:tab w:val="left" w:pos="600"/>
-          <w:tab w:val="right" w:leader="dot" w:pos="8630"/>
-        </w:tabs>
-        <w:rPr>
-          <w:rFonts w:asciiTheme="minorHAnsi" w:eastAsiaTheme="minorEastAsia" w:hAnsiTheme="minorHAnsi" w:cstheme="minorBidi"/>
-          <w:noProof/>
-          <w:sz w:val="22"/>
-          <w:szCs w:val="22"/>
-        </w:rPr>
-      </w:pPr>
-      <w:hyperlink w:anchor="_Toc514656154" w:history="1">
-        <w:r>
-          <w:rPr>
-            <w:rStyle w:val="Hyperlink"/>
-            <w:b/>
-            <w:noProof/>
-          </w:rPr>
-          <w:t>4.</w:t>
-        </w:r>
-        <w:r>
-          <w:rPr>
-            <w:rFonts w:asciiTheme="minorHAnsi" w:eastAsiaTheme="minorEastAsia" w:hAnsiTheme="minorHAnsi" w:cstheme="minorBidi"/>
-            <w:noProof/>
-            <w:sz w:val="22"/>
-            <w:szCs w:val="22"/>
-          </w:rPr>
-          <w:tab/>
-        </w:r>
-        <w:r>
-          <w:rPr>
-            <w:rStyle w:val="Hyperlink"/>
-            <w:b/>
-            <w:noProof/>
-          </w:rPr>
-          <w:t>Stored Procedures</w:t>
-        </w:r>
-        <w:r>
-          <w:rPr>
-            <w:noProof/>
-            <w:webHidden/>
-          </w:rPr>
-          <w:tab/>
-        </w:r>
-        <w:r>
-          <w:rPr>
-            <w:noProof/>
-            <w:webHidden/>
-          </w:rPr>
-          <w:fldChar w:fldCharType="begin"/>
-        </w:r>
-        <w:r>
-          <w:rPr>
-            <w:noProof/>
-            <w:webHidden/>
-          </w:rPr>
-          <w:instrText xml:space="preserve"> PAGEREF _Toc514656154 \h </w:instrText>
-        </w:r>
-        <w:r>
-          <w:rPr>
-            <w:noProof/>
-            <w:webHidden/>
-          </w:rPr>
-        </w:r>
-        <w:r>
-          <w:rPr>
-            <w:noProof/>
-            <w:webHidden/>
-          </w:rPr>
-          <w:fldChar w:fldCharType="separate"/>
-        </w:r>
-        <w:r>
-          <w:rPr>
-            <w:noProof/>
-            <w:webHidden/>
-          </w:rPr>
-          <w:t>6</w:t>
+          <w:t>7</w:t>
         </w:r>
         <w:r>
           <w:rPr>
@@ -1744,13 +2454,13 @@
           <w:szCs w:val="22"/>
         </w:rPr>
       </w:pPr>
-      <w:hyperlink w:anchor="_Toc514656155" w:history="1">
+      <w:hyperlink w:anchor="_Toc514752041" w:history="1">
         <w:r>
           <w:rPr>
             <w:rStyle w:val="Hyperlink"/>
             <w:noProof/>
           </w:rPr>
-          <w:t>4.1.</w:t>
+          <w:t>4.3.</w:t>
         </w:r>
         <w:r>
           <w:rPr>
@@ -1766,7 +2476,7 @@
             <w:rStyle w:val="Hyperlink"/>
             <w:noProof/>
           </w:rPr>
-          <w:t>sp_select_surveydetails_by_surveyid</w:t>
+          <w:t>sp_select_responses_by_question</w:t>
         </w:r>
         <w:r>
           <w:rPr>
@@ -1787,7 +2497,7 @@
             <w:noProof/>
             <w:webHidden/>
           </w:rPr>
-          <w:instrText xml:space="preserve"> PAGEREF _Toc514656155 \h </w:instrText>
+          <w:instrText xml:space="preserve"> PAGEREF _Toc514752041 \h </w:instrText>
         </w:r>
         <w:r>
           <w:rPr>
@@ -1807,7 +2517,7 @@
             <w:noProof/>
             <w:webHidden/>
           </w:rPr>
-          <w:t>6</w:t>
+          <w:t>7</w:t>
         </w:r>
         <w:r>
           <w:rPr>
@@ -1832,13 +2542,13 @@
           <w:szCs w:val="22"/>
         </w:rPr>
       </w:pPr>
-      <w:hyperlink w:anchor="_Toc514656156" w:history="1">
+      <w:hyperlink w:anchor="_Toc514752042" w:history="1">
         <w:r>
           <w:rPr>
             <w:rStyle w:val="Hyperlink"/>
             <w:noProof/>
           </w:rPr>
-          <w:t>4.2.</w:t>
+          <w:t>4.4.</w:t>
         </w:r>
         <w:r>
           <w:rPr>
@@ -1854,7 +2564,7 @@
             <w:rStyle w:val="Hyperlink"/>
             <w:noProof/>
           </w:rPr>
-          <w:t>sp_select_questions_for_survey</w:t>
+          <w:t>sp_update_survey_response</w:t>
         </w:r>
         <w:r>
           <w:rPr>
@@ -1875,7 +2585,7 @@
             <w:noProof/>
             <w:webHidden/>
           </w:rPr>
-          <w:instrText xml:space="preserve"> PAGEREF _Toc514656156 \h </w:instrText>
+          <w:instrText xml:space="preserve"> PAGEREF _Toc514752042 \h </w:instrText>
         </w:r>
         <w:r>
           <w:rPr>
@@ -1895,7 +2605,7 @@
             <w:noProof/>
             <w:webHidden/>
           </w:rPr>
-          <w:t>6</w:t>
+          <w:t>7</w:t>
         </w:r>
         <w:r>
           <w:rPr>
@@ -1920,13 +2630,13 @@
           <w:szCs w:val="22"/>
         </w:rPr>
       </w:pPr>
-      <w:hyperlink w:anchor="_Toc514656157" w:history="1">
+      <w:hyperlink w:anchor="_Toc514752043" w:history="1">
         <w:r>
           <w:rPr>
             <w:rStyle w:val="Hyperlink"/>
             <w:noProof/>
           </w:rPr>
-          <w:t>4.3.</w:t>
+          <w:t>4.5.</w:t>
         </w:r>
         <w:r>
           <w:rPr>
@@ -1942,7 +2652,7 @@
             <w:rStyle w:val="Hyperlink"/>
             <w:noProof/>
           </w:rPr>
-          <w:t>sp_select_responses_by_question</w:t>
+          <w:t>sp_selectreviewfrom_coaching_log</w:t>
         </w:r>
         <w:r>
           <w:rPr>
@@ -1963,7 +2673,7 @@
             <w:noProof/>
             <w:webHidden/>
           </w:rPr>
-          <w:instrText xml:space="preserve"> PAGEREF _Toc514656157 \h </w:instrText>
+          <w:instrText xml:space="preserve"> PAGEREF _Toc514752043 \h </w:instrText>
         </w:r>
         <w:r>
           <w:rPr>
@@ -1983,7 +2693,7 @@
             <w:noProof/>
             <w:webHidden/>
           </w:rPr>
-          <w:t>6</w:t>
+          <w:t>7</w:t>
         </w:r>
         <w:r>
           <w:rPr>
@@ -2008,13 +2718,13 @@
           <w:szCs w:val="22"/>
         </w:rPr>
       </w:pPr>
-      <w:hyperlink w:anchor="_Toc514656158" w:history="1">
+      <w:hyperlink w:anchor="_Toc514752044" w:history="1">
         <w:r>
           <w:rPr>
             <w:rStyle w:val="Hyperlink"/>
             <w:noProof/>
           </w:rPr>
-          <w:t>4.4.</w:t>
+          <w:t>4.6.</w:t>
         </w:r>
         <w:r>
           <w:rPr>
@@ -2030,7 +2740,7 @@
             <w:rStyle w:val="Hyperlink"/>
             <w:noProof/>
           </w:rPr>
-          <w:t>sp_update_survey_response</w:t>
+          <w:t>sp_selectreviewfrom_coaching_log_reasons</w:t>
         </w:r>
         <w:r>
           <w:rPr>
@@ -2051,7 +2761,7 @@
             <w:noProof/>
             <w:webHidden/>
           </w:rPr>
-          <w:instrText xml:space="preserve"> PAGEREF _Toc514656158 \h </w:instrText>
+          <w:instrText xml:space="preserve"> PAGEREF _Toc514752044 \h </w:instrText>
         </w:r>
         <w:r>
           <w:rPr>
@@ -2071,7 +2781,7 @@
             <w:noProof/>
             <w:webHidden/>
           </w:rPr>
-          <w:t>6</w:t>
+          <w:t>7</w:t>
         </w:r>
         <w:r>
           <w:rPr>
@@ -2129,7 +2839,7 @@
           <w:b/>
         </w:rPr>
       </w:pPr>
-      <w:bookmarkStart w:id="0" w:name="_Toc514656147"/>
+      <w:bookmarkStart w:id="1" w:name="_Toc514752025"/>
       <w:r>
         <w:rPr>
           <w:b/>
@@ -2137,7 +2847,7 @@
         <w:lastRenderedPageBreak/>
         <w:t>Description</w:t>
       </w:r>
-      <w:bookmarkEnd w:id="0"/>
+      <w:bookmarkEnd w:id="1"/>
       <w:r>
         <w:rPr>
           <w:b/>
@@ -2159,7 +2869,21 @@
           <w:sz w:val="22"/>
           <w:szCs w:val="22"/>
         </w:rPr>
-        <w:t>The eCL Coaching Survey provides a way to collect CSRs feedback about their coaching experience. Every month, any CSR who has acknowledged and completed at least one eCoaching log and has not been chosen to do the survey for that month may receive a survey notification email, which has a link that takes the CSR to the Survey page.</w:t>
+        <w:t xml:space="preserve">The </w:t>
+      </w:r>
+      <w:r>
+        <w:rPr>
+          <w:sz w:val="22"/>
+          <w:szCs w:val="22"/>
+        </w:rPr>
+        <w:t>eCoaching Log</w:t>
+      </w:r>
+      <w:r>
+        <w:rPr>
+          <w:sz w:val="22"/>
+          <w:szCs w:val="22"/>
+        </w:rPr>
+        <w:t xml:space="preserve"> Survey provides a way to collect CSRs feedback about coaching experience. Every month, any CSR who has acknowledged and completed at least one eCoaching log and has not been chosen to do the survey for that month may receive a survey notification email, which has a link that takes the CSR to the Survey page.</w:t>
       </w:r>
     </w:p>
     <w:p>
@@ -2211,7 +2935,7 @@
           <w:b/>
         </w:rPr>
       </w:pPr>
-      <w:bookmarkStart w:id="1" w:name="_Toc514656148"/>
+      <w:bookmarkStart w:id="2" w:name="_Toc514752026"/>
       <w:r>
         <w:rPr>
           <w:b/>
@@ -2224,6 +2948,7 @@
         </w:rPr>
         <w:t xml:space="preserve"> – </w:t>
       </w:r>
+      <w:proofErr w:type="spellStart"/>
       <w:r>
         <w:rPr>
           <w:b/>
@@ -2236,7 +2961,8 @@
         </w:rPr>
         <w:t>Controller.cs</w:t>
       </w:r>
-      <w:bookmarkEnd w:id="1"/>
+      <w:bookmarkEnd w:id="2"/>
+      <w:proofErr w:type="spellEnd"/>
     </w:p>
     <w:p>
       <w:pPr>
@@ -2302,8 +3028,6 @@
       <w:r>
         <w:t xml:space="preserve"> otherwise</w:t>
       </w:r>
-      <w:bookmarkStart w:id="2" w:name="_GoBack"/>
-      <w:bookmarkEnd w:id="2"/>
       <w:r>
         <w:t>.</w:t>
       </w:r>
@@ -2334,7 +3058,31 @@
         <w:adjustRightInd w:val="0"/>
       </w:pPr>
       <w:r>
-        <w:t>Get the survey by calling stored procedures sp_select_surveydetails_by_surveyid, sp_select_questions_for_survey, and sp_select_responses_by_question;</w:t>
+        <w:t xml:space="preserve">Get the survey by calling stored procedures </w:t>
+      </w:r>
+      <w:proofErr w:type="spellStart"/>
+      <w:r>
+        <w:t>sp_select_surveydetails_by_surveyid</w:t>
+      </w:r>
+      <w:proofErr w:type="spellEnd"/>
+      <w:r>
+        <w:t xml:space="preserve">, </w:t>
+      </w:r>
+      <w:proofErr w:type="spellStart"/>
+      <w:r>
+        <w:t>sp_select_questions_for_survey</w:t>
+      </w:r>
+      <w:proofErr w:type="spellEnd"/>
+      <w:r>
+        <w:t xml:space="preserve">, and </w:t>
+      </w:r>
+      <w:proofErr w:type="spellStart"/>
+      <w:r>
+        <w:t>sp_select_responses_by_question</w:t>
+      </w:r>
+      <w:proofErr w:type="spellEnd"/>
+      <w:r>
+        <w:t>;</w:t>
       </w:r>
     </w:p>
     <w:p>
@@ -2415,16 +3163,19 @@
         <w:t xml:space="preserve">Redirect user to </w:t>
       </w:r>
       <w:r>
+        <w:t xml:space="preserve">the </w:t>
+      </w:r>
+      <w:r>
         <w:t xml:space="preserve">result page with </w:t>
       </w:r>
       <w:r>
         <w:t xml:space="preserve">inactivated </w:t>
       </w:r>
       <w:r>
-        <w:t>message displayed</w:t>
-      </w:r>
-      <w:r>
-        <w:t xml:space="preserve"> if inactivated;</w:t>
+        <w:t xml:space="preserve">message </w:t>
+      </w:r>
+      <w:r>
+        <w:t>if inactivated;</w:t>
       </w:r>
     </w:p>
     <w:p>
@@ -2442,13 +3193,16 @@
         <w:t xml:space="preserve">Redirect user to </w:t>
       </w:r>
       <w:r>
+        <w:t xml:space="preserve">the </w:t>
+      </w:r>
+      <w:r>
         <w:t xml:space="preserve">result page with </w:t>
       </w:r>
       <w:r>
         <w:t xml:space="preserve">completed </w:t>
       </w:r>
       <w:r>
-        <w:t xml:space="preserve">message displayed </w:t>
+        <w:t xml:space="preserve">message </w:t>
       </w:r>
       <w:r>
         <w:t>if completed;</w:t>
@@ -2504,11 +3258,16 @@
         <w:t>d</w:t>
       </w:r>
       <w:r>
-        <w:t xml:space="preserve"> procedure sp_update_s</w:t>
+        <w:t xml:space="preserve"> procedure </w:t>
+      </w:r>
+      <w:proofErr w:type="spellStart"/>
+      <w:r>
+        <w:t>sp_update_s</w:t>
       </w:r>
       <w:r>
         <w:t>urvey_response</w:t>
       </w:r>
+      <w:proofErr w:type="spellEnd"/>
     </w:p>
     <w:p>
       <w:pPr>
@@ -2525,16 +3284,19 @@
         <w:t xml:space="preserve">Redirect user to </w:t>
       </w:r>
       <w:r>
+        <w:t xml:space="preserve">the </w:t>
+      </w:r>
+      <w:r>
         <w:t xml:space="preserve">result page with </w:t>
       </w:r>
       <w:r>
         <w:t xml:space="preserve">success </w:t>
       </w:r>
       <w:r>
-        <w:t xml:space="preserve">message displayed </w:t>
-      </w:r>
-      <w:r>
-        <w:t xml:space="preserve"> if the survey has been successfully saved;</w:t>
+        <w:t xml:space="preserve">message </w:t>
+      </w:r>
+      <w:r>
+        <w:t>if the survey has been successfully saved;</w:t>
       </w:r>
     </w:p>
     <w:p>
@@ -2552,13 +3314,16 @@
         <w:t xml:space="preserve">Redirect user to </w:t>
       </w:r>
       <w:r>
+        <w:t xml:space="preserve">the </w:t>
+      </w:r>
+      <w:r>
         <w:t>result</w:t>
       </w:r>
       <w:r>
         <w:t xml:space="preserve"> page </w:t>
       </w:r>
       <w:r>
-        <w:t xml:space="preserve">with fail message displayed </w:t>
+        <w:t xml:space="preserve">with fail message </w:t>
       </w:r>
       <w:r>
         <w:t>if the survey was not saved.</w:t>
@@ -2593,7 +3358,7 @@
           <w:b/>
         </w:rPr>
       </w:pPr>
-      <w:bookmarkStart w:id="3" w:name="_Toc514656149"/>
+      <w:bookmarkStart w:id="3" w:name="_Toc514752027"/>
       <w:r>
         <w:rPr>
           <w:b/>
@@ -2605,30 +3370,6 @@
           <w:b/>
         </w:rPr>
         <w:t>age details</w:t>
-      </w:r>
-      <w:r>
-        <w:rPr>
-          <w:b/>
-        </w:rPr>
-        <w:t xml:space="preserve"> </w:t>
-      </w:r>
-      <w:r>
-        <w:rPr>
-          <w:b/>
-        </w:rPr>
-        <w:t>- Views\</w:t>
-      </w:r>
-      <w:r>
-        <w:rPr>
-          <w:b/>
-        </w:rPr>
-        <w:t>Survey</w:t>
-      </w:r>
-      <w:r>
-        <w:rPr>
-          <w:b/>
-        </w:rPr>
-        <w:t>\Index.cshtml</w:t>
       </w:r>
       <w:bookmarkEnd w:id="3"/>
     </w:p>
@@ -2637,6 +3378,53 @@
         <w:pStyle w:val="ListParagraph"/>
         <w:numPr>
           <w:ilvl w:val="1"/>
+          <w:numId w:val="9"/>
+        </w:numPr>
+        <w:tabs>
+          <w:tab w:val="num" w:pos="1080"/>
+        </w:tabs>
+        <w:autoSpaceDE w:val="0"/>
+        <w:autoSpaceDN w:val="0"/>
+        <w:adjustRightInd w:val="0"/>
+        <w:outlineLvl w:val="1"/>
+        <w:rPr>
+          <w:b/>
+        </w:rPr>
+      </w:pPr>
+      <w:bookmarkStart w:id="4" w:name="_Toc514752028"/>
+      <w:r>
+        <w:rPr>
+          <w:b/>
+        </w:rPr>
+        <w:t>Views\</w:t>
+      </w:r>
+      <w:r>
+        <w:rPr>
+          <w:b/>
+        </w:rPr>
+        <w:t>Survey</w:t>
+      </w:r>
+      <w:r>
+        <w:rPr>
+          <w:b/>
+        </w:rPr>
+        <w:t>\</w:t>
+      </w:r>
+      <w:proofErr w:type="spellStart"/>
+      <w:r>
+        <w:rPr>
+          <w:b/>
+        </w:rPr>
+        <w:t>Index.cshtml</w:t>
+      </w:r>
+      <w:bookmarkEnd w:id="4"/>
+      <w:proofErr w:type="spellEnd"/>
+    </w:p>
+    <w:p>
+      <w:pPr>
+        <w:pStyle w:val="ListParagraph"/>
+        <w:numPr>
+          <w:ilvl w:val="2"/>
           <w:numId w:val="9"/>
         </w:numPr>
         <w:autoSpaceDE w:val="0"/>
@@ -2644,18 +3432,18 @@
         <w:adjustRightInd w:val="0"/>
         <w:outlineLvl w:val="1"/>
       </w:pPr>
-      <w:bookmarkStart w:id="4" w:name="_Toc514656150"/>
+      <w:bookmarkStart w:id="5" w:name="_Toc514752029"/>
       <w:r>
         <w:t>Razor pages comprising Web Page</w:t>
       </w:r>
-      <w:bookmarkEnd w:id="4"/>
+      <w:bookmarkEnd w:id="5"/>
     </w:p>
     <w:p>
       <w:pPr>
         <w:autoSpaceDE w:val="0"/>
         <w:autoSpaceDN w:val="0"/>
         <w:adjustRightInd w:val="0"/>
-        <w:ind w:left="1224"/>
+        <w:ind w:left="1800" w:firstLine="360"/>
       </w:pPr>
       <w:r>
         <w:t>None</w:t>
@@ -2674,7 +3462,7 @@
       <w:pPr>
         <w:pStyle w:val="ListParagraph"/>
         <w:numPr>
-          <w:ilvl w:val="1"/>
+          <w:ilvl w:val="2"/>
           <w:numId w:val="9"/>
         </w:numPr>
         <w:autoSpaceDE w:val="0"/>
@@ -2682,20 +3470,31 @@
         <w:adjustRightInd w:val="0"/>
         <w:outlineLvl w:val="1"/>
       </w:pPr>
-      <w:bookmarkStart w:id="5" w:name="_Toc514656151"/>
+      <w:bookmarkStart w:id="6" w:name="_Toc514752030"/>
       <w:r>
         <w:t>Layout Page</w:t>
       </w:r>
-      <w:bookmarkEnd w:id="5"/>
+      <w:bookmarkEnd w:id="6"/>
     </w:p>
     <w:p>
       <w:pPr>
         <w:pStyle w:val="NormalTableText"/>
-        <w:ind w:left="1440"/>
-      </w:pPr>
-      <w:r>
-        <w:t>Views\Shared\_Layoutcshtml</w:t>
-      </w:r>
+        <w:ind w:left="1872" w:firstLine="288"/>
+      </w:pPr>
+      <w:r>
+        <w:t>Views\Shared\_</w:t>
+      </w:r>
+      <w:proofErr w:type="spellStart"/>
+      <w:r>
+        <w:t>Layout</w:t>
+      </w:r>
+      <w:r>
+        <w:t>.</w:t>
+      </w:r>
+      <w:r>
+        <w:t>cshtml</w:t>
+      </w:r>
+      <w:proofErr w:type="spellEnd"/>
     </w:p>
     <w:p>
       <w:pPr>
@@ -2710,7 +3509,7 @@
       <w:pPr>
         <w:pStyle w:val="ListParagraph"/>
         <w:numPr>
-          <w:ilvl w:val="1"/>
+          <w:ilvl w:val="2"/>
           <w:numId w:val="9"/>
         </w:numPr>
         <w:autoSpaceDE w:val="0"/>
@@ -2718,7 +3517,7 @@
         <w:adjustRightInd w:val="0"/>
         <w:outlineLvl w:val="1"/>
       </w:pPr>
-      <w:bookmarkStart w:id="6" w:name="_Toc514656152"/>
+      <w:bookmarkStart w:id="7" w:name="_Toc514752031"/>
       <w:r>
         <w:t>Screen</w:t>
       </w:r>
@@ -2728,7 +3527,7 @@
       <w:r>
         <w:t>hot</w:t>
       </w:r>
-      <w:bookmarkEnd w:id="6"/>
+      <w:bookmarkEnd w:id="7"/>
     </w:p>
     <w:p>
       <w:pPr>
@@ -2797,6 +3596,117 @@
     </w:p>
     <w:p/>
     <w:p>
+      <w:r>
+        <w:rPr>
+          <w:noProof/>
+        </w:rPr>
+        <w:drawing>
+          <wp:inline distT="0" distB="0" distL="0" distR="0">
+            <wp:extent cx="5478780" cy="2788920"/>
+            <wp:effectExtent l="0" t="0" r="7620" b="0"/>
+            <wp:docPr id="3" name="Picture 3"/>
+            <wp:cNvGraphicFramePr>
+              <a:graphicFrameLocks xmlns:a="http://schemas.openxmlformats.org/drawingml/2006/main" noChangeAspect="1"/>
+            </wp:cNvGraphicFramePr>
+            <a:graphic xmlns:a="http://schemas.openxmlformats.org/drawingml/2006/main">
+              <a:graphicData uri="http://schemas.openxmlformats.org/drawingml/2006/picture">
+                <pic:pic xmlns:pic="http://schemas.openxmlformats.org/drawingml/2006/picture">
+                  <pic:nvPicPr>
+                    <pic:cNvPr id="0" name="Picture 1"/>
+                    <pic:cNvPicPr>
+                      <a:picLocks noChangeAspect="1" noChangeArrowheads="1"/>
+                    </pic:cNvPicPr>
+                  </pic:nvPicPr>
+                  <pic:blipFill>
+                    <a:blip r:embed="rId10" cstate="print">
+                      <a:extLst>
+                        <a:ext uri="{28A0092B-C50C-407E-A947-70E740481C1C}">
+                          <a14:useLocalDpi xmlns:a14="http://schemas.microsoft.com/office/drawing/2010/main" val="0"/>
+                        </a:ext>
+                      </a:extLst>
+                    </a:blip>
+                    <a:srcRect/>
+                    <a:stretch>
+                      <a:fillRect/>
+                    </a:stretch>
+                  </pic:blipFill>
+                  <pic:spPr bwMode="auto">
+                    <a:xfrm>
+                      <a:off x="0" y="0"/>
+                      <a:ext cx="5478780" cy="2788920"/>
+                    </a:xfrm>
+                    <a:prstGeom prst="rect">
+                      <a:avLst/>
+                    </a:prstGeom>
+                    <a:noFill/>
+                    <a:ln>
+                      <a:noFill/>
+                    </a:ln>
+                  </pic:spPr>
+                </pic:pic>
+              </a:graphicData>
+            </a:graphic>
+          </wp:inline>
+        </w:drawing>
+      </w:r>
+    </w:p>
+    <w:p/>
+    <w:p>
+      <w:r>
+        <w:rPr>
+          <w:noProof/>
+        </w:rPr>
+        <w:drawing>
+          <wp:inline distT="0" distB="0" distL="0" distR="0">
+            <wp:extent cx="5486400" cy="2133600"/>
+            <wp:effectExtent l="0" t="0" r="0" b="0"/>
+            <wp:docPr id="4" name="Picture 4"/>
+            <wp:cNvGraphicFramePr>
+              <a:graphicFrameLocks xmlns:a="http://schemas.openxmlformats.org/drawingml/2006/main" noChangeAspect="1"/>
+            </wp:cNvGraphicFramePr>
+            <a:graphic xmlns:a="http://schemas.openxmlformats.org/drawingml/2006/main">
+              <a:graphicData uri="http://schemas.openxmlformats.org/drawingml/2006/picture">
+                <pic:pic xmlns:pic="http://schemas.openxmlformats.org/drawingml/2006/picture">
+                  <pic:nvPicPr>
+                    <pic:cNvPr id="0" name="Picture 2"/>
+                    <pic:cNvPicPr>
+                      <a:picLocks noChangeAspect="1" noChangeArrowheads="1"/>
+                    </pic:cNvPicPr>
+                  </pic:nvPicPr>
+                  <pic:blipFill>
+                    <a:blip r:embed="rId11" cstate="print">
+                      <a:extLst>
+                        <a:ext uri="{28A0092B-C50C-407E-A947-70E740481C1C}">
+                          <a14:useLocalDpi xmlns:a14="http://schemas.microsoft.com/office/drawing/2010/main" val="0"/>
+                        </a:ext>
+                      </a:extLst>
+                    </a:blip>
+                    <a:srcRect/>
+                    <a:stretch>
+                      <a:fillRect/>
+                    </a:stretch>
+                  </pic:blipFill>
+                  <pic:spPr bwMode="auto">
+                    <a:xfrm>
+                      <a:off x="0" y="0"/>
+                      <a:ext cx="5486400" cy="2133600"/>
+                    </a:xfrm>
+                    <a:prstGeom prst="rect">
+                      <a:avLst/>
+                    </a:prstGeom>
+                    <a:noFill/>
+                    <a:ln>
+                      <a:noFill/>
+                    </a:ln>
+                  </pic:spPr>
+                </pic:pic>
+              </a:graphicData>
+            </a:graphic>
+          </wp:inline>
+        </w:drawing>
+      </w:r>
+    </w:p>
+    <w:p>
       <w:pPr>
         <w:autoSpaceDE w:val="0"/>
         <w:autoSpaceDN w:val="0"/>
@@ -2808,7 +3718,7 @@
       <w:pPr>
         <w:pStyle w:val="ListParagraph"/>
         <w:numPr>
-          <w:ilvl w:val="1"/>
+          <w:ilvl w:val="2"/>
           <w:numId w:val="9"/>
         </w:numPr>
         <w:autoSpaceDE w:val="0"/>
@@ -2816,11 +3726,12 @@
         <w:adjustRightInd w:val="0"/>
         <w:outlineLvl w:val="1"/>
       </w:pPr>
-      <w:bookmarkStart w:id="7" w:name="_Toc514656153"/>
-      <w:r>
+      <w:bookmarkStart w:id="8" w:name="_Toc514752032"/>
+      <w:r>
+        <w:lastRenderedPageBreak/>
         <w:t>Web Page Invoked Events</w:t>
       </w:r>
-      <w:bookmarkEnd w:id="7"/>
+      <w:bookmarkEnd w:id="8"/>
     </w:p>
     <w:tbl>
       <w:tblPr>
@@ -2892,6 +3803,81 @@
               </w:tabs>
             </w:pPr>
             <w:r>
+              <w:t xml:space="preserve">Click </w:t>
+            </w:r>
+            <w:r>
+              <w:t>the log name link</w:t>
+            </w:r>
+            <w:r>
+              <w:t xml:space="preserve"> </w:t>
+            </w:r>
+          </w:p>
+        </w:tc>
+        <w:tc>
+          <w:tcPr>
+            <w:tcW w:w="6300" w:type="dxa"/>
+          </w:tcPr>
+          <w:p>
+            <w:pPr>
+              <w:tabs>
+                <w:tab w:val="num" w:pos="2880"/>
+              </w:tabs>
+            </w:pPr>
+            <w:r>
+              <w:t xml:space="preserve">Controller: </w:t>
+            </w:r>
+            <w:proofErr w:type="spellStart"/>
+            <w:r>
+              <w:t>LogBase</w:t>
+            </w:r>
+            <w:proofErr w:type="spellEnd"/>
+          </w:p>
+          <w:p>
+            <w:pPr>
+              <w:tabs>
+                <w:tab w:val="num" w:pos="2880"/>
+              </w:tabs>
+            </w:pPr>
+            <w:r>
+              <w:t xml:space="preserve">Action: </w:t>
+            </w:r>
+            <w:proofErr w:type="spellStart"/>
+            <w:r>
+              <w:t>GetLogDetail</w:t>
+            </w:r>
+            <w:proofErr w:type="spellEnd"/>
+          </w:p>
+          <w:p>
+            <w:pPr>
+              <w:tabs>
+                <w:tab w:val="num" w:pos="2880"/>
+              </w:tabs>
+            </w:pPr>
+          </w:p>
+          <w:p>
+            <w:pPr>
+              <w:tabs>
+                <w:tab w:val="num" w:pos="2880"/>
+              </w:tabs>
+            </w:pPr>
+            <w:r>
+              <w:t>Display log details.</w:t>
+            </w:r>
+          </w:p>
+        </w:tc>
+      </w:tr>
+      <w:tr>
+        <w:tc>
+          <w:tcPr>
+            <w:tcW w:w="2250" w:type="dxa"/>
+          </w:tcPr>
+          <w:p>
+            <w:pPr>
+              <w:tabs>
+                <w:tab w:val="num" w:pos="2880"/>
+              </w:tabs>
+            </w:pPr>
+            <w:r>
               <w:t>Click Submit button</w:t>
             </w:r>
           </w:p>
@@ -2923,18 +3909,536 @@
               <w:t>Action: Save</w:t>
             </w:r>
           </w:p>
+          <w:p>
+            <w:pPr>
+              <w:tabs>
+                <w:tab w:val="num" w:pos="2880"/>
+              </w:tabs>
+            </w:pPr>
+          </w:p>
+          <w:p>
+            <w:pPr>
+              <w:tabs>
+                <w:tab w:val="num" w:pos="2880"/>
+              </w:tabs>
+            </w:pPr>
+            <w:r>
+              <w:t>Save survey to database.</w:t>
+            </w:r>
+          </w:p>
         </w:tc>
       </w:tr>
     </w:tbl>
+    <w:p/>
+    <w:p/>
+    <w:p>
+      <w:pPr>
+        <w:pStyle w:val="ListParagraph"/>
+        <w:numPr>
+          <w:ilvl w:val="1"/>
+          <w:numId w:val="9"/>
+        </w:numPr>
+        <w:tabs>
+          <w:tab w:val="num" w:pos="1080"/>
+        </w:tabs>
+        <w:autoSpaceDE w:val="0"/>
+        <w:autoSpaceDN w:val="0"/>
+        <w:adjustRightInd w:val="0"/>
+        <w:outlineLvl w:val="1"/>
+        <w:rPr>
+          <w:b/>
+        </w:rPr>
+      </w:pPr>
+      <w:bookmarkStart w:id="9" w:name="_Toc514752033"/>
+      <w:r>
+        <w:rPr>
+          <w:b/>
+        </w:rPr>
+        <w:t>Views\Survey\</w:t>
+      </w:r>
+      <w:r>
+        <w:rPr>
+          <w:b/>
+        </w:rPr>
+        <w:t>_</w:t>
+      </w:r>
+      <w:proofErr w:type="spellStart"/>
+      <w:r>
+        <w:rPr>
+          <w:b/>
+        </w:rPr>
+        <w:t>Result</w:t>
+      </w:r>
+      <w:r>
+        <w:rPr>
+          <w:b/>
+        </w:rPr>
+        <w:t>.cshtml</w:t>
+      </w:r>
+      <w:bookmarkEnd w:id="9"/>
+      <w:proofErr w:type="spellEnd"/>
+    </w:p>
+    <w:p>
+      <w:pPr>
+        <w:pStyle w:val="ListParagraph"/>
+        <w:numPr>
+          <w:ilvl w:val="2"/>
+          <w:numId w:val="9"/>
+        </w:numPr>
+        <w:autoSpaceDE w:val="0"/>
+        <w:autoSpaceDN w:val="0"/>
+        <w:adjustRightInd w:val="0"/>
+        <w:outlineLvl w:val="1"/>
+      </w:pPr>
+      <w:bookmarkStart w:id="10" w:name="_Toc514752034"/>
+      <w:r>
+        <w:t>Razor pages comprising Web Page</w:t>
+      </w:r>
+      <w:bookmarkEnd w:id="10"/>
+    </w:p>
+    <w:p>
+      <w:pPr>
+        <w:autoSpaceDE w:val="0"/>
+        <w:autoSpaceDN w:val="0"/>
+        <w:adjustRightInd w:val="0"/>
+        <w:ind w:left="1800" w:firstLine="360"/>
+      </w:pPr>
+      <w:r>
+        <w:t>None</w:t>
+      </w:r>
+    </w:p>
+    <w:p>
+      <w:pPr>
+        <w:autoSpaceDE w:val="0"/>
+        <w:autoSpaceDN w:val="0"/>
+        <w:adjustRightInd w:val="0"/>
+        <w:ind w:left="1224"/>
+        <w:outlineLvl w:val="1"/>
+      </w:pPr>
+    </w:p>
+    <w:p>
+      <w:pPr>
+        <w:pStyle w:val="ListParagraph"/>
+        <w:numPr>
+          <w:ilvl w:val="2"/>
+          <w:numId w:val="9"/>
+        </w:numPr>
+        <w:autoSpaceDE w:val="0"/>
+        <w:autoSpaceDN w:val="0"/>
+        <w:adjustRightInd w:val="0"/>
+        <w:outlineLvl w:val="1"/>
+      </w:pPr>
+      <w:bookmarkStart w:id="11" w:name="_Toc514752035"/>
+      <w:r>
+        <w:t>Layout Page</w:t>
+      </w:r>
+      <w:bookmarkEnd w:id="11"/>
+    </w:p>
+    <w:p>
+      <w:pPr>
+        <w:pStyle w:val="NormalTableText"/>
+        <w:ind w:left="1872" w:firstLine="288"/>
+      </w:pPr>
+      <w:r>
+        <w:t>Views\Shared\_</w:t>
+      </w:r>
+      <w:proofErr w:type="spellStart"/>
+      <w:r>
+        <w:t>Layout.cshtml</w:t>
+      </w:r>
+      <w:proofErr w:type="spellEnd"/>
+    </w:p>
+    <w:p>
+      <w:pPr>
+        <w:autoSpaceDE w:val="0"/>
+        <w:autoSpaceDN w:val="0"/>
+        <w:adjustRightInd w:val="0"/>
+        <w:ind w:left="2160"/>
+        <w:outlineLvl w:val="1"/>
+      </w:pPr>
+    </w:p>
+    <w:p>
+      <w:pPr>
+        <w:pStyle w:val="ListParagraph"/>
+        <w:numPr>
+          <w:ilvl w:val="2"/>
+          <w:numId w:val="9"/>
+        </w:numPr>
+        <w:autoSpaceDE w:val="0"/>
+        <w:autoSpaceDN w:val="0"/>
+        <w:adjustRightInd w:val="0"/>
+        <w:outlineLvl w:val="1"/>
+      </w:pPr>
+      <w:bookmarkStart w:id="12" w:name="_Toc514752036"/>
+      <w:r>
+        <w:t>Screenshot</w:t>
+      </w:r>
+      <w:bookmarkEnd w:id="12"/>
+    </w:p>
+    <w:p/>
+    <w:p>
+      <w:r>
+        <w:t>You are not authorized.</w:t>
+      </w:r>
+    </w:p>
+    <w:p>
+      <w:r>
+        <w:rPr>
+          <w:noProof/>
+        </w:rPr>
+        <w:drawing>
+          <wp:inline distT="0" distB="0" distL="0" distR="0">
+            <wp:extent cx="5471160" cy="411480"/>
+            <wp:effectExtent l="0" t="0" r="0" b="7620"/>
+            <wp:docPr id="5" name="Picture 5"/>
+            <wp:cNvGraphicFramePr>
+              <a:graphicFrameLocks xmlns:a="http://schemas.openxmlformats.org/drawingml/2006/main" noChangeAspect="1"/>
+            </wp:cNvGraphicFramePr>
+            <a:graphic xmlns:a="http://schemas.openxmlformats.org/drawingml/2006/main">
+              <a:graphicData uri="http://schemas.openxmlformats.org/drawingml/2006/picture">
+                <pic:pic xmlns:pic="http://schemas.openxmlformats.org/drawingml/2006/picture">
+                  <pic:nvPicPr>
+                    <pic:cNvPr id="0" name="Picture 1"/>
+                    <pic:cNvPicPr>
+                      <a:picLocks noChangeAspect="1" noChangeArrowheads="1"/>
+                    </pic:cNvPicPr>
+                  </pic:nvPicPr>
+                  <pic:blipFill>
+                    <a:blip r:embed="rId12" cstate="print">
+                      <a:extLst>
+                        <a:ext uri="{28A0092B-C50C-407E-A947-70E740481C1C}">
+                          <a14:useLocalDpi xmlns:a14="http://schemas.microsoft.com/office/drawing/2010/main" val="0"/>
+                        </a:ext>
+                      </a:extLst>
+                    </a:blip>
+                    <a:srcRect/>
+                    <a:stretch>
+                      <a:fillRect/>
+                    </a:stretch>
+                  </pic:blipFill>
+                  <pic:spPr bwMode="auto">
+                    <a:xfrm>
+                      <a:off x="0" y="0"/>
+                      <a:ext cx="5471160" cy="411480"/>
+                    </a:xfrm>
+                    <a:prstGeom prst="rect">
+                      <a:avLst/>
+                    </a:prstGeom>
+                    <a:noFill/>
+                    <a:ln>
+                      <a:noFill/>
+                    </a:ln>
+                  </pic:spPr>
+                </pic:pic>
+              </a:graphicData>
+            </a:graphic>
+          </wp:inline>
+        </w:drawing>
+      </w:r>
+    </w:p>
+    <w:p/>
+    <w:p>
+      <w:r>
+        <w:t>Survey has already been completed.</w:t>
+      </w:r>
+    </w:p>
+    <w:p>
+      <w:r>
+        <w:rPr>
+          <w:noProof/>
+        </w:rPr>
+        <w:drawing>
+          <wp:inline distT="0" distB="0" distL="0" distR="0">
+            <wp:extent cx="5478780" cy="403860"/>
+            <wp:effectExtent l="0" t="0" r="7620" b="0"/>
+            <wp:docPr id="6" name="Picture 6"/>
+            <wp:cNvGraphicFramePr>
+              <a:graphicFrameLocks xmlns:a="http://schemas.openxmlformats.org/drawingml/2006/main" noChangeAspect="1"/>
+            </wp:cNvGraphicFramePr>
+            <a:graphic xmlns:a="http://schemas.openxmlformats.org/drawingml/2006/main">
+              <a:graphicData uri="http://schemas.openxmlformats.org/drawingml/2006/picture">
+                <pic:pic xmlns:pic="http://schemas.openxmlformats.org/drawingml/2006/picture">
+                  <pic:nvPicPr>
+                    <pic:cNvPr id="0" name="Picture 2"/>
+                    <pic:cNvPicPr>
+                      <a:picLocks noChangeAspect="1" noChangeArrowheads="1"/>
+                    </pic:cNvPicPr>
+                  </pic:nvPicPr>
+                  <pic:blipFill>
+                    <a:blip r:embed="rId13" cstate="print">
+                      <a:extLst>
+                        <a:ext uri="{28A0092B-C50C-407E-A947-70E740481C1C}">
+                          <a14:useLocalDpi xmlns:a14="http://schemas.microsoft.com/office/drawing/2010/main" val="0"/>
+                        </a:ext>
+                      </a:extLst>
+                    </a:blip>
+                    <a:srcRect/>
+                    <a:stretch>
+                      <a:fillRect/>
+                    </a:stretch>
+                  </pic:blipFill>
+                  <pic:spPr bwMode="auto">
+                    <a:xfrm>
+                      <a:off x="0" y="0"/>
+                      <a:ext cx="5478780" cy="403860"/>
+                    </a:xfrm>
+                    <a:prstGeom prst="rect">
+                      <a:avLst/>
+                    </a:prstGeom>
+                    <a:noFill/>
+                    <a:ln>
+                      <a:noFill/>
+                    </a:ln>
+                  </pic:spPr>
+                </pic:pic>
+              </a:graphicData>
+            </a:graphic>
+          </wp:inline>
+        </w:drawing>
+      </w:r>
+    </w:p>
+    <w:p/>
+    <w:p>
+      <w:r>
+        <w:t>Survey has expired.</w:t>
+      </w:r>
+    </w:p>
+    <w:p>
+      <w:r>
+        <w:rPr>
+          <w:noProof/>
+        </w:rPr>
+        <w:drawing>
+          <wp:inline distT="0" distB="0" distL="0" distR="0">
+            <wp:extent cx="5478780" cy="396240"/>
+            <wp:effectExtent l="0" t="0" r="7620" b="3810"/>
+            <wp:docPr id="10" name="Picture 10"/>
+            <wp:cNvGraphicFramePr>
+              <a:graphicFrameLocks xmlns:a="http://schemas.openxmlformats.org/drawingml/2006/main" noChangeAspect="1"/>
+            </wp:cNvGraphicFramePr>
+            <a:graphic xmlns:a="http://schemas.openxmlformats.org/drawingml/2006/main">
+              <a:graphicData uri="http://schemas.openxmlformats.org/drawingml/2006/picture">
+                <pic:pic xmlns:pic="http://schemas.openxmlformats.org/drawingml/2006/picture">
+                  <pic:nvPicPr>
+                    <pic:cNvPr id="0" name="Picture 3"/>
+                    <pic:cNvPicPr>
+                      <a:picLocks noChangeAspect="1" noChangeArrowheads="1"/>
+                    </pic:cNvPicPr>
+                  </pic:nvPicPr>
+                  <pic:blipFill>
+                    <a:blip r:embed="rId14" cstate="print">
+                      <a:extLst>
+                        <a:ext uri="{28A0092B-C50C-407E-A947-70E740481C1C}">
+                          <a14:useLocalDpi xmlns:a14="http://schemas.microsoft.com/office/drawing/2010/main" val="0"/>
+                        </a:ext>
+                      </a:extLst>
+                    </a:blip>
+                    <a:srcRect/>
+                    <a:stretch>
+                      <a:fillRect/>
+                    </a:stretch>
+                  </pic:blipFill>
+                  <pic:spPr bwMode="auto">
+                    <a:xfrm>
+                      <a:off x="0" y="0"/>
+                      <a:ext cx="5478780" cy="396240"/>
+                    </a:xfrm>
+                    <a:prstGeom prst="rect">
+                      <a:avLst/>
+                    </a:prstGeom>
+                    <a:noFill/>
+                    <a:ln>
+                      <a:noFill/>
+                    </a:ln>
+                  </pic:spPr>
+                </pic:pic>
+              </a:graphicData>
+            </a:graphic>
+          </wp:inline>
+        </w:drawing>
+      </w:r>
+    </w:p>
+    <w:p/>
+    <w:p>
+      <w:r>
+        <w:t>Survey has been completed successfully.</w:t>
+      </w:r>
+    </w:p>
+    <w:p>
+      <w:r>
+        <w:rPr>
+          <w:noProof/>
+        </w:rPr>
+        <w:drawing>
+          <wp:inline distT="0" distB="0" distL="0" distR="0">
+            <wp:extent cx="5486400" cy="381000"/>
+            <wp:effectExtent l="0" t="0" r="0" b="0"/>
+            <wp:docPr id="11" name="Picture 11"/>
+            <wp:cNvGraphicFramePr>
+              <a:graphicFrameLocks xmlns:a="http://schemas.openxmlformats.org/drawingml/2006/main" noChangeAspect="1"/>
+            </wp:cNvGraphicFramePr>
+            <a:graphic xmlns:a="http://schemas.openxmlformats.org/drawingml/2006/main">
+              <a:graphicData uri="http://schemas.openxmlformats.org/drawingml/2006/picture">
+                <pic:pic xmlns:pic="http://schemas.openxmlformats.org/drawingml/2006/picture">
+                  <pic:nvPicPr>
+                    <pic:cNvPr id="0" name="Picture 4"/>
+                    <pic:cNvPicPr>
+                      <a:picLocks noChangeAspect="1" noChangeArrowheads="1"/>
+                    </pic:cNvPicPr>
+                  </pic:nvPicPr>
+                  <pic:blipFill>
+                    <a:blip r:embed="rId15" cstate="print">
+                      <a:extLst>
+                        <a:ext uri="{28A0092B-C50C-407E-A947-70E740481C1C}">
+                          <a14:useLocalDpi xmlns:a14="http://schemas.microsoft.com/office/drawing/2010/main" val="0"/>
+                        </a:ext>
+                      </a:extLst>
+                    </a:blip>
+                    <a:srcRect/>
+                    <a:stretch>
+                      <a:fillRect/>
+                    </a:stretch>
+                  </pic:blipFill>
+                  <pic:spPr bwMode="auto">
+                    <a:xfrm>
+                      <a:off x="0" y="0"/>
+                      <a:ext cx="5486400" cy="381000"/>
+                    </a:xfrm>
+                    <a:prstGeom prst="rect">
+                      <a:avLst/>
+                    </a:prstGeom>
+                    <a:noFill/>
+                    <a:ln>
+                      <a:noFill/>
+                    </a:ln>
+                  </pic:spPr>
+                </pic:pic>
+              </a:graphicData>
+            </a:graphic>
+          </wp:inline>
+        </w:drawing>
+      </w:r>
+    </w:p>
+    <w:p/>
+    <w:p/>
+    <w:p>
+      <w:pPr>
+        <w:pStyle w:val="ListParagraph"/>
+        <w:numPr>
+          <w:ilvl w:val="2"/>
+          <w:numId w:val="9"/>
+        </w:numPr>
+        <w:autoSpaceDE w:val="0"/>
+        <w:autoSpaceDN w:val="0"/>
+        <w:adjustRightInd w:val="0"/>
+        <w:outlineLvl w:val="1"/>
+      </w:pPr>
+      <w:bookmarkStart w:id="13" w:name="_Toc514752037"/>
+      <w:r>
+        <w:t>Web Page Invoked Events</w:t>
+      </w:r>
+      <w:bookmarkEnd w:id="13"/>
+    </w:p>
+    <w:tbl>
+      <w:tblPr>
+        <w:tblW w:w="8550" w:type="dxa"/>
+        <w:tblInd w:w="198" w:type="dxa"/>
+        <w:tblBorders>
+          <w:top w:val="single" w:sz="4" w:space="0" w:color="auto"/>
+          <w:left w:val="single" w:sz="4" w:space="0" w:color="auto"/>
+          <w:bottom w:val="single" w:sz="4" w:space="0" w:color="auto"/>
+          <w:right w:val="single" w:sz="4" w:space="0" w:color="auto"/>
+          <w:insideH w:val="single" w:sz="4" w:space="0" w:color="auto"/>
+          <w:insideV w:val="single" w:sz="4" w:space="0" w:color="auto"/>
+        </w:tblBorders>
+        <w:tblLayout w:type="fixed"/>
+        <w:tblLook w:val="01E0" w:firstRow="1" w:lastRow="1" w:firstColumn="1" w:lastColumn="1" w:noHBand="0" w:noVBand="0"/>
+      </w:tblPr>
+      <w:tblGrid>
+        <w:gridCol w:w="2250"/>
+        <w:gridCol w:w="6300"/>
+      </w:tblGrid>
+      <w:tr>
+        <w:trPr>
+          <w:tblHeader/>
+        </w:trPr>
+        <w:tc>
+          <w:tcPr>
+            <w:tcW w:w="2250" w:type="dxa"/>
+            <w:shd w:val="clear" w:color="auto" w:fill="B3B3B3"/>
+          </w:tcPr>
+          <w:p>
+            <w:pPr>
+              <w:tabs>
+                <w:tab w:val="num" w:pos="2880"/>
+              </w:tabs>
+              <w:jc w:val="center"/>
+            </w:pPr>
+            <w:r>
+              <w:t>Action</w:t>
+            </w:r>
+          </w:p>
+        </w:tc>
+        <w:tc>
+          <w:tcPr>
+            <w:tcW w:w="6300" w:type="dxa"/>
+            <w:shd w:val="clear" w:color="auto" w:fill="B3B3B3"/>
+          </w:tcPr>
+          <w:p>
+            <w:pPr>
+              <w:tabs>
+                <w:tab w:val="num" w:pos="2880"/>
+              </w:tabs>
+              <w:jc w:val="center"/>
+            </w:pPr>
+            <w:r>
+              <w:t>Processing &amp; Result</w:t>
+            </w:r>
+          </w:p>
+        </w:tc>
+      </w:tr>
+      <w:tr>
+        <w:tc>
+          <w:tcPr>
+            <w:tcW w:w="2250" w:type="dxa"/>
+          </w:tcPr>
+          <w:p>
+            <w:pPr>
+              <w:tabs>
+                <w:tab w:val="num" w:pos="2880"/>
+              </w:tabs>
+            </w:pPr>
+            <w:r>
+              <w:t>None</w:t>
+            </w:r>
+          </w:p>
+        </w:tc>
+        <w:tc>
+          <w:tcPr>
+            <w:tcW w:w="6300" w:type="dxa"/>
+          </w:tcPr>
+          <w:p>
+            <w:pPr>
+              <w:tabs>
+                <w:tab w:val="num" w:pos="2880"/>
+              </w:tabs>
+            </w:pPr>
+            <w:r>
+              <w:t>None</w:t>
+            </w:r>
+          </w:p>
+        </w:tc>
+      </w:tr>
+    </w:tbl>
     <w:p>
       <w:pPr>
         <w:sectPr>
-          <w:headerReference w:type="even" r:id="rId10"/>
-          <w:headerReference w:type="default" r:id="rId11"/>
-          <w:footerReference w:type="even" r:id="rId12"/>
-          <w:footerReference w:type="default" r:id="rId13"/>
-          <w:headerReference w:type="first" r:id="rId14"/>
-          <w:footerReference w:type="first" r:id="rId15"/>
+          <w:headerReference w:type="even" r:id="rId16"/>
+          <w:headerReference w:type="default" r:id="rId17"/>
+          <w:footerReference w:type="even" r:id="rId18"/>
+          <w:footerReference w:type="default" r:id="rId19"/>
+          <w:headerReference w:type="first" r:id="rId20"/>
+          <w:footerReference w:type="first" r:id="rId21"/>
           <w:pgSz w:w="12240" w:h="15840"/>
           <w:pgMar w:top="1440" w:right="1800" w:bottom="1440" w:left="1800" w:header="720" w:footer="720" w:gutter="0"/>
           <w:cols w:space="720"/>
@@ -2958,7 +4462,7 @@
           <w:b/>
         </w:rPr>
       </w:pPr>
-      <w:bookmarkStart w:id="8" w:name="_Toc514656154"/>
+      <w:bookmarkStart w:id="14" w:name="_Toc514752038"/>
       <w:r>
         <w:rPr>
           <w:b/>
@@ -2966,7 +4470,7 @@
         <w:lastRenderedPageBreak/>
         <w:t>Stored Procedures</w:t>
       </w:r>
-      <w:bookmarkEnd w:id="8"/>
+      <w:bookmarkEnd w:id="14"/>
     </w:p>
     <w:p>
       <w:pPr>
@@ -2977,11 +4481,13 @@
         </w:numPr>
         <w:outlineLvl w:val="1"/>
       </w:pPr>
-      <w:bookmarkStart w:id="9" w:name="_Toc514656155"/>
+      <w:bookmarkStart w:id="15" w:name="_Toc514752039"/>
+      <w:proofErr w:type="spellStart"/>
       <w:r>
         <w:t>sp_select_surveydetails_by_surveyid</w:t>
       </w:r>
-      <w:bookmarkEnd w:id="9"/>
+      <w:bookmarkEnd w:id="15"/>
+      <w:proofErr w:type="spellEnd"/>
       <w:r>
         <w:t xml:space="preserve"> </w:t>
       </w:r>
@@ -2995,11 +4501,13 @@
         </w:numPr>
         <w:outlineLvl w:val="1"/>
       </w:pPr>
-      <w:bookmarkStart w:id="10" w:name="_Toc514656156"/>
+      <w:bookmarkStart w:id="16" w:name="_Toc514752040"/>
+      <w:proofErr w:type="spellStart"/>
       <w:r>
         <w:t>sp_select_questions_for_survey</w:t>
       </w:r>
-      <w:bookmarkEnd w:id="10"/>
+      <w:bookmarkEnd w:id="16"/>
+      <w:proofErr w:type="spellEnd"/>
     </w:p>
     <w:p>
       <w:pPr>
@@ -3010,11 +4518,13 @@
         </w:numPr>
         <w:outlineLvl w:val="1"/>
       </w:pPr>
-      <w:bookmarkStart w:id="11" w:name="_Toc514656157"/>
+      <w:bookmarkStart w:id="17" w:name="_Toc514752041"/>
+      <w:proofErr w:type="spellStart"/>
       <w:r>
         <w:t>sp_select_responses_by_question</w:t>
       </w:r>
-      <w:bookmarkEnd w:id="11"/>
+      <w:bookmarkEnd w:id="17"/>
+      <w:proofErr w:type="spellEnd"/>
     </w:p>
     <w:p>
       <w:pPr>
@@ -3025,11 +4535,47 @@
         </w:numPr>
         <w:outlineLvl w:val="1"/>
       </w:pPr>
-      <w:bookmarkStart w:id="12" w:name="_Toc514656158"/>
+      <w:bookmarkStart w:id="18" w:name="_Toc514752042"/>
+      <w:proofErr w:type="spellStart"/>
       <w:r>
         <w:t>sp_update_survey_response</w:t>
       </w:r>
-      <w:bookmarkEnd w:id="12"/>
+      <w:bookmarkEnd w:id="18"/>
+      <w:proofErr w:type="spellEnd"/>
+    </w:p>
+    <w:p>
+      <w:pPr>
+        <w:pStyle w:val="ListParagraph"/>
+        <w:numPr>
+          <w:ilvl w:val="1"/>
+          <w:numId w:val="10"/>
+        </w:numPr>
+        <w:outlineLvl w:val="1"/>
+      </w:pPr>
+      <w:bookmarkStart w:id="19" w:name="_Toc514752043"/>
+      <w:proofErr w:type="spellStart"/>
+      <w:r>
+        <w:t>sp_selectreviewfrom_coaching_log</w:t>
+      </w:r>
+      <w:bookmarkEnd w:id="19"/>
+      <w:proofErr w:type="spellEnd"/>
+    </w:p>
+    <w:p>
+      <w:pPr>
+        <w:pStyle w:val="ListParagraph"/>
+        <w:numPr>
+          <w:ilvl w:val="1"/>
+          <w:numId w:val="10"/>
+        </w:numPr>
+        <w:outlineLvl w:val="1"/>
+      </w:pPr>
+      <w:bookmarkStart w:id="20" w:name="_Toc514752044"/>
+      <w:proofErr w:type="spellStart"/>
+      <w:r>
+        <w:t>sp_selectreviewfrom_coaching_log_reasons</w:t>
+      </w:r>
+      <w:bookmarkEnd w:id="20"/>
+      <w:proofErr w:type="spellEnd"/>
     </w:p>
     <w:p>
       <w:pPr>
@@ -3084,7 +4630,7 @@
       </w:r>
     </w:p>
     <w:sectPr>
-      <w:footerReference w:type="default" r:id="rId16"/>
+      <w:footerReference w:type="default" r:id="rId22"/>
       <w:pgSz w:w="12240" w:h="15840"/>
       <w:pgMar w:top="1440" w:right="1800" w:bottom="1440" w:left="1800" w:header="720" w:footer="720" w:gutter="0"/>
       <w:cols w:space="720"/>
@@ -3153,6 +4699,7 @@
       </w:rPr>
       <w:t xml:space="preserve">                 </w:t>
     </w:r>
+    <w:proofErr w:type="spellStart"/>
     <w:r>
       <w:rPr>
         <w:b/>
@@ -3174,6 +4721,7 @@
       </w:rPr>
       <w:t>_DD</w:t>
     </w:r>
+    <w:proofErr w:type="spellEnd"/>
   </w:p>
   <w:p>
     <w:pPr>
@@ -3281,7 +4829,7 @@
         <w:rStyle w:val="PageNumber"/>
         <w:noProof/>
       </w:rPr>
-      <w:t>5</w:t>
+      <w:t>6</w:t>
     </w:r>
     <w:r>
       <w:rPr>
@@ -3345,7 +4893,15 @@
         <w:sz w:val="18"/>
       </w:rPr>
       <w:tab/>
-      <w:t xml:space="preserve">                                                CCO_eCoaching_</w:t>
+      <w:t xml:space="preserve">                                                </w:t>
+    </w:r>
+    <w:proofErr w:type="spellStart"/>
+    <w:r>
+      <w:rPr>
+        <w:b/>
+        <w:sz w:val="18"/>
+      </w:rPr>
+      <w:t>CCO_eCoaching_</w:t>
     </w:r>
     <w:r>
       <w:rPr>
@@ -3368,6 +4924,7 @@
       </w:rPr>
       <w:t>_DD</w:t>
     </w:r>
+    <w:proofErr w:type="spellEnd"/>
   </w:p>
   <w:p>
     <w:pPr>
@@ -3487,7 +5044,7 @@
         <w:rStyle w:val="PageNumber"/>
         <w:noProof/>
       </w:rPr>
-      <w:t>6</w:t>
+      <w:t>7</w:t>
     </w:r>
     <w:r>
       <w:rPr>
@@ -4116,6 +5673,119 @@
     </w:lvl>
   </w:abstractNum>
   <w:abstractNum w:abstractNumId="5" w15:restartNumberingAfterBreak="0">
+    <w:nsid w:val="190B7DA4"/>
+    <w:multiLevelType w:val="multilevel"/>
+    <w:tmpl w:val="B15A5356"/>
+    <w:lvl w:ilvl="0">
+      <w:start w:val="3"/>
+      <w:numFmt w:val="decimal"/>
+      <w:lvlText w:val="%1"/>
+      <w:lvlJc w:val="left"/>
+      <w:pPr>
+        <w:ind w:left="360" w:hanging="360"/>
+      </w:pPr>
+      <w:rPr>
+        <w:rFonts w:hint="default"/>
+      </w:rPr>
+    </w:lvl>
+    <w:lvl w:ilvl="1">
+      <w:start w:val="1"/>
+      <w:numFmt w:val="decimal"/>
+      <w:lvlText w:val="%1.%2"/>
+      <w:lvlJc w:val="left"/>
+      <w:pPr>
+        <w:ind w:left="1080" w:hanging="360"/>
+      </w:pPr>
+      <w:rPr>
+        <w:rFonts w:hint="default"/>
+      </w:rPr>
+    </w:lvl>
+    <w:lvl w:ilvl="2">
+      <w:start w:val="1"/>
+      <w:numFmt w:val="decimal"/>
+      <w:lvlText w:val="%1.%2.%3"/>
+      <w:lvlJc w:val="left"/>
+      <w:pPr>
+        <w:ind w:left="2160" w:hanging="720"/>
+      </w:pPr>
+      <w:rPr>
+        <w:rFonts w:hint="default"/>
+      </w:rPr>
+    </w:lvl>
+    <w:lvl w:ilvl="3">
+      <w:start w:val="1"/>
+      <w:numFmt w:val="decimal"/>
+      <w:lvlText w:val="%1.%2.%3.%4"/>
+      <w:lvlJc w:val="left"/>
+      <w:pPr>
+        <w:ind w:left="2880" w:hanging="720"/>
+      </w:pPr>
+      <w:rPr>
+        <w:rFonts w:hint="default"/>
+      </w:rPr>
+    </w:lvl>
+    <w:lvl w:ilvl="4">
+      <w:start w:val="1"/>
+      <w:numFmt w:val="decimal"/>
+      <w:lvlText w:val="%1.%2.%3.%4.%5"/>
+      <w:lvlJc w:val="left"/>
+      <w:pPr>
+        <w:ind w:left="3600" w:hanging="720"/>
+      </w:pPr>
+      <w:rPr>
+        <w:rFonts w:hint="default"/>
+      </w:rPr>
+    </w:lvl>
+    <w:lvl w:ilvl="5">
+      <w:start w:val="1"/>
+      <w:numFmt w:val="decimal"/>
+      <w:lvlText w:val="%1.%2.%3.%4.%5.%6"/>
+      <w:lvlJc w:val="left"/>
+      <w:pPr>
+        <w:ind w:left="4680" w:hanging="1080"/>
+      </w:pPr>
+      <w:rPr>
+        <w:rFonts w:hint="default"/>
+      </w:rPr>
+    </w:lvl>
+    <w:lvl w:ilvl="6">
+      <w:start w:val="1"/>
+      <w:numFmt w:val="decimal"/>
+      <w:lvlText w:val="%1.%2.%3.%4.%5.%6.%7"/>
+      <w:lvlJc w:val="left"/>
+      <w:pPr>
+        <w:ind w:left="5400" w:hanging="1080"/>
+      </w:pPr>
+      <w:rPr>
+        <w:rFonts w:hint="default"/>
+      </w:rPr>
+    </w:lvl>
+    <w:lvl w:ilvl="7">
+      <w:start w:val="1"/>
+      <w:numFmt w:val="decimal"/>
+      <w:lvlText w:val="%1.%2.%3.%4.%5.%6.%7.%8"/>
+      <w:lvlJc w:val="left"/>
+      <w:pPr>
+        <w:ind w:left="6480" w:hanging="1440"/>
+      </w:pPr>
+      <w:rPr>
+        <w:rFonts w:hint="default"/>
+      </w:rPr>
+    </w:lvl>
+    <w:lvl w:ilvl="8">
+      <w:start w:val="1"/>
+      <w:numFmt w:val="decimal"/>
+      <w:lvlText w:val="%1.%2.%3.%4.%5.%6.%7.%8.%9"/>
+      <w:lvlJc w:val="left"/>
+      <w:pPr>
+        <w:ind w:left="7200" w:hanging="1440"/>
+      </w:pPr>
+      <w:rPr>
+        <w:rFonts w:hint="default"/>
+      </w:rPr>
+    </w:lvl>
+  </w:abstractNum>
+  <w:abstractNum w:abstractNumId="6" w15:restartNumberingAfterBreak="0">
     <w:nsid w:val="21C955C2"/>
     <w:multiLevelType w:val="hybridMultilevel"/>
     <w:tmpl w:val="944CD1A2"/>
@@ -4228,7 +5898,7 @@
       </w:rPr>
     </w:lvl>
   </w:abstractNum>
-  <w:abstractNum w:abstractNumId="6" w15:restartNumberingAfterBreak="0">
+  <w:abstractNum w:abstractNumId="7" w15:restartNumberingAfterBreak="0">
     <w:nsid w:val="29EA3345"/>
     <w:multiLevelType w:val="multilevel"/>
     <w:tmpl w:val="B30444F0"/>
@@ -4341,7 +6011,7 @@
       </w:rPr>
     </w:lvl>
   </w:abstractNum>
-  <w:abstractNum w:abstractNumId="7" w15:restartNumberingAfterBreak="0">
+  <w:abstractNum w:abstractNumId="8" w15:restartNumberingAfterBreak="0">
     <w:nsid w:val="2E0068BD"/>
     <w:multiLevelType w:val="multilevel"/>
     <w:tmpl w:val="04090023"/>
@@ -4458,7 +6128,7 @@
       </w:pPr>
     </w:lvl>
   </w:abstractNum>
-  <w:abstractNum w:abstractNumId="8" w15:restartNumberingAfterBreak="0">
+  <w:abstractNum w:abstractNumId="9" w15:restartNumberingAfterBreak="0">
     <w:nsid w:val="34C82BB4"/>
     <w:multiLevelType w:val="multilevel"/>
     <w:tmpl w:val="B15A5356"/>
@@ -4571,7 +6241,7 @@
       </w:rPr>
     </w:lvl>
   </w:abstractNum>
-  <w:abstractNum w:abstractNumId="9" w15:restartNumberingAfterBreak="0">
+  <w:abstractNum w:abstractNumId="10" w15:restartNumberingAfterBreak="0">
     <w:nsid w:val="35B06C33"/>
     <w:multiLevelType w:val="hybridMultilevel"/>
     <w:tmpl w:val="66485D12"/>
@@ -4684,7 +6354,7 @@
       </w:rPr>
     </w:lvl>
   </w:abstractNum>
-  <w:abstractNum w:abstractNumId="10" w15:restartNumberingAfterBreak="0">
+  <w:abstractNum w:abstractNumId="11" w15:restartNumberingAfterBreak="0">
     <w:nsid w:val="379348F7"/>
     <w:multiLevelType w:val="hybridMultilevel"/>
     <w:tmpl w:val="EA3222FC"/>
@@ -4797,7 +6467,7 @@
       </w:rPr>
     </w:lvl>
   </w:abstractNum>
-  <w:abstractNum w:abstractNumId="11" w15:restartNumberingAfterBreak="0">
+  <w:abstractNum w:abstractNumId="12" w15:restartNumberingAfterBreak="0">
     <w:nsid w:val="461672A2"/>
     <w:multiLevelType w:val="multilevel"/>
     <w:tmpl w:val="AC1AF332"/>
@@ -4913,7 +6583,7 @@
       </w:pPr>
     </w:lvl>
   </w:abstractNum>
-  <w:abstractNum w:abstractNumId="12" w15:restartNumberingAfterBreak="0">
+  <w:abstractNum w:abstractNumId="13" w15:restartNumberingAfterBreak="0">
     <w:nsid w:val="48FE6C4B"/>
     <w:multiLevelType w:val="hybridMultilevel"/>
     <w:tmpl w:val="6AE8CD9E"/>
@@ -5026,7 +6696,7 @@
       </w:rPr>
     </w:lvl>
   </w:abstractNum>
-  <w:abstractNum w:abstractNumId="13" w15:restartNumberingAfterBreak="0">
+  <w:abstractNum w:abstractNumId="14" w15:restartNumberingAfterBreak="0">
     <w:nsid w:val="52537C4A"/>
     <w:multiLevelType w:val="hybridMultilevel"/>
     <w:tmpl w:val="D1DC70E2"/>
@@ -5139,7 +6809,7 @@
       </w:rPr>
     </w:lvl>
   </w:abstractNum>
-  <w:abstractNum w:abstractNumId="14" w15:restartNumberingAfterBreak="0">
+  <w:abstractNum w:abstractNumId="15" w15:restartNumberingAfterBreak="0">
     <w:nsid w:val="60573A8E"/>
     <w:multiLevelType w:val="hybridMultilevel"/>
     <w:tmpl w:val="42A645A4"/>
@@ -5252,7 +6922,7 @@
       </w:rPr>
     </w:lvl>
   </w:abstractNum>
-  <w:abstractNum w:abstractNumId="15" w15:restartNumberingAfterBreak="0">
+  <w:abstractNum w:abstractNumId="16" w15:restartNumberingAfterBreak="0">
     <w:nsid w:val="649A41AC"/>
     <w:multiLevelType w:val="hybridMultilevel"/>
     <w:tmpl w:val="32AC5B4E"/>
@@ -5365,7 +7035,7 @@
       </w:rPr>
     </w:lvl>
   </w:abstractNum>
-  <w:abstractNum w:abstractNumId="16" w15:restartNumberingAfterBreak="0">
+  <w:abstractNum w:abstractNumId="17" w15:restartNumberingAfterBreak="0">
     <w:nsid w:val="65180AA8"/>
     <w:multiLevelType w:val="hybridMultilevel"/>
     <w:tmpl w:val="E048A630"/>
@@ -5478,7 +7148,7 @@
       </w:rPr>
     </w:lvl>
   </w:abstractNum>
-  <w:abstractNum w:abstractNumId="17" w15:restartNumberingAfterBreak="0">
+  <w:abstractNum w:abstractNumId="18" w15:restartNumberingAfterBreak="0">
     <w:nsid w:val="667D1C99"/>
     <w:multiLevelType w:val="hybridMultilevel"/>
     <w:tmpl w:val="90347DBC"/>
@@ -5591,7 +7261,7 @@
       </w:rPr>
     </w:lvl>
   </w:abstractNum>
-  <w:abstractNum w:abstractNumId="18" w15:restartNumberingAfterBreak="0">
+  <w:abstractNum w:abstractNumId="19" w15:restartNumberingAfterBreak="0">
     <w:nsid w:val="69EA0B4F"/>
     <w:multiLevelType w:val="hybridMultilevel"/>
     <w:tmpl w:val="138ADA30"/>
@@ -5704,7 +7374,233 @@
       </w:rPr>
     </w:lvl>
   </w:abstractNum>
-  <w:abstractNum w:abstractNumId="19" w15:restartNumberingAfterBreak="0">
+  <w:abstractNum w:abstractNumId="20" w15:restartNumberingAfterBreak="0">
+    <w:nsid w:val="72BE4045"/>
+    <w:multiLevelType w:val="multilevel"/>
+    <w:tmpl w:val="A83A61A6"/>
+    <w:lvl w:ilvl="0">
+      <w:start w:val="3"/>
+      <w:numFmt w:val="decimal"/>
+      <w:lvlText w:val="%1"/>
+      <w:lvlJc w:val="left"/>
+      <w:pPr>
+        <w:ind w:left="420" w:hanging="420"/>
+      </w:pPr>
+      <w:rPr>
+        <w:rFonts w:hint="default"/>
+      </w:rPr>
+    </w:lvl>
+    <w:lvl w:ilvl="1">
+      <w:start w:val="2"/>
+      <w:numFmt w:val="decimal"/>
+      <w:lvlText w:val="%1.%2"/>
+      <w:lvlJc w:val="left"/>
+      <w:pPr>
+        <w:ind w:left="1500" w:hanging="420"/>
+      </w:pPr>
+      <w:rPr>
+        <w:rFonts w:hint="default"/>
+      </w:rPr>
+    </w:lvl>
+    <w:lvl w:ilvl="2">
+      <w:start w:val="1"/>
+      <w:numFmt w:val="decimal"/>
+      <w:lvlText w:val="%1.%2.%3"/>
+      <w:lvlJc w:val="left"/>
+      <w:pPr>
+        <w:ind w:left="2880" w:hanging="720"/>
+      </w:pPr>
+      <w:rPr>
+        <w:rFonts w:hint="default"/>
+      </w:rPr>
+    </w:lvl>
+    <w:lvl w:ilvl="3">
+      <w:start w:val="1"/>
+      <w:numFmt w:val="decimal"/>
+      <w:lvlText w:val="%1.%2.%3.%4"/>
+      <w:lvlJc w:val="left"/>
+      <w:pPr>
+        <w:ind w:left="3960" w:hanging="720"/>
+      </w:pPr>
+      <w:rPr>
+        <w:rFonts w:hint="default"/>
+      </w:rPr>
+    </w:lvl>
+    <w:lvl w:ilvl="4">
+      <w:start w:val="1"/>
+      <w:numFmt w:val="decimal"/>
+      <w:lvlText w:val="%1.%2.%3.%4.%5"/>
+      <w:lvlJc w:val="left"/>
+      <w:pPr>
+        <w:ind w:left="5040" w:hanging="720"/>
+      </w:pPr>
+      <w:rPr>
+        <w:rFonts w:hint="default"/>
+      </w:rPr>
+    </w:lvl>
+    <w:lvl w:ilvl="5">
+      <w:start w:val="1"/>
+      <w:numFmt w:val="decimal"/>
+      <w:lvlText w:val="%1.%2.%3.%4.%5.%6"/>
+      <w:lvlJc w:val="left"/>
+      <w:pPr>
+        <w:ind w:left="6480" w:hanging="1080"/>
+      </w:pPr>
+      <w:rPr>
+        <w:rFonts w:hint="default"/>
+      </w:rPr>
+    </w:lvl>
+    <w:lvl w:ilvl="6">
+      <w:start w:val="1"/>
+      <w:numFmt w:val="decimal"/>
+      <w:lvlText w:val="%1.%2.%3.%4.%5.%6.%7"/>
+      <w:lvlJc w:val="left"/>
+      <w:pPr>
+        <w:ind w:left="7560" w:hanging="1080"/>
+      </w:pPr>
+      <w:rPr>
+        <w:rFonts w:hint="default"/>
+      </w:rPr>
+    </w:lvl>
+    <w:lvl w:ilvl="7">
+      <w:start w:val="1"/>
+      <w:numFmt w:val="decimal"/>
+      <w:lvlText w:val="%1.%2.%3.%4.%5.%6.%7.%8"/>
+      <w:lvlJc w:val="left"/>
+      <w:pPr>
+        <w:ind w:left="9000" w:hanging="1440"/>
+      </w:pPr>
+      <w:rPr>
+        <w:rFonts w:hint="default"/>
+      </w:rPr>
+    </w:lvl>
+    <w:lvl w:ilvl="8">
+      <w:start w:val="1"/>
+      <w:numFmt w:val="decimal"/>
+      <w:lvlText w:val="%1.%2.%3.%4.%5.%6.%7.%8.%9"/>
+      <w:lvlJc w:val="left"/>
+      <w:pPr>
+        <w:ind w:left="10080" w:hanging="1440"/>
+      </w:pPr>
+      <w:rPr>
+        <w:rFonts w:hint="default"/>
+      </w:rPr>
+    </w:lvl>
+  </w:abstractNum>
+  <w:abstractNum w:abstractNumId="21" w15:restartNumberingAfterBreak="0">
+    <w:nsid w:val="7AA9656A"/>
+    <w:multiLevelType w:val="multilevel"/>
+    <w:tmpl w:val="B15A5356"/>
+    <w:lvl w:ilvl="0">
+      <w:start w:val="3"/>
+      <w:numFmt w:val="decimal"/>
+      <w:lvlText w:val="%1"/>
+      <w:lvlJc w:val="left"/>
+      <w:pPr>
+        <w:ind w:left="360" w:hanging="360"/>
+      </w:pPr>
+      <w:rPr>
+        <w:rFonts w:hint="default"/>
+      </w:rPr>
+    </w:lvl>
+    <w:lvl w:ilvl="1">
+      <w:start w:val="1"/>
+      <w:numFmt w:val="decimal"/>
+      <w:lvlText w:val="%1.%2"/>
+      <w:lvlJc w:val="left"/>
+      <w:pPr>
+        <w:ind w:left="1080" w:hanging="360"/>
+      </w:pPr>
+      <w:rPr>
+        <w:rFonts w:hint="default"/>
+      </w:rPr>
+    </w:lvl>
+    <w:lvl w:ilvl="2">
+      <w:start w:val="1"/>
+      <w:numFmt w:val="decimal"/>
+      <w:lvlText w:val="%1.%2.%3"/>
+      <w:lvlJc w:val="left"/>
+      <w:pPr>
+        <w:ind w:left="2160" w:hanging="720"/>
+      </w:pPr>
+      <w:rPr>
+        <w:rFonts w:hint="default"/>
+      </w:rPr>
+    </w:lvl>
+    <w:lvl w:ilvl="3">
+      <w:start w:val="1"/>
+      <w:numFmt w:val="decimal"/>
+      <w:lvlText w:val="%1.%2.%3.%4"/>
+      <w:lvlJc w:val="left"/>
+      <w:pPr>
+        <w:ind w:left="2880" w:hanging="720"/>
+      </w:pPr>
+      <w:rPr>
+        <w:rFonts w:hint="default"/>
+      </w:rPr>
+    </w:lvl>
+    <w:lvl w:ilvl="4">
+      <w:start w:val="1"/>
+      <w:numFmt w:val="decimal"/>
+      <w:lvlText w:val="%1.%2.%3.%4.%5"/>
+      <w:lvlJc w:val="left"/>
+      <w:pPr>
+        <w:ind w:left="3600" w:hanging="720"/>
+      </w:pPr>
+      <w:rPr>
+        <w:rFonts w:hint="default"/>
+      </w:rPr>
+    </w:lvl>
+    <w:lvl w:ilvl="5">
+      <w:start w:val="1"/>
+      <w:numFmt w:val="decimal"/>
+      <w:lvlText w:val="%1.%2.%3.%4.%5.%6"/>
+      <w:lvlJc w:val="left"/>
+      <w:pPr>
+        <w:ind w:left="4680" w:hanging="1080"/>
+      </w:pPr>
+      <w:rPr>
+        <w:rFonts w:hint="default"/>
+      </w:rPr>
+    </w:lvl>
+    <w:lvl w:ilvl="6">
+      <w:start w:val="1"/>
+      <w:numFmt w:val="decimal"/>
+      <w:lvlText w:val="%1.%2.%3.%4.%5.%6.%7"/>
+      <w:lvlJc w:val="left"/>
+      <w:pPr>
+        <w:ind w:left="5400" w:hanging="1080"/>
+      </w:pPr>
+      <w:rPr>
+        <w:rFonts w:hint="default"/>
+      </w:rPr>
+    </w:lvl>
+    <w:lvl w:ilvl="7">
+      <w:start w:val="1"/>
+      <w:numFmt w:val="decimal"/>
+      <w:lvlText w:val="%1.%2.%3.%4.%5.%6.%7.%8"/>
+      <w:lvlJc w:val="left"/>
+      <w:pPr>
+        <w:ind w:left="6480" w:hanging="1440"/>
+      </w:pPr>
+      <w:rPr>
+        <w:rFonts w:hint="default"/>
+      </w:rPr>
+    </w:lvl>
+    <w:lvl w:ilvl="8">
+      <w:start w:val="1"/>
+      <w:numFmt w:val="decimal"/>
+      <w:lvlText w:val="%1.%2.%3.%4.%5.%6.%7.%8.%9"/>
+      <w:lvlJc w:val="left"/>
+      <w:pPr>
+        <w:ind w:left="7200" w:hanging="1440"/>
+      </w:pPr>
+      <w:rPr>
+        <w:rFonts w:hint="default"/>
+      </w:rPr>
+    </w:lvl>
+  </w:abstractNum>
+  <w:abstractNum w:abstractNumId="22" w15:restartNumberingAfterBreak="0">
     <w:nsid w:val="7DCC4675"/>
     <w:multiLevelType w:val="hybridMultilevel"/>
     <w:tmpl w:val="EA126EB2"/>
@@ -5818,64 +7714,73 @@
     </w:lvl>
   </w:abstractNum>
   <w:num w:numId="1">
+    <w:abstractNumId w:val="12"/>
+  </w:num>
+  <w:num w:numId="2">
+    <w:abstractNumId w:val="8"/>
+  </w:num>
+  <w:num w:numId="3">
     <w:abstractNumId w:val="11"/>
   </w:num>
-  <w:num w:numId="2">
-    <w:abstractNumId w:val="7"/>
+  <w:num w:numId="4">
+    <w:abstractNumId w:val="22"/>
   </w:num>
-  <w:num w:numId="3">
+  <w:num w:numId="5">
     <w:abstractNumId w:val="10"/>
   </w:num>
-  <w:num w:numId="4">
+  <w:num w:numId="6">
     <w:abstractNumId w:val="19"/>
-  </w:num>
-  <w:num w:numId="5">
-    <w:abstractNumId w:val="9"/>
-  </w:num>
-  <w:num w:numId="6">
-    <w:abstractNumId w:val="18"/>
   </w:num>
   <w:num w:numId="7">
     <w:abstractNumId w:val="0"/>
   </w:num>
   <w:num w:numId="8">
-    <w:abstractNumId w:val="14"/>
+    <w:abstractNumId w:val="15"/>
   </w:num>
   <w:num w:numId="9">
-    <w:abstractNumId w:val="8"/>
+    <w:abstractNumId w:val="9"/>
   </w:num>
   <w:num w:numId="10">
-    <w:abstractNumId w:val="6"/>
+    <w:abstractNumId w:val="7"/>
   </w:num>
   <w:num w:numId="11">
     <w:abstractNumId w:val="4"/>
   </w:num>
   <w:num w:numId="12">
-    <w:abstractNumId w:val="16"/>
+    <w:abstractNumId w:val="17"/>
   </w:num>
   <w:num w:numId="13">
-    <w:abstractNumId w:val="13"/>
+    <w:abstractNumId w:val="14"/>
   </w:num>
   <w:num w:numId="14">
     <w:abstractNumId w:val="3"/>
   </w:num>
   <w:num w:numId="15">
-    <w:abstractNumId w:val="17"/>
+    <w:abstractNumId w:val="18"/>
   </w:num>
   <w:num w:numId="16">
-    <w:abstractNumId w:val="12"/>
+    <w:abstractNumId w:val="13"/>
   </w:num>
   <w:num w:numId="17">
-    <w:abstractNumId w:val="15"/>
+    <w:abstractNumId w:val="16"/>
   </w:num>
   <w:num w:numId="18">
-    <w:abstractNumId w:val="5"/>
+    <w:abstractNumId w:val="6"/>
   </w:num>
   <w:num w:numId="19">
     <w:abstractNumId w:val="2"/>
   </w:num>
   <w:num w:numId="20">
     <w:abstractNumId w:val="1"/>
+  </w:num>
+  <w:num w:numId="21">
+    <w:abstractNumId w:val="5"/>
+  </w:num>
+  <w:num w:numId="22">
+    <w:abstractNumId w:val="21"/>
+  </w:num>
+  <w:num w:numId="23">
+    <w:abstractNumId w:val="20"/>
   </w:num>
   <w:numIdMacAtCleanup w:val="20"/>
 </w:numbering>
@@ -7063,7 +8968,7 @@
 </file>
 
 <file path=customXml/itemProps1.xml><?xml version="1.0" encoding="utf-8"?>
-<ds:datastoreItem xmlns:ds="http://schemas.openxmlformats.org/officeDocument/2006/customXml" ds:itemID="{D3905BE5-579B-4E04-82A1-D1014D031C6F}">
+<ds:datastoreItem xmlns:ds="http://schemas.openxmlformats.org/officeDocument/2006/customXml" ds:itemID="{C8742E86-DF76-4349-A213-8392EA93EB1A}">
   <ds:schemaRefs>
     <ds:schemaRef ds:uri="http://schemas.openxmlformats.org/officeDocument/2006/bibliography"/>
   </ds:schemaRefs>

</xml_diff>

<commit_message>
TFS 12183 - Survey Submission duplicate key error;
git-tfs-id: [https://tfs.omnicloud.local/tfs/cco%20program/]$/eCoaching_V2;C40939
</commit_message>
<xml_diff>
--- a/Design/DD/Web/CCO_eCoaching_Log_Survey_DD.docx
+++ b/Design/DD/Web/CCO_eCoaching_Log_Survey_DD.docx
@@ -264,7 +264,7 @@
           </mc:Choice>
           <mc:Fallback>
             <w:pict>
-              <v:line w14:anchorId="0F83C21D" id="Line 12" o:spid="_x0000_s1026" style="position:absolute;z-index:251657728;visibility:visible;mso-wrap-style:square;mso-width-percent:0;mso-height-percent:0;mso-wrap-distance-left:9pt;mso-wrap-distance-top:0;mso-wrap-distance-right:9pt;mso-wrap-distance-bottom:0;mso-position-horizontal:absolute;mso-position-horizontal-relative:text;mso-position-vertical:absolute;mso-position-vertical-relative:text;mso-width-percent:0;mso-height-percent:0;mso-width-relative:page;mso-height-relative:page" from="367.2pt,33.3pt" to="439.25pt,33.35pt" o:gfxdata="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" o:allowincell="f">
+              <v:line w14:anchorId="6D2C7630" id="Line 12" o:spid="_x0000_s1026" style="position:absolute;z-index:251657728;visibility:visible;mso-wrap-style:square;mso-width-percent:0;mso-height-percent:0;mso-wrap-distance-left:9pt;mso-wrap-distance-top:0;mso-wrap-distance-right:9pt;mso-wrap-distance-bottom:0;mso-position-horizontal:absolute;mso-position-horizontal-relative:text;mso-position-vertical:absolute;mso-position-vertical-relative:text;mso-width-percent:0;mso-height-percent:0;mso-width-relative:page;mso-height-relative:page" from="367.2pt,33.3pt" to="439.25pt,33.35pt" o:gfxdata="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" o:allowincell="f">
                 <v:stroke startarrowwidth="narrow" startarrowlength="short" endarrowwidth="narrow" endarrowlength="short"/>
               </v:line>
             </w:pict>
@@ -352,7 +352,7 @@
           </mc:Choice>
           <mc:Fallback>
             <w:pict>
-              <v:line w14:anchorId="5FF87387" id="Line 10" o:spid="_x0000_s1026" style="position:absolute;z-index:251656704;visibility:visible;mso-wrap-style:square;mso-width-percent:0;mso-height-percent:0;mso-wrap-distance-left:9pt;mso-wrap-distance-top:0;mso-wrap-distance-right:9pt;mso-wrap-distance-bottom:0;mso-position-horizontal:absolute;mso-position-horizontal-relative:text;mso-position-vertical:absolute;mso-position-vertical-relative:text;mso-width-percent:0;mso-height-percent:0;mso-width-relative:page;mso-height-relative:page" from="1in,33.3pt" to="266.45pt,33.35pt" o:gfxdata="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" o:allowincell="f">
+              <v:line w14:anchorId="0E7EAC07" id="Line 10" o:spid="_x0000_s1026" style="position:absolute;z-index:251656704;visibility:visible;mso-wrap-style:square;mso-width-percent:0;mso-height-percent:0;mso-wrap-distance-left:9pt;mso-wrap-distance-top:0;mso-wrap-distance-right:9pt;mso-wrap-distance-bottom:0;mso-position-horizontal:absolute;mso-position-horizontal-relative:text;mso-position-vertical:absolute;mso-position-vertical-relative:text;mso-width-percent:0;mso-height-percent:0;mso-width-relative:page;mso-height-relative:page" from="1in,33.3pt" to="266.45pt,33.35pt" o:gfxdata="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" o:allowincell="f">
                 <v:stroke startarrowwidth="narrow" startarrowlength="short" endarrowwidth="narrow" endarrowlength="short"/>
               </v:line>
             </w:pict>
@@ -584,7 +584,7 @@
           </mc:Choice>
           <mc:Fallback>
             <w:pict>
-              <v:line w14:anchorId="489264CC" id="Line 14" o:spid="_x0000_s1026" style="position:absolute;z-index:251658752;visibility:visible;mso-wrap-style:square;mso-width-percent:0;mso-height-percent:0;mso-wrap-distance-left:9pt;mso-wrap-distance-top:0;mso-wrap-distance-right:9pt;mso-wrap-distance-bottom:0;mso-position-horizontal:absolute;mso-position-horizontal-relative:text;mso-position-vertical:absolute;mso-position-vertical-relative:text;mso-width-percent:0;mso-height-percent:0;mso-width-relative:page;mso-height-relative:page" from="76.05pt,2pt" to="270.45pt,2pt" o:gfxdata="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" o:allowincell="f">
+              <v:line w14:anchorId="37307429" id="Line 14" o:spid="_x0000_s1026" style="position:absolute;z-index:251658752;visibility:visible;mso-wrap-style:square;mso-width-percent:0;mso-height-percent:0;mso-wrap-distance-left:9pt;mso-wrap-distance-top:0;mso-wrap-distance-right:9pt;mso-wrap-distance-bottom:0;mso-position-horizontal:absolute;mso-position-horizontal-relative:text;mso-position-vertical:absolute;mso-position-vertical-relative:text;mso-width-percent:0;mso-height-percent:0;mso-width-relative:page;mso-height-relative:page" from="76.05pt,2pt" to="270.45pt,2pt" o:gfxdata="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" o:allowincell="f">
                 <v:stroke startarrowwidth="narrow" startarrowlength="short" endarrowwidth="narrow" endarrowlength="short"/>
               </v:line>
             </w:pict>
@@ -932,7 +932,6 @@
               <w:ind w:left="0"/>
               <w:jc w:val="left"/>
               <w:rPr>
-                <w:ins w:id="0" w:author="Huang, Lili" w:date="2018-08-31T15:05:00Z"/>
                 <w:color w:val="000000"/>
                 <w:sz w:val="20"/>
               </w:rPr>
@@ -942,39 +941,7 @@
                 <w:color w:val="000000"/>
                 <w:sz w:val="20"/>
               </w:rPr>
-              <w:t xml:space="preserve">TFS11984 – Include a link to </w:t>
-            </w:r>
-            <w:proofErr w:type="spellStart"/>
-            <w:r>
-              <w:rPr>
-                <w:color w:val="000000"/>
-                <w:sz w:val="20"/>
-              </w:rPr>
-              <w:t>ecl</w:t>
-            </w:r>
-            <w:proofErr w:type="spellEnd"/>
-            <w:r>
-              <w:rPr>
-                <w:color w:val="000000"/>
-                <w:sz w:val="20"/>
-              </w:rPr>
-              <w:t xml:space="preserve"> </w:t>
-            </w:r>
-            <w:proofErr w:type="spellStart"/>
-            <w:r>
-              <w:rPr>
-                <w:color w:val="000000"/>
-                <w:sz w:val="20"/>
-              </w:rPr>
-              <w:t>sharepoint</w:t>
-            </w:r>
-            <w:proofErr w:type="spellEnd"/>
-            <w:r>
-              <w:rPr>
-                <w:color w:val="000000"/>
-                <w:sz w:val="20"/>
-              </w:rPr>
-              <w:t xml:space="preserve"> site to report issues;</w:t>
+              <w:t>TFS11984 – Include a link to ecl sharepoint site to report issues;</w:t>
             </w:r>
           </w:p>
           <w:p>
@@ -987,15 +954,116 @@
                 <w:sz w:val="20"/>
               </w:rPr>
             </w:pPr>
-            <w:ins w:id="1" w:author="Huang, Lili" w:date="2018-08-31T15:05:00Z">
-              <w:r>
-                <w:rPr>
-                  <w:color w:val="000000"/>
-                  <w:sz w:val="20"/>
-                </w:rPr>
-                <w:t>Updated 3.1.4 Web Page Invoked Events</w:t>
-              </w:r>
-            </w:ins>
+            <w:r>
+              <w:rPr>
+                <w:color w:val="000000"/>
+                <w:sz w:val="20"/>
+              </w:rPr>
+              <w:t>Updated 3.1.4 Web Page Invoked Events</w:t>
+            </w:r>
+          </w:p>
+        </w:tc>
+        <w:tc>
+          <w:tcPr>
+            <w:tcW w:w="2790" w:type="dxa"/>
+            <w:tcBorders>
+              <w:top w:val="single" w:sz="4" w:space="0" w:color="auto"/>
+              <w:left w:val="single" w:sz="4" w:space="0" w:color="auto"/>
+              <w:bottom w:val="single" w:sz="4" w:space="0" w:color="auto"/>
+              <w:right w:val="single" w:sz="4" w:space="0" w:color="auto"/>
+            </w:tcBorders>
+          </w:tcPr>
+          <w:p>
+            <w:pPr>
+              <w:pStyle w:val="hdr1"/>
+              <w:ind w:left="0"/>
+              <w:jc w:val="left"/>
+              <w:rPr>
+                <w:sz w:val="20"/>
+              </w:rPr>
+            </w:pPr>
+            <w:r>
+              <w:rPr>
+                <w:sz w:val="20"/>
+              </w:rPr>
+              <w:t>Lili Huang</w:t>
+            </w:r>
+          </w:p>
+        </w:tc>
+      </w:tr>
+      <w:tr>
+        <w:tc>
+          <w:tcPr>
+            <w:tcW w:w="1440" w:type="dxa"/>
+            <w:tcBorders>
+              <w:top w:val="single" w:sz="4" w:space="0" w:color="auto"/>
+              <w:left w:val="single" w:sz="4" w:space="0" w:color="auto"/>
+              <w:bottom w:val="single" w:sz="4" w:space="0" w:color="auto"/>
+              <w:right w:val="single" w:sz="4" w:space="0" w:color="auto"/>
+            </w:tcBorders>
+          </w:tcPr>
+          <w:p>
+            <w:pPr>
+              <w:pStyle w:val="hdr1"/>
+              <w:ind w:left="0"/>
+              <w:jc w:val="left"/>
+              <w:rPr>
+                <w:sz w:val="20"/>
+              </w:rPr>
+            </w:pPr>
+            <w:r>
+              <w:rPr>
+                <w:sz w:val="20"/>
+              </w:rPr>
+              <w:t>09/04/2018</w:t>
+            </w:r>
+          </w:p>
+        </w:tc>
+        <w:tc>
+          <w:tcPr>
+            <w:tcW w:w="5238" w:type="dxa"/>
+            <w:tcBorders>
+              <w:top w:val="single" w:sz="4" w:space="0" w:color="auto"/>
+              <w:left w:val="single" w:sz="4" w:space="0" w:color="auto"/>
+              <w:bottom w:val="single" w:sz="4" w:space="0" w:color="auto"/>
+              <w:right w:val="single" w:sz="4" w:space="0" w:color="auto"/>
+            </w:tcBorders>
+          </w:tcPr>
+          <w:p>
+            <w:pPr>
+              <w:pStyle w:val="hdr1"/>
+              <w:ind w:left="0"/>
+              <w:jc w:val="left"/>
+              <w:rPr>
+                <w:color w:val="000000"/>
+                <w:sz w:val="20"/>
+              </w:rPr>
+            </w:pPr>
+            <w:r>
+              <w:rPr>
+                <w:color w:val="000000"/>
+                <w:sz w:val="20"/>
+              </w:rPr>
+              <w:t>TFS11984 – Include a link to ecl sharepoint site to report issues;</w:t>
+            </w:r>
+          </w:p>
+          <w:p>
+            <w:pPr>
+              <w:pStyle w:val="hdr1"/>
+              <w:ind w:left="0"/>
+              <w:jc w:val="left"/>
+              <w:rPr>
+                <w:color w:val="000000"/>
+                <w:sz w:val="20"/>
+              </w:rPr>
+            </w:pPr>
+            <w:r>
+              <w:rPr>
+                <w:color w:val="000000"/>
+                <w:sz w:val="20"/>
+              </w:rPr>
+              <w:t>Moved the change to Common DD</w:t>
+            </w:r>
           </w:p>
         </w:tc>
         <w:tc>
@@ -1028,7 +1096,7 @@
       </w:tr>
       <w:tr>
         <w:trPr>
-          <w:ins w:id="2" w:author="Huang, Lili" w:date="2018-09-04T13:25:00Z"/>
+          <w:ins w:id="0" w:author="Huang, Lili" w:date="2018-09-25T08:01:00Z"/>
         </w:trPr>
         <w:tc>
           <w:tcPr>
@@ -1046,16 +1114,16 @@
               <w:ind w:left="0"/>
               <w:jc w:val="left"/>
               <w:rPr>
-                <w:ins w:id="3" w:author="Huang, Lili" w:date="2018-09-04T13:25:00Z"/>
+                <w:ins w:id="1" w:author="Huang, Lili" w:date="2018-09-25T08:01:00Z"/>
                 <w:sz w:val="20"/>
               </w:rPr>
             </w:pPr>
-            <w:ins w:id="4" w:author="Huang, Lili" w:date="2018-09-04T13:25:00Z">
+            <w:ins w:id="2" w:author="Huang, Lili" w:date="2018-09-25T08:01:00Z">
               <w:r>
                 <w:rPr>
                   <w:sz w:val="20"/>
                 </w:rPr>
-                <w:t>09/04/2018</w:t>
+                <w:t>09/25/2018</w:t>
               </w:r>
             </w:ins>
           </w:p>
@@ -1076,50 +1144,18 @@
               <w:ind w:left="0"/>
               <w:jc w:val="left"/>
               <w:rPr>
-                <w:ins w:id="5" w:author="Huang, Lili" w:date="2018-09-04T13:25:00Z"/>
+                <w:ins w:id="3" w:author="Huang, Lili" w:date="2018-09-25T08:17:00Z"/>
                 <w:color w:val="000000"/>
                 <w:sz w:val="20"/>
               </w:rPr>
             </w:pPr>
-            <w:ins w:id="6" w:author="Huang, Lili" w:date="2018-09-04T13:25:00Z">
+            <w:ins w:id="4" w:author="Huang, Lili" w:date="2018-09-25T08:01:00Z">
               <w:r>
                 <w:rPr>
                   <w:color w:val="000000"/>
                   <w:sz w:val="20"/>
                 </w:rPr>
-                <w:t xml:space="preserve">TFS11984 – Include a link to </w:t>
-              </w:r>
-              <w:proofErr w:type="spellStart"/>
-              <w:r>
-                <w:rPr>
-                  <w:color w:val="000000"/>
-                  <w:sz w:val="20"/>
-                </w:rPr>
-                <w:t>ecl</w:t>
-              </w:r>
-              <w:proofErr w:type="spellEnd"/>
-              <w:r>
-                <w:rPr>
-                  <w:color w:val="000000"/>
-                  <w:sz w:val="20"/>
-                </w:rPr>
-                <w:t xml:space="preserve"> </w:t>
-              </w:r>
-              <w:proofErr w:type="spellStart"/>
-              <w:r>
-                <w:rPr>
-                  <w:color w:val="000000"/>
-                  <w:sz w:val="20"/>
-                </w:rPr>
-                <w:t>sharepoint</w:t>
-              </w:r>
-              <w:proofErr w:type="spellEnd"/>
-              <w:r>
-                <w:rPr>
-                  <w:color w:val="000000"/>
-                  <w:sz w:val="20"/>
-                </w:rPr>
-                <w:t xml:space="preserve"> site to report issues;</w:t>
+                <w:t>TFS 12183 – Surveys submissions duplicate key error;</w:t>
               </w:r>
             </w:ins>
           </w:p>
@@ -1129,20 +1165,22 @@
               <w:ind w:left="0"/>
               <w:jc w:val="left"/>
               <w:rPr>
-                <w:ins w:id="7" w:author="Huang, Lili" w:date="2018-09-04T13:25:00Z"/>
+                <w:ins w:id="5" w:author="Huang, Lili" w:date="2018-09-25T08:01:00Z"/>
                 <w:color w:val="000000"/>
                 <w:sz w:val="20"/>
               </w:rPr>
             </w:pPr>
-            <w:ins w:id="8" w:author="Huang, Lili" w:date="2018-09-04T13:26:00Z">
+            <w:ins w:id="6" w:author="Huang, Lili" w:date="2018-09-25T08:17:00Z">
               <w:r>
                 <w:rPr>
                   <w:color w:val="000000"/>
                   <w:sz w:val="20"/>
                 </w:rPr>
-                <w:t>Moved the change to Common DD</w:t>
+                <w:t>Updated 2. Business logic; 3.2.3 Screenshot</w:t>
               </w:r>
             </w:ins>
+            <w:bookmarkStart w:id="7" w:name="_GoBack"/>
+            <w:bookmarkEnd w:id="7"/>
           </w:p>
         </w:tc>
         <w:tc>
@@ -1161,11 +1199,11 @@
               <w:ind w:left="0"/>
               <w:jc w:val="left"/>
               <w:rPr>
-                <w:ins w:id="9" w:author="Huang, Lili" w:date="2018-09-04T13:25:00Z"/>
+                <w:ins w:id="8" w:author="Huang, Lili" w:date="2018-09-25T08:01:00Z"/>
                 <w:sz w:val="20"/>
               </w:rPr>
             </w:pPr>
-            <w:ins w:id="10" w:author="Huang, Lili" w:date="2018-09-04T13:25:00Z">
+            <w:ins w:id="9" w:author="Huang, Lili" w:date="2018-09-25T08:01:00Z">
               <w:r>
                 <w:rPr>
                   <w:sz w:val="20"/>
@@ -3060,8 +3098,6 @@
         </w:r>
       </w:hyperlink>
     </w:p>
-    <w:bookmarkStart w:id="11" w:name="_GoBack"/>
-    <w:bookmarkEnd w:id="11"/>
     <w:p>
       <w:pPr>
         <w:pStyle w:val="BodyText"/>
@@ -3109,7 +3145,7 @@
           <w:b/>
         </w:rPr>
       </w:pPr>
-      <w:bookmarkStart w:id="12" w:name="_Toc523830963"/>
+      <w:bookmarkStart w:id="10" w:name="_Toc523830963"/>
       <w:r>
         <w:rPr>
           <w:b/>
@@ -3117,7 +3153,7 @@
         <w:lastRenderedPageBreak/>
         <w:t>Description</w:t>
       </w:r>
-      <w:bookmarkEnd w:id="12"/>
+      <w:bookmarkEnd w:id="10"/>
       <w:r>
         <w:rPr>
           <w:b/>
@@ -3205,7 +3241,7 @@
           <w:b/>
         </w:rPr>
       </w:pPr>
-      <w:bookmarkStart w:id="13" w:name="_Toc523830964"/>
+      <w:bookmarkStart w:id="11" w:name="_Toc523830964"/>
       <w:r>
         <w:rPr>
           <w:b/>
@@ -3218,7 +3254,6 @@
         </w:rPr>
         <w:t xml:space="preserve"> – </w:t>
       </w:r>
-      <w:proofErr w:type="spellStart"/>
       <w:r>
         <w:rPr>
           <w:b/>
@@ -3231,8 +3266,7 @@
         </w:rPr>
         <w:t>Controller.cs</w:t>
       </w:r>
-      <w:bookmarkEnd w:id="13"/>
-      <w:proofErr w:type="spellEnd"/>
+      <w:bookmarkEnd w:id="11"/>
     </w:p>
     <w:p>
       <w:pPr>
@@ -3328,31 +3362,7 @@
         <w:adjustRightInd w:val="0"/>
       </w:pPr>
       <w:r>
-        <w:t xml:space="preserve">Get the survey by calling stored procedures </w:t>
-      </w:r>
-      <w:proofErr w:type="spellStart"/>
-      <w:r>
-        <w:t>sp_select_surveydetails_by_surveyid</w:t>
-      </w:r>
-      <w:proofErr w:type="spellEnd"/>
-      <w:r>
-        <w:t xml:space="preserve">, </w:t>
-      </w:r>
-      <w:proofErr w:type="spellStart"/>
-      <w:r>
-        <w:t>sp_select_questions_for_survey</w:t>
-      </w:r>
-      <w:proofErr w:type="spellEnd"/>
-      <w:r>
-        <w:t xml:space="preserve">, and </w:t>
-      </w:r>
-      <w:proofErr w:type="spellStart"/>
-      <w:r>
-        <w:t>sp_select_responses_by_question</w:t>
-      </w:r>
-      <w:proofErr w:type="spellEnd"/>
-      <w:r>
-        <w:t>;</w:t>
+        <w:t>Get the survey by calling stored procedures sp_select_surveydetails_by_surveyid, sp_select_questions_for_survey, and sp_select_responses_by_question;</w:t>
       </w:r>
     </w:p>
     <w:p>
@@ -3520,24 +3530,57 @@
         <w:autoSpaceDE w:val="0"/>
         <w:autoSpaceDN w:val="0"/>
         <w:adjustRightInd w:val="0"/>
-      </w:pPr>
-      <w:r>
-        <w:t>Upon user clicks Submit button, check if all questions are answered. If not, keep user on the survey page with validation error message displayed. Otherwise, save the survey to database by calling store</w:t>
+        <w:rPr>
+          <w:ins w:id="12" w:author="Huang, Lili" w:date="2018-09-25T08:03:00Z"/>
+        </w:rPr>
+      </w:pPr>
+      <w:r>
+        <w:t xml:space="preserve">Upon user clicks Submit button, check if all questions are answered. If not, keep user on the survey page with validation error message displayed. </w:t>
+      </w:r>
+    </w:p>
+    <w:p>
+      <w:pPr>
+        <w:pStyle w:val="ListParagraph"/>
+        <w:autoSpaceDE w:val="0"/>
+        <w:autoSpaceDN w:val="0"/>
+        <w:adjustRightInd w:val="0"/>
+        <w:ind w:left="1080"/>
+      </w:pPr>
+      <w:r>
+        <w:t xml:space="preserve">Otherwise, </w:t>
+      </w:r>
+      <w:ins w:id="13" w:author="Huang, Lili" w:date="2018-09-25T08:02:00Z">
+        <w:r>
+          <w:t xml:space="preserve">check if the survey form has </w:t>
+        </w:r>
+      </w:ins>
+      <w:ins w:id="14" w:author="Huang, Lili" w:date="2018-09-25T08:04:00Z">
+        <w:r>
+          <w:t xml:space="preserve">already </w:t>
+        </w:r>
+      </w:ins>
+      <w:ins w:id="15" w:author="Huang, Lili" w:date="2018-09-25T08:02:00Z">
+        <w:r>
+          <w:t>been submitted within the current HTTP session, if not</w:t>
+        </w:r>
+      </w:ins>
+      <w:ins w:id="16" w:author="Huang, Lili" w:date="2018-09-25T08:03:00Z">
+        <w:r>
+          <w:t xml:space="preserve">, </w:t>
+        </w:r>
+      </w:ins>
+      <w:r>
+        <w:t>save the survey to database by calling store</w:t>
       </w:r>
       <w:r>
         <w:t>d</w:t>
       </w:r>
       <w:r>
-        <w:t xml:space="preserve"> procedure </w:t>
-      </w:r>
-      <w:proofErr w:type="spellStart"/>
-      <w:r>
-        <w:t>sp_update_s</w:t>
+        <w:t xml:space="preserve"> procedure sp_update_s</w:t>
       </w:r>
       <w:r>
         <w:t>urvey_response</w:t>
       </w:r>
-      <w:proofErr w:type="spellEnd"/>
     </w:p>
     <w:p>
       <w:pPr>
@@ -3607,9 +3650,29 @@
         <w:autoSpaceDE w:val="0"/>
         <w:autoSpaceDN w:val="0"/>
         <w:adjustRightInd w:val="0"/>
-        <w:ind w:left="360"/>
+        <w:ind w:left="1080"/>
         <w:outlineLvl w:val="1"/>
       </w:pPr>
+      <w:ins w:id="17" w:author="Huang, Lili" w:date="2018-09-25T08:03:00Z">
+        <w:r>
+          <w:t xml:space="preserve">Else Redirect user to the result page with </w:t>
+        </w:r>
+      </w:ins>
+      <w:ins w:id="18" w:author="Huang, Lili" w:date="2018-09-25T08:13:00Z">
+        <w:r>
+          <w:t>“You have already submitted this survey [survey_id]</w:t>
+        </w:r>
+      </w:ins>
+      <w:ins w:id="19" w:author="Huang, Lili" w:date="2018-09-25T08:03:00Z">
+        <w:r>
+          <w:t>.</w:t>
+        </w:r>
+      </w:ins>
+      <w:ins w:id="20" w:author="Huang, Lili" w:date="2018-09-25T08:14:00Z">
+        <w:r>
+          <w:t>”</w:t>
+        </w:r>
+      </w:ins>
     </w:p>
     <w:p>
       <w:pPr>
@@ -3628,7 +3691,7 @@
           <w:b/>
         </w:rPr>
       </w:pPr>
-      <w:bookmarkStart w:id="14" w:name="_Toc523830965"/>
+      <w:bookmarkStart w:id="21" w:name="_Toc523830965"/>
       <w:r>
         <w:rPr>
           <w:b/>
@@ -3641,7 +3704,7 @@
         </w:rPr>
         <w:t>age details</w:t>
       </w:r>
-      <w:bookmarkEnd w:id="14"/>
+      <w:bookmarkEnd w:id="21"/>
     </w:p>
     <w:p>
       <w:pPr>
@@ -3661,7 +3724,7 @@
           <w:b/>
         </w:rPr>
       </w:pPr>
-      <w:bookmarkStart w:id="15" w:name="_Toc523830966"/>
+      <w:bookmarkStart w:id="22" w:name="_Toc523830966"/>
       <w:r>
         <w:rPr>
           <w:b/>
@@ -3678,17 +3741,9 @@
         <w:rPr>
           <w:b/>
         </w:rPr>
-        <w:t>\</w:t>
-      </w:r>
-      <w:proofErr w:type="spellStart"/>
-      <w:r>
-        <w:rPr>
-          <w:b/>
-        </w:rPr>
-        <w:t>Index.cshtml</w:t>
-      </w:r>
-      <w:bookmarkEnd w:id="15"/>
-      <w:proofErr w:type="spellEnd"/>
+        <w:t>\Index.cshtml</w:t>
+      </w:r>
+      <w:bookmarkEnd w:id="22"/>
     </w:p>
     <w:p>
       <w:pPr>
@@ -3702,11 +3757,11 @@
         <w:adjustRightInd w:val="0"/>
         <w:outlineLvl w:val="1"/>
       </w:pPr>
-      <w:bookmarkStart w:id="16" w:name="_Toc523830967"/>
+      <w:bookmarkStart w:id="23" w:name="_Toc523830967"/>
       <w:r>
         <w:t>Razor pages comprising Web Page</w:t>
       </w:r>
-      <w:bookmarkEnd w:id="16"/>
+      <w:bookmarkEnd w:id="23"/>
     </w:p>
     <w:p>
       <w:pPr>
@@ -3740,11 +3795,11 @@
         <w:adjustRightInd w:val="0"/>
         <w:outlineLvl w:val="1"/>
       </w:pPr>
-      <w:bookmarkStart w:id="17" w:name="_Toc523830968"/>
+      <w:bookmarkStart w:id="24" w:name="_Toc523830968"/>
       <w:r>
         <w:t>Layout Page</w:t>
       </w:r>
-      <w:bookmarkEnd w:id="17"/>
+      <w:bookmarkEnd w:id="24"/>
     </w:p>
     <w:p>
       <w:pPr>
@@ -3752,11 +3807,7 @@
         <w:ind w:left="1872" w:firstLine="288"/>
       </w:pPr>
       <w:r>
-        <w:t>Views\Shared\_</w:t>
-      </w:r>
-      <w:proofErr w:type="spellStart"/>
-      <w:r>
-        <w:t>Layout</w:t>
+        <w:t>Views\Shared\_Layout</w:t>
       </w:r>
       <w:r>
         <w:t>.</w:t>
@@ -3764,7 +3815,6 @@
       <w:r>
         <w:t>cshtml</w:t>
       </w:r>
-      <w:proofErr w:type="spellEnd"/>
     </w:p>
     <w:p>
       <w:pPr>
@@ -3787,7 +3837,7 @@
         <w:adjustRightInd w:val="0"/>
         <w:outlineLvl w:val="1"/>
       </w:pPr>
-      <w:bookmarkStart w:id="18" w:name="_Toc523830969"/>
+      <w:bookmarkStart w:id="25" w:name="_Toc523830969"/>
       <w:r>
         <w:t>Screen</w:t>
       </w:r>
@@ -3797,7 +3847,7 @@
       <w:r>
         <w:t>hot</w:t>
       </w:r>
-      <w:bookmarkEnd w:id="18"/>
+      <w:bookmarkEnd w:id="25"/>
     </w:p>
     <w:p>
       <w:pPr>
@@ -3996,12 +4046,12 @@
         <w:adjustRightInd w:val="0"/>
         <w:outlineLvl w:val="1"/>
       </w:pPr>
-      <w:bookmarkStart w:id="19" w:name="_Toc523830970"/>
+      <w:bookmarkStart w:id="26" w:name="_Toc523830970"/>
       <w:r>
         <w:lastRenderedPageBreak/>
         <w:t>Web Page Invoked Events</w:t>
       </w:r>
-      <w:bookmarkEnd w:id="19"/>
+      <w:bookmarkEnd w:id="26"/>
     </w:p>
     <w:tbl>
       <w:tblPr>
@@ -4096,11 +4146,9 @@
             <w:r>
               <w:t xml:space="preserve">Controller: </w:t>
             </w:r>
-            <w:proofErr w:type="spellStart"/>
             <w:r>
               <w:t>LogBase</w:t>
             </w:r>
-            <w:proofErr w:type="spellEnd"/>
           </w:p>
           <w:p>
             <w:pPr>
@@ -4111,11 +4159,9 @@
             <w:r>
               <w:t xml:space="preserve">Action: </w:t>
             </w:r>
-            <w:proofErr w:type="spellStart"/>
             <w:r>
               <w:t>GetLogDetail</w:t>
             </w:r>
-            <w:proofErr w:type="spellEnd"/>
           </w:p>
           <w:p>
             <w:pPr>
@@ -4219,7 +4265,7 @@
           <w:b/>
         </w:rPr>
       </w:pPr>
-      <w:bookmarkStart w:id="20" w:name="_Toc523830971"/>
+      <w:bookmarkStart w:id="27" w:name="_Toc523830971"/>
       <w:r>
         <w:rPr>
           <w:b/>
@@ -4230,23 +4276,15 @@
         <w:rPr>
           <w:b/>
         </w:rPr>
-        <w:t>_</w:t>
-      </w:r>
-      <w:proofErr w:type="spellStart"/>
+        <w:t>_Result</w:t>
+      </w:r>
       <w:r>
         <w:rPr>
           <w:b/>
         </w:rPr>
-        <w:t>Result</w:t>
-      </w:r>
-      <w:r>
-        <w:rPr>
-          <w:b/>
-        </w:rPr>
         <w:t>.cshtml</w:t>
       </w:r>
-      <w:bookmarkEnd w:id="20"/>
-      <w:proofErr w:type="spellEnd"/>
+      <w:bookmarkEnd w:id="27"/>
     </w:p>
     <w:p>
       <w:pPr>
@@ -4260,11 +4298,11 @@
         <w:adjustRightInd w:val="0"/>
         <w:outlineLvl w:val="1"/>
       </w:pPr>
-      <w:bookmarkStart w:id="21" w:name="_Toc523830972"/>
+      <w:bookmarkStart w:id="28" w:name="_Toc523830972"/>
       <w:r>
         <w:t>Razor pages comprising Web Page</w:t>
       </w:r>
-      <w:bookmarkEnd w:id="21"/>
+      <w:bookmarkEnd w:id="28"/>
     </w:p>
     <w:p>
       <w:pPr>
@@ -4298,11 +4336,11 @@
         <w:adjustRightInd w:val="0"/>
         <w:outlineLvl w:val="1"/>
       </w:pPr>
-      <w:bookmarkStart w:id="22" w:name="_Toc523830973"/>
+      <w:bookmarkStart w:id="29" w:name="_Toc523830973"/>
       <w:r>
         <w:t>Layout Page</w:t>
       </w:r>
-      <w:bookmarkEnd w:id="22"/>
+      <w:bookmarkEnd w:id="29"/>
     </w:p>
     <w:p>
       <w:pPr>
@@ -4310,13 +4348,8 @@
         <w:ind w:left="1872" w:firstLine="288"/>
       </w:pPr>
       <w:r>
-        <w:t>Views\Shared\_</w:t>
-      </w:r>
-      <w:proofErr w:type="spellStart"/>
-      <w:r>
-        <w:t>Layout.cshtml</w:t>
-      </w:r>
-      <w:proofErr w:type="spellEnd"/>
+        <w:t>Views\Shared\_Layout.cshtml</w:t>
+      </w:r>
     </w:p>
     <w:p>
       <w:pPr>
@@ -4339,11 +4372,11 @@
         <w:adjustRightInd w:val="0"/>
         <w:outlineLvl w:val="1"/>
       </w:pPr>
-      <w:bookmarkStart w:id="23" w:name="_Toc523830974"/>
+      <w:bookmarkStart w:id="30" w:name="_Toc523830974"/>
       <w:r>
         <w:t>Screenshot</w:t>
       </w:r>
-      <w:bookmarkEnd w:id="23"/>
+      <w:bookmarkEnd w:id="30"/>
     </w:p>
     <w:p/>
     <w:p>
@@ -4589,7 +4622,97 @@
         </w:drawing>
       </w:r>
     </w:p>
-    <w:p/>
+    <w:p>
+      <w:pPr>
+        <w:rPr>
+          <w:ins w:id="31" w:author="Huang, Lili" w:date="2018-09-25T08:15:00Z"/>
+        </w:rPr>
+      </w:pPr>
+    </w:p>
+    <w:p>
+      <w:pPr>
+        <w:rPr>
+          <w:ins w:id="32" w:author="Huang, Lili" w:date="2018-09-25T08:15:00Z"/>
+        </w:rPr>
+      </w:pPr>
+      <w:ins w:id="33" w:author="Huang, Lili" w:date="2018-09-25T08:15:00Z">
+        <w:r>
+          <w:t>You have already submitted this survey [</w:t>
+        </w:r>
+      </w:ins>
+      <w:ins w:id="34" w:author="Huang, Lili" w:date="2018-09-25T08:16:00Z">
+        <w:r>
+          <w:t>survey_id</w:t>
+        </w:r>
+      </w:ins>
+      <w:ins w:id="35" w:author="Huang, Lili" w:date="2018-09-25T08:15:00Z">
+        <w:r>
+          <w:t>]</w:t>
+        </w:r>
+      </w:ins>
+      <w:ins w:id="36" w:author="Huang, Lili" w:date="2018-09-25T08:16:00Z">
+        <w:r>
+          <w:t>.</w:t>
+        </w:r>
+      </w:ins>
+    </w:p>
+    <w:p>
+      <w:ins w:id="37" w:author="Huang, Lili" w:date="2018-09-25T08:15:00Z">
+        <w:r>
+          <w:rPr>
+            <w:noProof/>
+          </w:rPr>
+          <w:drawing>
+            <wp:inline distT="0" distB="0" distL="0" distR="0">
+              <wp:extent cx="5478780" cy="365760"/>
+              <wp:effectExtent l="0" t="0" r="7620" b="0"/>
+              <wp:docPr id="12" name="Picture 12"/>
+              <wp:cNvGraphicFramePr>
+                <a:graphicFrameLocks xmlns:a="http://schemas.openxmlformats.org/drawingml/2006/main" noChangeAspect="1"/>
+              </wp:cNvGraphicFramePr>
+              <a:graphic xmlns:a="http://schemas.openxmlformats.org/drawingml/2006/main">
+                <a:graphicData uri="http://schemas.openxmlformats.org/drawingml/2006/picture">
+                  <pic:pic xmlns:pic="http://schemas.openxmlformats.org/drawingml/2006/picture">
+                    <pic:nvPicPr>
+                      <pic:cNvPr id="0" name="Picture 1"/>
+                      <pic:cNvPicPr>
+                        <a:picLocks noChangeAspect="1" noChangeArrowheads="1"/>
+                      </pic:cNvPicPr>
+                    </pic:nvPicPr>
+                    <pic:blipFill>
+                      <a:blip r:embed="rId16" cstate="print">
+                        <a:extLst>
+                          <a:ext uri="{28A0092B-C50C-407E-A947-70E740481C1C}">
+                            <a14:useLocalDpi xmlns:a14="http://schemas.microsoft.com/office/drawing/2010/main" val="0"/>
+                          </a:ext>
+                        </a:extLst>
+                      </a:blip>
+                      <a:srcRect/>
+                      <a:stretch>
+                        <a:fillRect/>
+                      </a:stretch>
+                    </pic:blipFill>
+                    <pic:spPr bwMode="auto">
+                      <a:xfrm>
+                        <a:off x="0" y="0"/>
+                        <a:ext cx="5478780" cy="365760"/>
+                      </a:xfrm>
+                      <a:prstGeom prst="rect">
+                        <a:avLst/>
+                      </a:prstGeom>
+                      <a:noFill/>
+                      <a:ln>
+                        <a:noFill/>
+                      </a:ln>
+                    </pic:spPr>
+                  </pic:pic>
+                </a:graphicData>
+              </a:graphic>
+            </wp:inline>
+          </w:drawing>
+        </w:r>
+      </w:ins>
+    </w:p>
     <w:p/>
     <w:p>
       <w:pPr>
@@ -4603,11 +4726,11 @@
         <w:adjustRightInd w:val="0"/>
         <w:outlineLvl w:val="1"/>
       </w:pPr>
-      <w:bookmarkStart w:id="24" w:name="_Toc523830975"/>
+      <w:bookmarkStart w:id="38" w:name="_Toc523830975"/>
       <w:r>
         <w:t>Web Page Invoked Events</w:t>
       </w:r>
-      <w:bookmarkEnd w:id="24"/>
+      <w:bookmarkEnd w:id="38"/>
     </w:p>
     <w:tbl>
       <w:tblPr>
@@ -4703,12 +4826,12 @@
     <w:p>
       <w:pPr>
         <w:sectPr>
-          <w:headerReference w:type="even" r:id="rId16"/>
-          <w:headerReference w:type="default" r:id="rId17"/>
-          <w:footerReference w:type="even" r:id="rId18"/>
-          <w:footerReference w:type="default" r:id="rId19"/>
-          <w:headerReference w:type="first" r:id="rId20"/>
-          <w:footerReference w:type="first" r:id="rId21"/>
+          <w:headerReference w:type="even" r:id="rId17"/>
+          <w:headerReference w:type="default" r:id="rId18"/>
+          <w:footerReference w:type="even" r:id="rId19"/>
+          <w:footerReference w:type="default" r:id="rId20"/>
+          <w:headerReference w:type="first" r:id="rId21"/>
+          <w:footerReference w:type="first" r:id="rId22"/>
           <w:pgSz w:w="12240" w:h="15840"/>
           <w:pgMar w:top="1440" w:right="1800" w:bottom="1440" w:left="1800" w:header="720" w:footer="720" w:gutter="0"/>
           <w:cols w:space="720"/>
@@ -4732,7 +4855,7 @@
           <w:b/>
         </w:rPr>
       </w:pPr>
-      <w:bookmarkStart w:id="25" w:name="_Toc523830976"/>
+      <w:bookmarkStart w:id="39" w:name="_Toc523830976"/>
       <w:r>
         <w:rPr>
           <w:b/>
@@ -4740,7 +4863,7 @@
         <w:lastRenderedPageBreak/>
         <w:t>Stored Procedures</w:t>
       </w:r>
-      <w:bookmarkEnd w:id="25"/>
+      <w:bookmarkEnd w:id="39"/>
     </w:p>
     <w:p>
       <w:pPr>
@@ -4751,13 +4874,11 @@
         </w:numPr>
         <w:outlineLvl w:val="1"/>
       </w:pPr>
-      <w:bookmarkStart w:id="26" w:name="_Toc523830977"/>
-      <w:proofErr w:type="spellStart"/>
+      <w:bookmarkStart w:id="40" w:name="_Toc523830977"/>
       <w:r>
         <w:t>sp_select_surveydetails_by_surveyid</w:t>
       </w:r>
-      <w:bookmarkEnd w:id="26"/>
-      <w:proofErr w:type="spellEnd"/>
+      <w:bookmarkEnd w:id="40"/>
       <w:r>
         <w:t xml:space="preserve"> </w:t>
       </w:r>
@@ -4771,13 +4892,11 @@
         </w:numPr>
         <w:outlineLvl w:val="1"/>
       </w:pPr>
-      <w:bookmarkStart w:id="27" w:name="_Toc523830978"/>
-      <w:proofErr w:type="spellStart"/>
+      <w:bookmarkStart w:id="41" w:name="_Toc523830978"/>
       <w:r>
         <w:t>sp_select_questions_for_survey</w:t>
       </w:r>
-      <w:bookmarkEnd w:id="27"/>
-      <w:proofErr w:type="spellEnd"/>
+      <w:bookmarkEnd w:id="41"/>
     </w:p>
     <w:p>
       <w:pPr>
@@ -4788,13 +4907,11 @@
         </w:numPr>
         <w:outlineLvl w:val="1"/>
       </w:pPr>
-      <w:bookmarkStart w:id="28" w:name="_Toc523830979"/>
-      <w:proofErr w:type="spellStart"/>
+      <w:bookmarkStart w:id="42" w:name="_Toc523830979"/>
       <w:r>
         <w:t>sp_select_responses_by_question</w:t>
       </w:r>
-      <w:bookmarkEnd w:id="28"/>
-      <w:proofErr w:type="spellEnd"/>
+      <w:bookmarkEnd w:id="42"/>
     </w:p>
     <w:p>
       <w:pPr>
@@ -4805,13 +4922,11 @@
         </w:numPr>
         <w:outlineLvl w:val="1"/>
       </w:pPr>
-      <w:bookmarkStart w:id="29" w:name="_Toc523830980"/>
-      <w:proofErr w:type="spellStart"/>
+      <w:bookmarkStart w:id="43" w:name="_Toc523830980"/>
       <w:r>
         <w:t>sp_update_survey_response</w:t>
       </w:r>
-      <w:bookmarkEnd w:id="29"/>
-      <w:proofErr w:type="spellEnd"/>
+      <w:bookmarkEnd w:id="43"/>
     </w:p>
     <w:p>
       <w:pPr>
@@ -4822,13 +4937,11 @@
         </w:numPr>
         <w:outlineLvl w:val="1"/>
       </w:pPr>
-      <w:bookmarkStart w:id="30" w:name="_Toc523830981"/>
-      <w:proofErr w:type="spellStart"/>
+      <w:bookmarkStart w:id="44" w:name="_Toc523830981"/>
       <w:r>
         <w:t>sp_selectreviewfrom_coaching_log</w:t>
       </w:r>
-      <w:bookmarkEnd w:id="30"/>
-      <w:proofErr w:type="spellEnd"/>
+      <w:bookmarkEnd w:id="44"/>
     </w:p>
     <w:p>
       <w:pPr>
@@ -4839,13 +4952,11 @@
         </w:numPr>
         <w:outlineLvl w:val="1"/>
       </w:pPr>
-      <w:bookmarkStart w:id="31" w:name="_Toc523830982"/>
-      <w:proofErr w:type="spellStart"/>
+      <w:bookmarkStart w:id="45" w:name="_Toc523830982"/>
       <w:r>
         <w:t>sp_selectreviewfrom_coaching_log_reasons</w:t>
       </w:r>
-      <w:bookmarkEnd w:id="31"/>
-      <w:proofErr w:type="spellEnd"/>
+      <w:bookmarkEnd w:id="45"/>
     </w:p>
     <w:p>
       <w:pPr>
@@ -4900,7 +5011,7 @@
       </w:r>
     </w:p>
     <w:sectPr>
-      <w:footerReference w:type="default" r:id="rId22"/>
+      <w:footerReference w:type="default" r:id="rId23"/>
       <w:pgSz w:w="12240" w:h="15840"/>
       <w:pgMar w:top="1440" w:right="1800" w:bottom="1440" w:left="1800" w:header="720" w:footer="720" w:gutter="0"/>
       <w:cols w:space="720"/>
@@ -4969,7 +5080,6 @@
       </w:rPr>
       <w:t xml:space="preserve">                 </w:t>
     </w:r>
-    <w:proofErr w:type="spellStart"/>
     <w:r>
       <w:rPr>
         <w:b/>
@@ -4991,7 +5101,6 @@
       </w:rPr>
       <w:t>_DD</w:t>
     </w:r>
-    <w:proofErr w:type="spellEnd"/>
   </w:p>
   <w:p>
     <w:pPr>
@@ -5163,15 +5272,7 @@
         <w:sz w:val="18"/>
       </w:rPr>
       <w:tab/>
-      <w:t xml:space="preserve">                                                </w:t>
-    </w:r>
-    <w:proofErr w:type="spellStart"/>
-    <w:r>
-      <w:rPr>
-        <w:b/>
-        <w:sz w:val="18"/>
-      </w:rPr>
-      <w:t>CCO_eCoaching_</w:t>
+      <w:t xml:space="preserve">                                                CCO_eCoaching_</w:t>
     </w:r>
     <w:r>
       <w:rPr>
@@ -5194,7 +5295,6 @@
       </w:rPr>
       <w:t>_DD</w:t>
     </w:r>
-    <w:proofErr w:type="spellEnd"/>
   </w:p>
   <w:p>
     <w:pPr>
@@ -9246,7 +9346,7 @@
 </file>
 
 <file path=customXml/itemProps1.xml><?xml version="1.0" encoding="utf-8"?>
-<ds:datastoreItem xmlns:ds="http://schemas.openxmlformats.org/officeDocument/2006/customXml" ds:itemID="{416DA2DC-C8D4-4108-B30E-F2FD6CD0499F}">
+<ds:datastoreItem xmlns:ds="http://schemas.openxmlformats.org/officeDocument/2006/customXml" ds:itemID="{724FCFE4-DC7D-4BCD-B910-6B7CE0CB98DB}">
   <ds:schemaRefs>
     <ds:schemaRef ds:uri="http://schemas.openxmlformats.org/officeDocument/2006/bibliography"/>
   </ds:schemaRefs>

</xml_diff>

<commit_message>
TFS 14227 - Add Hot Topic question on Survey Page;
git-tfs-id: [https://tfs.omnicloud.local/tfs/cco%20program/]$/eCoaching_V2;C42176
</commit_message>
<xml_diff>
--- a/Design/DD/Web/CCO_eCoaching_Log_Survey_DD.docx
+++ b/Design/DD/Web/CCO_eCoaching_Log_Survey_DD.docx
@@ -264,7 +264,7 @@
           </mc:Choice>
           <mc:Fallback>
             <w:pict>
-              <v:line w14:anchorId="6D2C7630" id="Line 12" o:spid="_x0000_s1026" style="position:absolute;z-index:251657728;visibility:visible;mso-wrap-style:square;mso-width-percent:0;mso-height-percent:0;mso-wrap-distance-left:9pt;mso-wrap-distance-top:0;mso-wrap-distance-right:9pt;mso-wrap-distance-bottom:0;mso-position-horizontal:absolute;mso-position-horizontal-relative:text;mso-position-vertical:absolute;mso-position-vertical-relative:text;mso-width-percent:0;mso-height-percent:0;mso-width-relative:page;mso-height-relative:page" from="367.2pt,33.3pt" to="439.25pt,33.35pt" o:gfxdata="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" o:allowincell="f">
+              <v:line w14:anchorId="163D6690" id="Line 12" o:spid="_x0000_s1026" style="position:absolute;z-index:251657728;visibility:visible;mso-wrap-style:square;mso-width-percent:0;mso-height-percent:0;mso-wrap-distance-left:9pt;mso-wrap-distance-top:0;mso-wrap-distance-right:9pt;mso-wrap-distance-bottom:0;mso-position-horizontal:absolute;mso-position-horizontal-relative:text;mso-position-vertical:absolute;mso-position-vertical-relative:text;mso-width-percent:0;mso-height-percent:0;mso-width-relative:page;mso-height-relative:page" from="367.2pt,33.3pt" to="439.25pt,33.35pt" o:gfxdata="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" o:allowincell="f">
                 <v:stroke startarrowwidth="narrow" startarrowlength="short" endarrowwidth="narrow" endarrowlength="short"/>
               </v:line>
             </w:pict>
@@ -352,7 +352,7 @@
           </mc:Choice>
           <mc:Fallback>
             <w:pict>
-              <v:line w14:anchorId="0E7EAC07" id="Line 10" o:spid="_x0000_s1026" style="position:absolute;z-index:251656704;visibility:visible;mso-wrap-style:square;mso-width-percent:0;mso-height-percent:0;mso-wrap-distance-left:9pt;mso-wrap-distance-top:0;mso-wrap-distance-right:9pt;mso-wrap-distance-bottom:0;mso-position-horizontal:absolute;mso-position-horizontal-relative:text;mso-position-vertical:absolute;mso-position-vertical-relative:text;mso-width-percent:0;mso-height-percent:0;mso-width-relative:page;mso-height-relative:page" from="1in,33.3pt" to="266.45pt,33.35pt" o:gfxdata="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" o:allowincell="f">
+              <v:line w14:anchorId="1F4DD9F9" id="Line 10" o:spid="_x0000_s1026" style="position:absolute;z-index:251656704;visibility:visible;mso-wrap-style:square;mso-width-percent:0;mso-height-percent:0;mso-wrap-distance-left:9pt;mso-wrap-distance-top:0;mso-wrap-distance-right:9pt;mso-wrap-distance-bottom:0;mso-position-horizontal:absolute;mso-position-horizontal-relative:text;mso-position-vertical:absolute;mso-position-vertical-relative:text;mso-width-percent:0;mso-height-percent:0;mso-width-relative:page;mso-height-relative:page" from="1in,33.3pt" to="266.45pt,33.35pt" o:gfxdata="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" o:allowincell="f">
                 <v:stroke startarrowwidth="narrow" startarrowlength="short" endarrowwidth="narrow" endarrowlength="short"/>
               </v:line>
             </w:pict>
@@ -584,7 +584,7 @@
           </mc:Choice>
           <mc:Fallback>
             <w:pict>
-              <v:line w14:anchorId="37307429" id="Line 14" o:spid="_x0000_s1026" style="position:absolute;z-index:251658752;visibility:visible;mso-wrap-style:square;mso-width-percent:0;mso-height-percent:0;mso-wrap-distance-left:9pt;mso-wrap-distance-top:0;mso-wrap-distance-right:9pt;mso-wrap-distance-bottom:0;mso-position-horizontal:absolute;mso-position-horizontal-relative:text;mso-position-vertical:absolute;mso-position-vertical-relative:text;mso-width-percent:0;mso-height-percent:0;mso-width-relative:page;mso-height-relative:page" from="76.05pt,2pt" to="270.45pt,2pt" o:gfxdata="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" o:allowincell="f">
+              <v:line w14:anchorId="3B67F47F" id="Line 14" o:spid="_x0000_s1026" style="position:absolute;z-index:251658752;visibility:visible;mso-wrap-style:square;mso-width-percent:0;mso-height-percent:0;mso-wrap-distance-left:9pt;mso-wrap-distance-top:0;mso-wrap-distance-right:9pt;mso-wrap-distance-bottom:0;mso-position-horizontal:absolute;mso-position-horizontal-relative:text;mso-position-vertical:absolute;mso-position-vertical-relative:text;mso-width-percent:0;mso-height-percent:0;mso-width-relative:page;mso-height-relative:page" from="76.05pt,2pt" to="270.45pt,2pt" o:gfxdata="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" o:allowincell="f">
                 <v:stroke startarrowwidth="narrow" startarrowlength="short" endarrowwidth="narrow" endarrowlength="short"/>
               </v:line>
             </w:pict>
@@ -1095,8 +1095,111 @@
         </w:tc>
       </w:tr>
       <w:tr>
+        <w:tc>
+          <w:tcPr>
+            <w:tcW w:w="1440" w:type="dxa"/>
+            <w:tcBorders>
+              <w:top w:val="single" w:sz="4" w:space="0" w:color="auto"/>
+              <w:left w:val="single" w:sz="4" w:space="0" w:color="auto"/>
+              <w:bottom w:val="single" w:sz="4" w:space="0" w:color="auto"/>
+              <w:right w:val="single" w:sz="4" w:space="0" w:color="auto"/>
+            </w:tcBorders>
+          </w:tcPr>
+          <w:p>
+            <w:pPr>
+              <w:pStyle w:val="hdr1"/>
+              <w:ind w:left="0"/>
+              <w:jc w:val="left"/>
+              <w:rPr>
+                <w:sz w:val="20"/>
+              </w:rPr>
+            </w:pPr>
+            <w:r>
+              <w:rPr>
+                <w:sz w:val="20"/>
+              </w:rPr>
+              <w:t>09/25/2018</w:t>
+            </w:r>
+          </w:p>
+        </w:tc>
+        <w:tc>
+          <w:tcPr>
+            <w:tcW w:w="5238" w:type="dxa"/>
+            <w:tcBorders>
+              <w:top w:val="single" w:sz="4" w:space="0" w:color="auto"/>
+              <w:left w:val="single" w:sz="4" w:space="0" w:color="auto"/>
+              <w:bottom w:val="single" w:sz="4" w:space="0" w:color="auto"/>
+              <w:right w:val="single" w:sz="4" w:space="0" w:color="auto"/>
+            </w:tcBorders>
+          </w:tcPr>
+          <w:p>
+            <w:pPr>
+              <w:pStyle w:val="hdr1"/>
+              <w:ind w:left="0"/>
+              <w:jc w:val="left"/>
+              <w:rPr>
+                <w:color w:val="000000"/>
+                <w:sz w:val="20"/>
+              </w:rPr>
+            </w:pPr>
+            <w:r>
+              <w:rPr>
+                <w:color w:val="000000"/>
+                <w:sz w:val="20"/>
+              </w:rPr>
+              <w:t>TFS 12183 – Surveys submissions duplicate key error;</w:t>
+            </w:r>
+          </w:p>
+          <w:p>
+            <w:pPr>
+              <w:pStyle w:val="hdr1"/>
+              <w:ind w:left="0"/>
+              <w:jc w:val="left"/>
+              <w:rPr>
+                <w:color w:val="000000"/>
+                <w:sz w:val="20"/>
+              </w:rPr>
+            </w:pPr>
+            <w:r>
+              <w:rPr>
+                <w:color w:val="000000"/>
+                <w:sz w:val="20"/>
+              </w:rPr>
+              <w:t>Updated 2. Business logic; 3.2.3 Screenshot</w:t>
+            </w:r>
+          </w:p>
+        </w:tc>
+        <w:tc>
+          <w:tcPr>
+            <w:tcW w:w="2790" w:type="dxa"/>
+            <w:tcBorders>
+              <w:top w:val="single" w:sz="4" w:space="0" w:color="auto"/>
+              <w:left w:val="single" w:sz="4" w:space="0" w:color="auto"/>
+              <w:bottom w:val="single" w:sz="4" w:space="0" w:color="auto"/>
+              <w:right w:val="single" w:sz="4" w:space="0" w:color="auto"/>
+            </w:tcBorders>
+          </w:tcPr>
+          <w:p>
+            <w:pPr>
+              <w:pStyle w:val="hdr1"/>
+              <w:ind w:left="0"/>
+              <w:jc w:val="left"/>
+              <w:rPr>
+                <w:sz w:val="20"/>
+              </w:rPr>
+            </w:pPr>
+            <w:r>
+              <w:rPr>
+                <w:sz w:val="20"/>
+              </w:rPr>
+              <w:t>Lili Huang</w:t>
+            </w:r>
+          </w:p>
+        </w:tc>
+      </w:tr>
+      <w:tr>
         <w:trPr>
-          <w:ins w:id="0" w:author="Huang, Lili" w:date="2018-09-25T08:01:00Z"/>
+          <w:ins w:id="0" w:author="Huang, Lili" w:date="2019-04-19T15:28:00Z"/>
         </w:trPr>
         <w:tc>
           <w:tcPr>
@@ -1114,16 +1217,16 @@
               <w:ind w:left="0"/>
               <w:jc w:val="left"/>
               <w:rPr>
-                <w:ins w:id="1" w:author="Huang, Lili" w:date="2018-09-25T08:01:00Z"/>
+                <w:ins w:id="1" w:author="Huang, Lili" w:date="2019-04-19T15:28:00Z"/>
                 <w:sz w:val="20"/>
               </w:rPr>
             </w:pPr>
-            <w:ins w:id="2" w:author="Huang, Lili" w:date="2018-09-25T08:01:00Z">
+            <w:ins w:id="2" w:author="Huang, Lili" w:date="2019-04-19T15:28:00Z">
               <w:r>
                 <w:rPr>
                   <w:sz w:val="20"/>
                 </w:rPr>
-                <w:t>09/25/2018</w:t>
+                <w:t>04/19/2019</w:t>
               </w:r>
             </w:ins>
           </w:p>
@@ -1144,43 +1247,34 @@
               <w:ind w:left="0"/>
               <w:jc w:val="left"/>
               <w:rPr>
-                <w:ins w:id="3" w:author="Huang, Lili" w:date="2018-09-25T08:17:00Z"/>
+                <w:ins w:id="3" w:author="Huang, Lili" w:date="2019-04-19T15:28:00Z"/>
                 <w:color w:val="000000"/>
                 <w:sz w:val="20"/>
               </w:rPr>
             </w:pPr>
-            <w:ins w:id="4" w:author="Huang, Lili" w:date="2018-09-25T08:01:00Z">
+            <w:ins w:id="4" w:author="Huang, Lili" w:date="2019-04-19T15:28:00Z">
               <w:r>
                 <w:rPr>
                   <w:color w:val="000000"/>
                   <w:sz w:val="20"/>
                 </w:rPr>
-                <w:t>TFS 12183 – Surveys submissions duplicate key error;</w:t>
+                <w:t>TFS 14227 – Add Hot Topic</w:t>
               </w:r>
-            </w:ins>
-          </w:p>
-          <w:p>
-            <w:pPr>
-              <w:pStyle w:val="hdr1"/>
-              <w:ind w:left="0"/>
-              <w:jc w:val="left"/>
-              <w:rPr>
-                <w:ins w:id="5" w:author="Huang, Lili" w:date="2018-09-25T08:01:00Z"/>
-                <w:color w:val="000000"/>
-                <w:sz w:val="20"/>
-              </w:rPr>
-            </w:pPr>
-            <w:ins w:id="6" w:author="Huang, Lili" w:date="2018-09-25T08:17:00Z">
               <w:r>
                 <w:rPr>
                   <w:color w:val="000000"/>
                   <w:sz w:val="20"/>
                 </w:rPr>
-                <w:t>Updated 2. Business logic; 3.2.3 Screenshot</w:t>
+                <w:t xml:space="preserve"> question</w:t>
+              </w:r>
+              <w:r>
+                <w:rPr>
+                  <w:color w:val="000000"/>
+                  <w:sz w:val="20"/>
+                </w:rPr>
+                <w:t xml:space="preserve"> on Survey Page;</w:t>
               </w:r>
             </w:ins>
-            <w:bookmarkStart w:id="7" w:name="_GoBack"/>
-            <w:bookmarkEnd w:id="7"/>
           </w:p>
         </w:tc>
         <w:tc>
@@ -1199,11 +1293,11 @@
               <w:ind w:left="0"/>
               <w:jc w:val="left"/>
               <w:rPr>
-                <w:ins w:id="8" w:author="Huang, Lili" w:date="2018-09-25T08:01:00Z"/>
+                <w:ins w:id="5" w:author="Huang, Lili" w:date="2019-04-19T15:28:00Z"/>
                 <w:sz w:val="20"/>
               </w:rPr>
             </w:pPr>
-            <w:ins w:id="9" w:author="Huang, Lili" w:date="2018-09-25T08:01:00Z">
+            <w:ins w:id="6" w:author="Huang, Lili" w:date="2019-04-19T15:28:00Z">
               <w:r>
                 <w:rPr>
                   <w:sz w:val="20"/>
@@ -1340,7 +1434,7 @@
       <w:r>
         <w:fldChar w:fldCharType="separate"/>
       </w:r>
-      <w:hyperlink w:anchor="_Toc523830963" w:history="1">
+      <w:hyperlink w:anchor="_Toc6580061" w:history="1">
         <w:r>
           <w:rPr>
             <w:rStyle w:val="Hyperlink"/>
@@ -1385,7 +1479,7 @@
             <w:noProof/>
             <w:webHidden/>
           </w:rPr>
-          <w:instrText xml:space="preserve"> PAGEREF _Toc523830963 \h </w:instrText>
+          <w:instrText xml:space="preserve"> PAGEREF _Toc6580061 \h </w:instrText>
         </w:r>
         <w:r>
           <w:rPr>
@@ -1430,7 +1524,7 @@
           <w:szCs w:val="22"/>
         </w:rPr>
       </w:pPr>
-      <w:hyperlink w:anchor="_Toc523830964" w:history="1">
+      <w:hyperlink w:anchor="_Toc6580062" w:history="1">
         <w:r>
           <w:rPr>
             <w:rStyle w:val="Hyperlink"/>
@@ -1475,7 +1569,78 @@
             <w:noProof/>
             <w:webHidden/>
           </w:rPr>
-          <w:instrText xml:space="preserve"> PAGEREF _Toc523830964 \h </w:instrText>
+          <w:instrText xml:space="preserve"> PAGEREF _Toc6580062 \h </w:instrText>
+        </w:r>
+        <w:r>
+          <w:rPr>
+            <w:noProof/>
+            <w:webHidden/>
+          </w:rPr>
+        </w:r>
+        <w:r>
+          <w:rPr>
+            <w:noProof/>
+            <w:webHidden/>
+          </w:rPr>
+          <w:fldChar w:fldCharType="separate"/>
+        </w:r>
+        <w:r>
+          <w:rPr>
+            <w:noProof/>
+            <w:webHidden/>
+          </w:rPr>
+          <w:t>4</w:t>
+        </w:r>
+        <w:r>
+          <w:rPr>
+            <w:noProof/>
+            <w:webHidden/>
+          </w:rPr>
+          <w:fldChar w:fldCharType="end"/>
+        </w:r>
+      </w:hyperlink>
+    </w:p>
+    <w:p>
+      <w:pPr>
+        <w:pStyle w:val="TOC2"/>
+        <w:tabs>
+          <w:tab w:val="right" w:leader="dot" w:pos="8630"/>
+        </w:tabs>
+        <w:rPr>
+          <w:rFonts w:asciiTheme="minorHAnsi" w:eastAsiaTheme="minorEastAsia" w:hAnsiTheme="minorHAnsi" w:cstheme="minorBidi"/>
+          <w:noProof/>
+          <w:sz w:val="22"/>
+          <w:szCs w:val="22"/>
+        </w:rPr>
+      </w:pPr>
+      <w:hyperlink w:anchor="_Toc6580063" w:history="1">
+        <w:r>
+          <w:rPr>
+            <w:rStyle w:val="Hyperlink"/>
+            <w:noProof/>
+          </w:rPr>
+          <w:t>Else Redirect user to the result page with “You have already submitted this survey [survey_id].”</w:t>
+        </w:r>
+        <w:r>
+          <w:rPr>
+            <w:noProof/>
+            <w:webHidden/>
+          </w:rPr>
+          <w:tab/>
+        </w:r>
+        <w:r>
+          <w:rPr>
+            <w:noProof/>
+            <w:webHidden/>
+          </w:rPr>
+          <w:fldChar w:fldCharType="begin"/>
+        </w:r>
+        <w:r>
+          <w:rPr>
+            <w:noProof/>
+            <w:webHidden/>
+          </w:rPr>
+          <w:instrText xml:space="preserve"> PAGEREF _Toc6580063 \h </w:instrText>
         </w:r>
         <w:r>
           <w:rPr>
@@ -1520,7 +1685,7 @@
           <w:szCs w:val="22"/>
         </w:rPr>
       </w:pPr>
-      <w:hyperlink w:anchor="_Toc523830965" w:history="1">
+      <w:hyperlink w:anchor="_Toc6580064" w:history="1">
         <w:r>
           <w:rPr>
             <w:rStyle w:val="Hyperlink"/>
@@ -1565,7 +1730,7 @@
             <w:noProof/>
             <w:webHidden/>
           </w:rPr>
-          <w:instrText xml:space="preserve"> PAGEREF _Toc523830965 \h </w:instrText>
+          <w:instrText xml:space="preserve"> PAGEREF _Toc6580064 \h </w:instrText>
         </w:r>
         <w:r>
           <w:rPr>
@@ -1610,7 +1775,7 @@
           <w:szCs w:val="22"/>
         </w:rPr>
       </w:pPr>
-      <w:hyperlink w:anchor="_Toc523830966" w:history="1">
+      <w:hyperlink w:anchor="_Toc6580065" w:history="1">
         <w:r>
           <w:rPr>
             <w:rStyle w:val="Hyperlink"/>
@@ -1655,7 +1820,7 @@
             <w:noProof/>
             <w:webHidden/>
           </w:rPr>
-          <w:instrText xml:space="preserve"> PAGEREF _Toc523830966 \h </w:instrText>
+          <w:instrText xml:space="preserve"> PAGEREF _Toc6580065 \h </w:instrText>
         </w:r>
         <w:r>
           <w:rPr>
@@ -1700,7 +1865,7 @@
           <w:szCs w:val="22"/>
         </w:rPr>
       </w:pPr>
-      <w:hyperlink w:anchor="_Toc523830967" w:history="1">
+      <w:hyperlink w:anchor="_Toc6580066" w:history="1">
         <w:r>
           <w:rPr>
             <w:rStyle w:val="Hyperlink"/>
@@ -1743,7 +1908,7 @@
             <w:noProof/>
             <w:webHidden/>
           </w:rPr>
-          <w:instrText xml:space="preserve"> PAGEREF _Toc523830967 \h </w:instrText>
+          <w:instrText xml:space="preserve"> PAGEREF _Toc6580066 \h </w:instrText>
         </w:r>
         <w:r>
           <w:rPr>
@@ -1788,7 +1953,7 @@
           <w:szCs w:val="22"/>
         </w:rPr>
       </w:pPr>
-      <w:hyperlink w:anchor="_Toc523830968" w:history="1">
+      <w:hyperlink w:anchor="_Toc6580067" w:history="1">
         <w:r>
           <w:rPr>
             <w:rStyle w:val="Hyperlink"/>
@@ -1831,7 +1996,7 @@
             <w:noProof/>
             <w:webHidden/>
           </w:rPr>
-          <w:instrText xml:space="preserve"> PAGEREF _Toc523830968 \h </w:instrText>
+          <w:instrText xml:space="preserve"> PAGEREF _Toc6580067 \h </w:instrText>
         </w:r>
         <w:r>
           <w:rPr>
@@ -1876,7 +2041,7 @@
           <w:szCs w:val="22"/>
         </w:rPr>
       </w:pPr>
-      <w:hyperlink w:anchor="_Toc523830969" w:history="1">
+      <w:hyperlink w:anchor="_Toc6580068" w:history="1">
         <w:r>
           <w:rPr>
             <w:rStyle w:val="Hyperlink"/>
@@ -1919,7 +2084,78 @@
             <w:noProof/>
             <w:webHidden/>
           </w:rPr>
-          <w:instrText xml:space="preserve"> PAGEREF _Toc523830969 \h </w:instrText>
+          <w:instrText xml:space="preserve"> PAGEREF _Toc6580068 \h </w:instrText>
+        </w:r>
+        <w:r>
+          <w:rPr>
+            <w:noProof/>
+            <w:webHidden/>
+          </w:rPr>
+        </w:r>
+        <w:r>
+          <w:rPr>
+            <w:noProof/>
+            <w:webHidden/>
+          </w:rPr>
+          <w:fldChar w:fldCharType="separate"/>
+        </w:r>
+        <w:r>
+          <w:rPr>
+            <w:noProof/>
+            <w:webHidden/>
+          </w:rPr>
+          <w:t>4</w:t>
+        </w:r>
+        <w:r>
+          <w:rPr>
+            <w:noProof/>
+            <w:webHidden/>
+          </w:rPr>
+          <w:fldChar w:fldCharType="end"/>
+        </w:r>
+      </w:hyperlink>
+    </w:p>
+    <w:p>
+      <w:pPr>
+        <w:pStyle w:val="TOC2"/>
+        <w:tabs>
+          <w:tab w:val="right" w:leader="dot" w:pos="8630"/>
+        </w:tabs>
+        <w:rPr>
+          <w:rFonts w:asciiTheme="minorHAnsi" w:eastAsiaTheme="minorEastAsia" w:hAnsiTheme="minorHAnsi" w:cstheme="minorBidi"/>
+          <w:noProof/>
+          <w:sz w:val="22"/>
+          <w:szCs w:val="22"/>
+        </w:rPr>
+      </w:pPr>
+      <w:hyperlink w:anchor="_Toc6580069" w:history="1">
+        <w:r>
+          <w:rPr>
+            <w:rStyle w:val="Hyperlink"/>
+            <w:noProof/>
+          </w:rPr>
+          <w:t>Note: Only displays question #7 for CSRs working at London site.</w:t>
+        </w:r>
+        <w:r>
+          <w:rPr>
+            <w:noProof/>
+            <w:webHidden/>
+          </w:rPr>
+          <w:tab/>
+        </w:r>
+        <w:r>
+          <w:rPr>
+            <w:noProof/>
+            <w:webHidden/>
+          </w:rPr>
+          <w:fldChar w:fldCharType="begin"/>
+        </w:r>
+        <w:r>
+          <w:rPr>
+            <w:noProof/>
+            <w:webHidden/>
+          </w:rPr>
+          <w:instrText xml:space="preserve"> PAGEREF _Toc6580069 \h </w:instrText>
         </w:r>
         <w:r>
           <w:rPr>
@@ -1964,7 +2200,7 @@
           <w:szCs w:val="22"/>
         </w:rPr>
       </w:pPr>
-      <w:hyperlink w:anchor="_Toc523830970" w:history="1">
+      <w:hyperlink w:anchor="_Toc6580070" w:history="1">
         <w:r>
           <w:rPr>
             <w:rStyle w:val="Hyperlink"/>
@@ -2007,7 +2243,7 @@
             <w:noProof/>
             <w:webHidden/>
           </w:rPr>
-          <w:instrText xml:space="preserve"> PAGEREF _Toc523830970 \h </w:instrText>
+          <w:instrText xml:space="preserve"> PAGEREF _Toc6580070 \h </w:instrText>
         </w:r>
         <w:r>
           <w:rPr>
@@ -2027,7 +2263,7 @@
             <w:noProof/>
             <w:webHidden/>
           </w:rPr>
-          <w:t>6</w:t>
+          <w:t>5</w:t>
         </w:r>
         <w:r>
           <w:rPr>
@@ -2052,7 +2288,7 @@
           <w:szCs w:val="22"/>
         </w:rPr>
       </w:pPr>
-      <w:hyperlink w:anchor="_Toc523830971" w:history="1">
+      <w:hyperlink w:anchor="_Toc6580071" w:history="1">
         <w:r>
           <w:rPr>
             <w:rStyle w:val="Hyperlink"/>
@@ -2097,7 +2333,7 @@
             <w:noProof/>
             <w:webHidden/>
           </w:rPr>
-          <w:instrText xml:space="preserve"> PAGEREF _Toc523830971 \h </w:instrText>
+          <w:instrText xml:space="preserve"> PAGEREF _Toc6580071 \h </w:instrText>
         </w:r>
         <w:r>
           <w:rPr>
@@ -2117,7 +2353,7 @@
             <w:noProof/>
             <w:webHidden/>
           </w:rPr>
-          <w:t>6</w:t>
+          <w:t>5</w:t>
         </w:r>
         <w:r>
           <w:rPr>
@@ -2142,7 +2378,7 @@
           <w:szCs w:val="22"/>
         </w:rPr>
       </w:pPr>
-      <w:hyperlink w:anchor="_Toc523830972" w:history="1">
+      <w:hyperlink w:anchor="_Toc6580072" w:history="1">
         <w:r>
           <w:rPr>
             <w:rStyle w:val="Hyperlink"/>
@@ -2185,7 +2421,7 @@
             <w:noProof/>
             <w:webHidden/>
           </w:rPr>
-          <w:instrText xml:space="preserve"> PAGEREF _Toc523830972 \h </w:instrText>
+          <w:instrText xml:space="preserve"> PAGEREF _Toc6580072 \h </w:instrText>
         </w:r>
         <w:r>
           <w:rPr>
@@ -2205,7 +2441,7 @@
             <w:noProof/>
             <w:webHidden/>
           </w:rPr>
-          <w:t>6</w:t>
+          <w:t>5</w:t>
         </w:r>
         <w:r>
           <w:rPr>
@@ -2230,7 +2466,7 @@
           <w:szCs w:val="22"/>
         </w:rPr>
       </w:pPr>
-      <w:hyperlink w:anchor="_Toc523830973" w:history="1">
+      <w:hyperlink w:anchor="_Toc6580073" w:history="1">
         <w:r>
           <w:rPr>
             <w:rStyle w:val="Hyperlink"/>
@@ -2273,7 +2509,7 @@
             <w:noProof/>
             <w:webHidden/>
           </w:rPr>
-          <w:instrText xml:space="preserve"> PAGEREF _Toc523830973 \h </w:instrText>
+          <w:instrText xml:space="preserve"> PAGEREF _Toc6580073 \h </w:instrText>
         </w:r>
         <w:r>
           <w:rPr>
@@ -2318,7 +2554,7 @@
           <w:szCs w:val="22"/>
         </w:rPr>
       </w:pPr>
-      <w:hyperlink w:anchor="_Toc523830974" w:history="1">
+      <w:hyperlink w:anchor="_Toc6580074" w:history="1">
         <w:r>
           <w:rPr>
             <w:rStyle w:val="Hyperlink"/>
@@ -2361,7 +2597,7 @@
             <w:noProof/>
             <w:webHidden/>
           </w:rPr>
-          <w:instrText xml:space="preserve"> PAGEREF _Toc523830974 \h </w:instrText>
+          <w:instrText xml:space="preserve"> PAGEREF _Toc6580074 \h </w:instrText>
         </w:r>
         <w:r>
           <w:rPr>
@@ -2406,7 +2642,7 @@
           <w:szCs w:val="22"/>
         </w:rPr>
       </w:pPr>
-      <w:hyperlink w:anchor="_Toc523830975" w:history="1">
+      <w:hyperlink w:anchor="_Toc6580075" w:history="1">
         <w:r>
           <w:rPr>
             <w:rStyle w:val="Hyperlink"/>
@@ -2449,7 +2685,7 @@
             <w:noProof/>
             <w:webHidden/>
           </w:rPr>
-          <w:instrText xml:space="preserve"> PAGEREF _Toc523830975 \h </w:instrText>
+          <w:instrText xml:space="preserve"> PAGEREF _Toc6580075 \h </w:instrText>
         </w:r>
         <w:r>
           <w:rPr>
@@ -2494,7 +2730,7 @@
           <w:szCs w:val="22"/>
         </w:rPr>
       </w:pPr>
-      <w:hyperlink w:anchor="_Toc523830976" w:history="1">
+      <w:hyperlink w:anchor="_Toc6580076" w:history="1">
         <w:r>
           <w:rPr>
             <w:rStyle w:val="Hyperlink"/>
@@ -2539,7 +2775,7 @@
             <w:noProof/>
             <w:webHidden/>
           </w:rPr>
-          <w:instrText xml:space="preserve"> PAGEREF _Toc523830976 \h </w:instrText>
+          <w:instrText xml:space="preserve"> PAGEREF _Toc6580076 \h </w:instrText>
         </w:r>
         <w:r>
           <w:rPr>
@@ -2584,7 +2820,7 @@
           <w:szCs w:val="22"/>
         </w:rPr>
       </w:pPr>
-      <w:hyperlink w:anchor="_Toc523830977" w:history="1">
+      <w:hyperlink w:anchor="_Toc6580077" w:history="1">
         <w:r>
           <w:rPr>
             <w:rStyle w:val="Hyperlink"/>
@@ -2627,7 +2863,7 @@
             <w:noProof/>
             <w:webHidden/>
           </w:rPr>
-          <w:instrText xml:space="preserve"> PAGEREF _Toc523830977 \h </w:instrText>
+          <w:instrText xml:space="preserve"> PAGEREF _Toc6580077 \h </w:instrText>
         </w:r>
         <w:r>
           <w:rPr>
@@ -2672,7 +2908,7 @@
           <w:szCs w:val="22"/>
         </w:rPr>
       </w:pPr>
-      <w:hyperlink w:anchor="_Toc523830978" w:history="1">
+      <w:hyperlink w:anchor="_Toc6580078" w:history="1">
         <w:r>
           <w:rPr>
             <w:rStyle w:val="Hyperlink"/>
@@ -2715,7 +2951,7 @@
             <w:noProof/>
             <w:webHidden/>
           </w:rPr>
-          <w:instrText xml:space="preserve"> PAGEREF _Toc523830978 \h </w:instrText>
+          <w:instrText xml:space="preserve"> PAGEREF _Toc6580078 \h </w:instrText>
         </w:r>
         <w:r>
           <w:rPr>
@@ -2760,7 +2996,7 @@
           <w:szCs w:val="22"/>
         </w:rPr>
       </w:pPr>
-      <w:hyperlink w:anchor="_Toc523830979" w:history="1">
+      <w:hyperlink w:anchor="_Toc6580079" w:history="1">
         <w:r>
           <w:rPr>
             <w:rStyle w:val="Hyperlink"/>
@@ -2803,7 +3039,7 @@
             <w:noProof/>
             <w:webHidden/>
           </w:rPr>
-          <w:instrText xml:space="preserve"> PAGEREF _Toc523830979 \h </w:instrText>
+          <w:instrText xml:space="preserve"> PAGEREF _Toc6580079 \h </w:instrText>
         </w:r>
         <w:r>
           <w:rPr>
@@ -2848,7 +3084,7 @@
           <w:szCs w:val="22"/>
         </w:rPr>
       </w:pPr>
-      <w:hyperlink w:anchor="_Toc523830980" w:history="1">
+      <w:hyperlink w:anchor="_Toc6580080" w:history="1">
         <w:r>
           <w:rPr>
             <w:rStyle w:val="Hyperlink"/>
@@ -2891,7 +3127,7 @@
             <w:noProof/>
             <w:webHidden/>
           </w:rPr>
-          <w:instrText xml:space="preserve"> PAGEREF _Toc523830980 \h </w:instrText>
+          <w:instrText xml:space="preserve"> PAGEREF _Toc6580080 \h </w:instrText>
         </w:r>
         <w:r>
           <w:rPr>
@@ -2936,7 +3172,7 @@
           <w:szCs w:val="22"/>
         </w:rPr>
       </w:pPr>
-      <w:hyperlink w:anchor="_Toc523830981" w:history="1">
+      <w:hyperlink w:anchor="_Toc6580081" w:history="1">
         <w:r>
           <w:rPr>
             <w:rStyle w:val="Hyperlink"/>
@@ -2979,7 +3215,7 @@
             <w:noProof/>
             <w:webHidden/>
           </w:rPr>
-          <w:instrText xml:space="preserve"> PAGEREF _Toc523830981 \h </w:instrText>
+          <w:instrText xml:space="preserve"> PAGEREF _Toc6580081 \h </w:instrText>
         </w:r>
         <w:r>
           <w:rPr>
@@ -3024,7 +3260,7 @@
           <w:szCs w:val="22"/>
         </w:rPr>
       </w:pPr>
-      <w:hyperlink w:anchor="_Toc523830982" w:history="1">
+      <w:hyperlink w:anchor="_Toc6580082" w:history="1">
         <w:r>
           <w:rPr>
             <w:rStyle w:val="Hyperlink"/>
@@ -3067,7 +3303,7 @@
             <w:noProof/>
             <w:webHidden/>
           </w:rPr>
-          <w:instrText xml:space="preserve"> PAGEREF _Toc523830982 \h </w:instrText>
+          <w:instrText xml:space="preserve"> PAGEREF _Toc6580082 \h </w:instrText>
         </w:r>
         <w:r>
           <w:rPr>
@@ -3145,7 +3381,7 @@
           <w:b/>
         </w:rPr>
       </w:pPr>
-      <w:bookmarkStart w:id="10" w:name="_Toc523830963"/>
+      <w:bookmarkStart w:id="7" w:name="_Toc6580061"/>
       <w:r>
         <w:rPr>
           <w:b/>
@@ -3153,7 +3389,7 @@
         <w:lastRenderedPageBreak/>
         <w:t>Description</w:t>
       </w:r>
-      <w:bookmarkEnd w:id="10"/>
+      <w:bookmarkEnd w:id="7"/>
       <w:r>
         <w:rPr>
           <w:b/>
@@ -3241,7 +3477,7 @@
           <w:b/>
         </w:rPr>
       </w:pPr>
-      <w:bookmarkStart w:id="11" w:name="_Toc523830964"/>
+      <w:bookmarkStart w:id="8" w:name="_Toc6580062"/>
       <w:r>
         <w:rPr>
           <w:b/>
@@ -3266,7 +3502,7 @@
         </w:rPr>
         <w:t>Controller.cs</w:t>
       </w:r>
-      <w:bookmarkEnd w:id="11"/>
+      <w:bookmarkEnd w:id="8"/>
     </w:p>
     <w:p>
       <w:pPr>
@@ -3530,9 +3766,6 @@
         <w:autoSpaceDE w:val="0"/>
         <w:autoSpaceDN w:val="0"/>
         <w:adjustRightInd w:val="0"/>
-        <w:rPr>
-          <w:ins w:id="12" w:author="Huang, Lili" w:date="2018-09-25T08:03:00Z"/>
-        </w:rPr>
       </w:pPr>
       <w:r>
         <w:t xml:space="preserve">Upon user clicks Submit button, check if all questions are answered. If not, keep user on the survey page with validation error message displayed. </w:t>
@@ -3549,26 +3782,15 @@
       <w:r>
         <w:t xml:space="preserve">Otherwise, </w:t>
       </w:r>
-      <w:ins w:id="13" w:author="Huang, Lili" w:date="2018-09-25T08:02:00Z">
-        <w:r>
-          <w:t xml:space="preserve">check if the survey form has </w:t>
-        </w:r>
-      </w:ins>
-      <w:ins w:id="14" w:author="Huang, Lili" w:date="2018-09-25T08:04:00Z">
-        <w:r>
-          <w:t xml:space="preserve">already </w:t>
-        </w:r>
-      </w:ins>
-      <w:ins w:id="15" w:author="Huang, Lili" w:date="2018-09-25T08:02:00Z">
-        <w:r>
-          <w:t>been submitted within the current HTTP session, if not</w:t>
-        </w:r>
-      </w:ins>
-      <w:ins w:id="16" w:author="Huang, Lili" w:date="2018-09-25T08:03:00Z">
-        <w:r>
-          <w:t xml:space="preserve">, </w:t>
-        </w:r>
-      </w:ins>
+      <w:r>
+        <w:t xml:space="preserve">check if the survey form has </w:t>
+      </w:r>
+      <w:r>
+        <w:t xml:space="preserve">already </w:t>
+      </w:r>
+      <w:r>
+        <w:t xml:space="preserve">been submitted within the current HTTP session, if not, </w:t>
+      </w:r>
       <w:r>
         <w:t>save the survey to database by calling store</w:t>
       </w:r>
@@ -3653,26 +3875,20 @@
         <w:ind w:left="1080"/>
         <w:outlineLvl w:val="1"/>
       </w:pPr>
-      <w:ins w:id="17" w:author="Huang, Lili" w:date="2018-09-25T08:03:00Z">
-        <w:r>
-          <w:t xml:space="preserve">Else Redirect user to the result page with </w:t>
-        </w:r>
-      </w:ins>
-      <w:ins w:id="18" w:author="Huang, Lili" w:date="2018-09-25T08:13:00Z">
-        <w:r>
-          <w:t>“You have already submitted this survey [survey_id]</w:t>
-        </w:r>
-      </w:ins>
-      <w:ins w:id="19" w:author="Huang, Lili" w:date="2018-09-25T08:03:00Z">
-        <w:r>
-          <w:t>.</w:t>
-        </w:r>
-      </w:ins>
-      <w:ins w:id="20" w:author="Huang, Lili" w:date="2018-09-25T08:14:00Z">
-        <w:r>
-          <w:t>”</w:t>
-        </w:r>
-      </w:ins>
+      <w:bookmarkStart w:id="9" w:name="_Toc6580063"/>
+      <w:r>
+        <w:t xml:space="preserve">Else Redirect user to the result page with </w:t>
+      </w:r>
+      <w:r>
+        <w:t>“You have already submitted this survey [survey_id]</w:t>
+      </w:r>
+      <w:r>
+        <w:t>.</w:t>
+      </w:r>
+      <w:r>
+        <w:t>”</w:t>
+      </w:r>
+      <w:bookmarkEnd w:id="9"/>
     </w:p>
     <w:p>
       <w:pPr>
@@ -3691,7 +3907,7 @@
           <w:b/>
         </w:rPr>
       </w:pPr>
-      <w:bookmarkStart w:id="21" w:name="_Toc523830965"/>
+      <w:bookmarkStart w:id="10" w:name="_Toc6580064"/>
       <w:r>
         <w:rPr>
           <w:b/>
@@ -3704,7 +3920,7 @@
         </w:rPr>
         <w:t>age details</w:t>
       </w:r>
-      <w:bookmarkEnd w:id="21"/>
+      <w:bookmarkEnd w:id="10"/>
     </w:p>
     <w:p>
       <w:pPr>
@@ -3724,7 +3940,7 @@
           <w:b/>
         </w:rPr>
       </w:pPr>
-      <w:bookmarkStart w:id="22" w:name="_Toc523830966"/>
+      <w:bookmarkStart w:id="11" w:name="_Toc6580065"/>
       <w:r>
         <w:rPr>
           <w:b/>
@@ -3743,7 +3959,7 @@
         </w:rPr>
         <w:t>\Index.cshtml</w:t>
       </w:r>
-      <w:bookmarkEnd w:id="22"/>
+      <w:bookmarkEnd w:id="11"/>
     </w:p>
     <w:p>
       <w:pPr>
@@ -3757,11 +3973,11 @@
         <w:adjustRightInd w:val="0"/>
         <w:outlineLvl w:val="1"/>
       </w:pPr>
-      <w:bookmarkStart w:id="23" w:name="_Toc523830967"/>
+      <w:bookmarkStart w:id="12" w:name="_Toc6580066"/>
       <w:r>
         <w:t>Razor pages comprising Web Page</w:t>
       </w:r>
-      <w:bookmarkEnd w:id="23"/>
+      <w:bookmarkEnd w:id="12"/>
     </w:p>
     <w:p>
       <w:pPr>
@@ -3795,11 +4011,11 @@
         <w:adjustRightInd w:val="0"/>
         <w:outlineLvl w:val="1"/>
       </w:pPr>
-      <w:bookmarkStart w:id="24" w:name="_Toc523830968"/>
+      <w:bookmarkStart w:id="13" w:name="_Toc6580067"/>
       <w:r>
         <w:t>Layout Page</w:t>
       </w:r>
-      <w:bookmarkEnd w:id="24"/>
+      <w:bookmarkEnd w:id="13"/>
     </w:p>
     <w:p>
       <w:pPr>
@@ -3836,8 +4052,11 @@
         <w:autoSpaceDN w:val="0"/>
         <w:adjustRightInd w:val="0"/>
         <w:outlineLvl w:val="1"/>
-      </w:pPr>
-      <w:bookmarkStart w:id="25" w:name="_Toc523830969"/>
+        <w:rPr>
+          <w:ins w:id="14" w:author="Huang, Lili" w:date="2019-04-19T15:25:00Z"/>
+        </w:rPr>
+      </w:pPr>
+      <w:bookmarkStart w:id="15" w:name="_Toc6580068"/>
       <w:r>
         <w:t>Screen</w:t>
       </w:r>
@@ -3847,7 +4066,48 @@
       <w:r>
         <w:t>hot</w:t>
       </w:r>
-      <w:bookmarkEnd w:id="25"/>
+      <w:bookmarkEnd w:id="15"/>
+    </w:p>
+    <w:p>
+      <w:pPr>
+        <w:autoSpaceDE w:val="0"/>
+        <w:autoSpaceDN w:val="0"/>
+        <w:adjustRightInd w:val="0"/>
+        <w:ind w:left="1872" w:firstLine="288"/>
+        <w:outlineLvl w:val="1"/>
+      </w:pPr>
+      <w:bookmarkStart w:id="16" w:name="_Toc6580069"/>
+      <w:ins w:id="17" w:author="Huang, Lili" w:date="2019-04-19T15:25:00Z">
+        <w:r>
+          <w:t xml:space="preserve">Note: </w:t>
+        </w:r>
+      </w:ins>
+      <w:ins w:id="18" w:author="Huang, Lili" w:date="2019-04-19T15:26:00Z">
+        <w:r>
+          <w:t>O</w:t>
+        </w:r>
+      </w:ins>
+      <w:ins w:id="19" w:author="Huang, Lili" w:date="2019-04-19T15:25:00Z">
+        <w:r>
+          <w:t>nly</w:t>
+        </w:r>
+      </w:ins>
+      <w:ins w:id="20" w:author="Huang, Lili" w:date="2019-04-19T15:26:00Z">
+        <w:r>
+          <w:t xml:space="preserve"> display</w:t>
+        </w:r>
+        <w:bookmarkStart w:id="21" w:name="_GoBack"/>
+        <w:bookmarkEnd w:id="21"/>
+        <w:r>
+          <w:t xml:space="preserve"> question #7</w:t>
+        </w:r>
+      </w:ins>
+      <w:ins w:id="22" w:author="Huang, Lili" w:date="2019-04-19T15:25:00Z">
+        <w:r>
+          <w:t xml:space="preserve"> for CSRs working at London site.</w:t>
+        </w:r>
+      </w:ins>
+      <w:bookmarkEnd w:id="16"/>
     </w:p>
     <w:p>
       <w:pPr>
@@ -3859,116 +4119,163 @@
       </w:pPr>
     </w:p>
     <w:p>
-      <w:r>
-        <w:rPr>
-          <w:noProof/>
-        </w:rPr>
-        <w:lastRenderedPageBreak/>
-        <w:drawing>
-          <wp:inline distT="0" distB="0" distL="0" distR="0">
-            <wp:extent cx="5478780" cy="2796540"/>
-            <wp:effectExtent l="0" t="0" r="7620" b="3810"/>
-            <wp:docPr id="2" name="Picture 2"/>
-            <wp:cNvGraphicFramePr>
-              <a:graphicFrameLocks xmlns:a="http://schemas.openxmlformats.org/drawingml/2006/main" noChangeAspect="1"/>
-            </wp:cNvGraphicFramePr>
-            <a:graphic xmlns:a="http://schemas.openxmlformats.org/drawingml/2006/main">
-              <a:graphicData uri="http://schemas.openxmlformats.org/drawingml/2006/picture">
-                <pic:pic xmlns:pic="http://schemas.openxmlformats.org/drawingml/2006/picture">
-                  <pic:nvPicPr>
-                    <pic:cNvPr id="0" name="Picture 1"/>
-                    <pic:cNvPicPr>
-                      <a:picLocks noChangeAspect="1" noChangeArrowheads="1"/>
-                    </pic:cNvPicPr>
-                  </pic:nvPicPr>
-                  <pic:blipFill>
-                    <a:blip r:embed="rId9" cstate="print">
-                      <a:extLst>
-                        <a:ext uri="{28A0092B-C50C-407E-A947-70E740481C1C}">
-                          <a14:useLocalDpi xmlns:a14="http://schemas.microsoft.com/office/drawing/2010/main" val="0"/>
-                        </a:ext>
-                      </a:extLst>
-                    </a:blip>
-                    <a:srcRect/>
-                    <a:stretch>
-                      <a:fillRect/>
-                    </a:stretch>
-                  </pic:blipFill>
-                  <pic:spPr bwMode="auto">
-                    <a:xfrm>
-                      <a:off x="0" y="0"/>
-                      <a:ext cx="5478780" cy="2796540"/>
-                    </a:xfrm>
-                    <a:prstGeom prst="rect">
-                      <a:avLst/>
-                    </a:prstGeom>
-                    <a:noFill/>
-                    <a:ln>
+      <w:del w:id="23" w:author="Huang, Lili" w:date="2019-04-19T15:25:00Z">
+        <w:r>
+          <w:rPr>
+            <w:noProof/>
+          </w:rPr>
+          <w:lastRenderedPageBreak/>
+          <w:drawing>
+            <wp:inline distT="0" distB="0" distL="0" distR="0">
+              <wp:extent cx="5478780" cy="2796540"/>
+              <wp:effectExtent l="0" t="0" r="7620" b="3810"/>
+              <wp:docPr id="2" name="Picture 2"/>
+              <wp:cNvGraphicFramePr>
+                <a:graphicFrameLocks xmlns:a="http://schemas.openxmlformats.org/drawingml/2006/main" noChangeAspect="1"/>
+              </wp:cNvGraphicFramePr>
+              <a:graphic xmlns:a="http://schemas.openxmlformats.org/drawingml/2006/main">
+                <a:graphicData uri="http://schemas.openxmlformats.org/drawingml/2006/picture">
+                  <pic:pic xmlns:pic="http://schemas.openxmlformats.org/drawingml/2006/picture">
+                    <pic:nvPicPr>
+                      <pic:cNvPr id="0" name="Picture 1"/>
+                      <pic:cNvPicPr>
+                        <a:picLocks noChangeAspect="1" noChangeArrowheads="1"/>
+                      </pic:cNvPicPr>
+                    </pic:nvPicPr>
+                    <pic:blipFill>
+                      <a:blip r:embed="rId9" cstate="print">
+                        <a:extLst>
+                          <a:ext uri="{28A0092B-C50C-407E-A947-70E740481C1C}">
+                            <a14:useLocalDpi xmlns:a14="http://schemas.microsoft.com/office/drawing/2010/main" val="0"/>
+                          </a:ext>
+                        </a:extLst>
+                      </a:blip>
+                      <a:srcRect/>
+                      <a:stretch>
+                        <a:fillRect/>
+                      </a:stretch>
+                    </pic:blipFill>
+                    <pic:spPr bwMode="auto">
+                      <a:xfrm>
+                        <a:off x="0" y="0"/>
+                        <a:ext cx="5478780" cy="2796540"/>
+                      </a:xfrm>
+                      <a:prstGeom prst="rect">
+                        <a:avLst/>
+                      </a:prstGeom>
                       <a:noFill/>
-                    </a:ln>
-                  </pic:spPr>
-                </pic:pic>
-              </a:graphicData>
-            </a:graphic>
-          </wp:inline>
-        </w:drawing>
-      </w:r>
+                      <a:ln>
+                        <a:noFill/>
+                      </a:ln>
+                    </pic:spPr>
+                  </pic:pic>
+                </a:graphicData>
+              </a:graphic>
+            </wp:inline>
+          </w:drawing>
+        </w:r>
+      </w:del>
+      <w:ins w:id="24" w:author="Huang, Lili" w:date="2019-04-19T15:25:00Z">
+        <w:r>
+          <w:rPr>
+            <w:noProof/>
+          </w:rPr>
+          <w:drawing>
+            <wp:inline distT="0" distB="0" distL="0" distR="0" wp14:anchorId="249F2B90" wp14:editId="0502ACAB">
+              <wp:extent cx="5486400" cy="3086100"/>
+              <wp:effectExtent l="0" t="0" r="0" b="0"/>
+              <wp:docPr id="13" name="Picture 13"/>
+              <wp:cNvGraphicFramePr>
+                <a:graphicFrameLocks xmlns:a="http://schemas.openxmlformats.org/drawingml/2006/main" noChangeAspect="1"/>
+              </wp:cNvGraphicFramePr>
+              <a:graphic xmlns:a="http://schemas.openxmlformats.org/drawingml/2006/main">
+                <a:graphicData uri="http://schemas.openxmlformats.org/drawingml/2006/picture">
+                  <pic:pic xmlns:pic="http://schemas.openxmlformats.org/drawingml/2006/picture">
+                    <pic:nvPicPr>
+                      <pic:cNvPr id="1" name=""/>
+                      <pic:cNvPicPr/>
+                    </pic:nvPicPr>
+                    <pic:blipFill>
+                      <a:blip r:embed="rId10"/>
+                      <a:stretch>
+                        <a:fillRect/>
+                      </a:stretch>
+                    </pic:blipFill>
+                    <pic:spPr>
+                      <a:xfrm>
+                        <a:off x="0" y="0"/>
+                        <a:ext cx="5486400" cy="3086100"/>
+                      </a:xfrm>
+                      <a:prstGeom prst="rect">
+                        <a:avLst/>
+                      </a:prstGeom>
+                    </pic:spPr>
+                  </pic:pic>
+                </a:graphicData>
+              </a:graphic>
+            </wp:inline>
+          </w:drawing>
+        </w:r>
+      </w:ins>
     </w:p>
     <w:p/>
     <w:p>
-      <w:r>
-        <w:rPr>
-          <w:noProof/>
-        </w:rPr>
-        <w:drawing>
-          <wp:inline distT="0" distB="0" distL="0" distR="0">
-            <wp:extent cx="5478780" cy="2788920"/>
-            <wp:effectExtent l="0" t="0" r="7620" b="0"/>
-            <wp:docPr id="3" name="Picture 3"/>
-            <wp:cNvGraphicFramePr>
-              <a:graphicFrameLocks xmlns:a="http://schemas.openxmlformats.org/drawingml/2006/main" noChangeAspect="1"/>
-            </wp:cNvGraphicFramePr>
-            <a:graphic xmlns:a="http://schemas.openxmlformats.org/drawingml/2006/main">
-              <a:graphicData uri="http://schemas.openxmlformats.org/drawingml/2006/picture">
-                <pic:pic xmlns:pic="http://schemas.openxmlformats.org/drawingml/2006/picture">
-                  <pic:nvPicPr>
-                    <pic:cNvPr id="0" name="Picture 1"/>
-                    <pic:cNvPicPr>
-                      <a:picLocks noChangeAspect="1" noChangeArrowheads="1"/>
-                    </pic:cNvPicPr>
-                  </pic:nvPicPr>
-                  <pic:blipFill>
-                    <a:blip r:embed="rId10" cstate="print">
-                      <a:extLst>
-                        <a:ext uri="{28A0092B-C50C-407E-A947-70E740481C1C}">
-                          <a14:useLocalDpi xmlns:a14="http://schemas.microsoft.com/office/drawing/2010/main" val="0"/>
-                        </a:ext>
-                      </a:extLst>
-                    </a:blip>
-                    <a:srcRect/>
-                    <a:stretch>
-                      <a:fillRect/>
-                    </a:stretch>
-                  </pic:blipFill>
-                  <pic:spPr bwMode="auto">
-                    <a:xfrm>
-                      <a:off x="0" y="0"/>
-                      <a:ext cx="5478780" cy="2788920"/>
-                    </a:xfrm>
-                    <a:prstGeom prst="rect">
-                      <a:avLst/>
-                    </a:prstGeom>
-                    <a:noFill/>
-                    <a:ln>
+      <w:del w:id="25" w:author="Huang, Lili" w:date="2019-04-19T15:25:00Z">
+        <w:r>
+          <w:rPr>
+            <w:noProof/>
+          </w:rPr>
+          <w:lastRenderedPageBreak/>
+          <w:drawing>
+            <wp:inline distT="0" distB="0" distL="0" distR="0">
+              <wp:extent cx="5478780" cy="2788920"/>
+              <wp:effectExtent l="0" t="0" r="7620" b="0"/>
+              <wp:docPr id="3" name="Picture 3"/>
+              <wp:cNvGraphicFramePr>
+                <a:graphicFrameLocks xmlns:a="http://schemas.openxmlformats.org/drawingml/2006/main" noChangeAspect="1"/>
+              </wp:cNvGraphicFramePr>
+              <a:graphic xmlns:a="http://schemas.openxmlformats.org/drawingml/2006/main">
+                <a:graphicData uri="http://schemas.openxmlformats.org/drawingml/2006/picture">
+                  <pic:pic xmlns:pic="http://schemas.openxmlformats.org/drawingml/2006/picture">
+                    <pic:nvPicPr>
+                      <pic:cNvPr id="0" name="Picture 1"/>
+                      <pic:cNvPicPr>
+                        <a:picLocks noChangeAspect="1" noChangeArrowheads="1"/>
+                      </pic:cNvPicPr>
+                    </pic:nvPicPr>
+                    <pic:blipFill>
+                      <a:blip r:embed="rId11" cstate="print">
+                        <a:extLst>
+                          <a:ext uri="{28A0092B-C50C-407E-A947-70E740481C1C}">
+                            <a14:useLocalDpi xmlns:a14="http://schemas.microsoft.com/office/drawing/2010/main" val="0"/>
+                          </a:ext>
+                        </a:extLst>
+                      </a:blip>
+                      <a:srcRect/>
+                      <a:stretch>
+                        <a:fillRect/>
+                      </a:stretch>
+                    </pic:blipFill>
+                    <pic:spPr bwMode="auto">
+                      <a:xfrm>
+                        <a:off x="0" y="0"/>
+                        <a:ext cx="5478780" cy="2788920"/>
+                      </a:xfrm>
+                      <a:prstGeom prst="rect">
+                        <a:avLst/>
+                      </a:prstGeom>
                       <a:noFill/>
-                    </a:ln>
-                  </pic:spPr>
-                </pic:pic>
-              </a:graphicData>
-            </a:graphic>
-          </wp:inline>
-        </w:drawing>
-      </w:r>
+                      <a:ln>
+                        <a:noFill/>
+                      </a:ln>
+                    </pic:spPr>
+                  </pic:pic>
+                </a:graphicData>
+              </a:graphic>
+            </wp:inline>
+          </w:drawing>
+        </w:r>
+      </w:del>
     </w:p>
     <w:p/>
     <w:p>
@@ -3994,7 +4301,7 @@
                     </pic:cNvPicPr>
                   </pic:nvPicPr>
                   <pic:blipFill>
-                    <a:blip r:embed="rId11" cstate="print">
+                    <a:blip r:embed="rId12" cstate="print">
                       <a:extLst>
                         <a:ext uri="{28A0092B-C50C-407E-A947-70E740481C1C}">
                           <a14:useLocalDpi xmlns:a14="http://schemas.microsoft.com/office/drawing/2010/main" val="0"/>
@@ -4046,9 +4353,8 @@
         <w:adjustRightInd w:val="0"/>
         <w:outlineLvl w:val="1"/>
       </w:pPr>
-      <w:bookmarkStart w:id="26" w:name="_Toc523830970"/>
-      <w:r>
-        <w:lastRenderedPageBreak/>
+      <w:bookmarkStart w:id="26" w:name="_Toc6580070"/>
+      <w:r>
         <w:t>Web Page Invoked Events</w:t>
       </w:r>
       <w:bookmarkEnd w:id="26"/>
@@ -4265,7 +4571,7 @@
           <w:b/>
         </w:rPr>
       </w:pPr>
-      <w:bookmarkStart w:id="27" w:name="_Toc523830971"/>
+      <w:bookmarkStart w:id="27" w:name="_Toc6580071"/>
       <w:r>
         <w:rPr>
           <w:b/>
@@ -4298,7 +4604,7 @@
         <w:adjustRightInd w:val="0"/>
         <w:outlineLvl w:val="1"/>
       </w:pPr>
-      <w:bookmarkStart w:id="28" w:name="_Toc523830972"/>
+      <w:bookmarkStart w:id="28" w:name="_Toc6580072"/>
       <w:r>
         <w:t>Razor pages comprising Web Page</w:t>
       </w:r>
@@ -4336,7 +4642,7 @@
         <w:adjustRightInd w:val="0"/>
         <w:outlineLvl w:val="1"/>
       </w:pPr>
-      <w:bookmarkStart w:id="29" w:name="_Toc523830973"/>
+      <w:bookmarkStart w:id="29" w:name="_Toc6580073"/>
       <w:r>
         <w:t>Layout Page</w:t>
       </w:r>
@@ -4372,7 +4678,7 @@
         <w:adjustRightInd w:val="0"/>
         <w:outlineLvl w:val="1"/>
       </w:pPr>
-      <w:bookmarkStart w:id="30" w:name="_Toc523830974"/>
+      <w:bookmarkStart w:id="30" w:name="_Toc6580074"/>
       <w:r>
         <w:t>Screenshot</w:t>
       </w:r>
@@ -4407,7 +4713,7 @@
                     </pic:cNvPicPr>
                   </pic:nvPicPr>
                   <pic:blipFill>
-                    <a:blip r:embed="rId12" cstate="print">
+                    <a:blip r:embed="rId13" cstate="print">
                       <a:extLst>
                         <a:ext uri="{28A0092B-C50C-407E-A947-70E740481C1C}">
                           <a14:useLocalDpi xmlns:a14="http://schemas.microsoft.com/office/drawing/2010/main" val="0"/>
@@ -4468,7 +4774,7 @@
                     </pic:cNvPicPr>
                   </pic:nvPicPr>
                   <pic:blipFill>
-                    <a:blip r:embed="rId13" cstate="print">
+                    <a:blip r:embed="rId14" cstate="print">
                       <a:extLst>
                         <a:ext uri="{28A0092B-C50C-407E-A947-70E740481C1C}">
                           <a14:useLocalDpi xmlns:a14="http://schemas.microsoft.com/office/drawing/2010/main" val="0"/>
@@ -4529,7 +4835,7 @@
                     </pic:cNvPicPr>
                   </pic:nvPicPr>
                   <pic:blipFill>
-                    <a:blip r:embed="rId14" cstate="print">
+                    <a:blip r:embed="rId15" cstate="print">
                       <a:extLst>
                         <a:ext uri="{28A0092B-C50C-407E-A947-70E740481C1C}">
                           <a14:useLocalDpi xmlns:a14="http://schemas.microsoft.com/office/drawing/2010/main" val="0"/>
@@ -4590,7 +4896,7 @@
                     </pic:cNvPicPr>
                   </pic:nvPicPr>
                   <pic:blipFill>
-                    <a:blip r:embed="rId15" cstate="print">
+                    <a:blip r:embed="rId16" cstate="print">
                       <a:extLst>
                         <a:ext uri="{28A0092B-C50C-407E-A947-70E740481C1C}">
                           <a14:useLocalDpi xmlns:a14="http://schemas.microsoft.com/office/drawing/2010/main" val="0"/>
@@ -4622,96 +4928,66 @@
         </w:drawing>
       </w:r>
     </w:p>
-    <w:p>
-      <w:pPr>
-        <w:rPr>
-          <w:ins w:id="31" w:author="Huang, Lili" w:date="2018-09-25T08:15:00Z"/>
-        </w:rPr>
-      </w:pPr>
-    </w:p>
-    <w:p>
-      <w:pPr>
-        <w:rPr>
-          <w:ins w:id="32" w:author="Huang, Lili" w:date="2018-09-25T08:15:00Z"/>
-        </w:rPr>
-      </w:pPr>
-      <w:ins w:id="33" w:author="Huang, Lili" w:date="2018-09-25T08:15:00Z">
-        <w:r>
-          <w:t>You have already submitted this survey [</w:t>
-        </w:r>
-      </w:ins>
-      <w:ins w:id="34" w:author="Huang, Lili" w:date="2018-09-25T08:16:00Z">
-        <w:r>
-          <w:t>survey_id</w:t>
-        </w:r>
-      </w:ins>
-      <w:ins w:id="35" w:author="Huang, Lili" w:date="2018-09-25T08:15:00Z">
-        <w:r>
-          <w:t>]</w:t>
-        </w:r>
-      </w:ins>
-      <w:ins w:id="36" w:author="Huang, Lili" w:date="2018-09-25T08:16:00Z">
-        <w:r>
-          <w:t>.</w:t>
-        </w:r>
-      </w:ins>
-    </w:p>
-    <w:p>
-      <w:ins w:id="37" w:author="Huang, Lili" w:date="2018-09-25T08:15:00Z">
-        <w:r>
-          <w:rPr>
-            <w:noProof/>
-          </w:rPr>
-          <w:drawing>
-            <wp:inline distT="0" distB="0" distL="0" distR="0">
-              <wp:extent cx="5478780" cy="365760"/>
-              <wp:effectExtent l="0" t="0" r="7620" b="0"/>
-              <wp:docPr id="12" name="Picture 12"/>
-              <wp:cNvGraphicFramePr>
-                <a:graphicFrameLocks xmlns:a="http://schemas.openxmlformats.org/drawingml/2006/main" noChangeAspect="1"/>
-              </wp:cNvGraphicFramePr>
-              <a:graphic xmlns:a="http://schemas.openxmlformats.org/drawingml/2006/main">
-                <a:graphicData uri="http://schemas.openxmlformats.org/drawingml/2006/picture">
-                  <pic:pic xmlns:pic="http://schemas.openxmlformats.org/drawingml/2006/picture">
-                    <pic:nvPicPr>
-                      <pic:cNvPr id="0" name="Picture 1"/>
-                      <pic:cNvPicPr>
-                        <a:picLocks noChangeAspect="1" noChangeArrowheads="1"/>
-                      </pic:cNvPicPr>
-                    </pic:nvPicPr>
-                    <pic:blipFill>
-                      <a:blip r:embed="rId16" cstate="print">
-                        <a:extLst>
-                          <a:ext uri="{28A0092B-C50C-407E-A947-70E740481C1C}">
-                            <a14:useLocalDpi xmlns:a14="http://schemas.microsoft.com/office/drawing/2010/main" val="0"/>
-                          </a:ext>
-                        </a:extLst>
-                      </a:blip>
-                      <a:srcRect/>
-                      <a:stretch>
-                        <a:fillRect/>
-                      </a:stretch>
-                    </pic:blipFill>
-                    <pic:spPr bwMode="auto">
-                      <a:xfrm>
-                        <a:off x="0" y="0"/>
-                        <a:ext cx="5478780" cy="365760"/>
-                      </a:xfrm>
-                      <a:prstGeom prst="rect">
-                        <a:avLst/>
-                      </a:prstGeom>
+    <w:p/>
+    <w:p>
+      <w:r>
+        <w:t>You have already submitted this survey [survey_id].</w:t>
+      </w:r>
+    </w:p>
+    <w:p>
+      <w:r>
+        <w:rPr>
+          <w:noProof/>
+        </w:rPr>
+        <w:drawing>
+          <wp:inline distT="0" distB="0" distL="0" distR="0">
+            <wp:extent cx="5478780" cy="365760"/>
+            <wp:effectExtent l="0" t="0" r="7620" b="0"/>
+            <wp:docPr id="12" name="Picture 12"/>
+            <wp:cNvGraphicFramePr>
+              <a:graphicFrameLocks xmlns:a="http://schemas.openxmlformats.org/drawingml/2006/main" noChangeAspect="1"/>
+            </wp:cNvGraphicFramePr>
+            <a:graphic xmlns:a="http://schemas.openxmlformats.org/drawingml/2006/main">
+              <a:graphicData uri="http://schemas.openxmlformats.org/drawingml/2006/picture">
+                <pic:pic xmlns:pic="http://schemas.openxmlformats.org/drawingml/2006/picture">
+                  <pic:nvPicPr>
+                    <pic:cNvPr id="0" name="Picture 1"/>
+                    <pic:cNvPicPr>
+                      <a:picLocks noChangeAspect="1" noChangeArrowheads="1"/>
+                    </pic:cNvPicPr>
+                  </pic:nvPicPr>
+                  <pic:blipFill>
+                    <a:blip r:embed="rId17" cstate="print">
+                      <a:extLst>
+                        <a:ext uri="{28A0092B-C50C-407E-A947-70E740481C1C}">
+                          <a14:useLocalDpi xmlns:a14="http://schemas.microsoft.com/office/drawing/2010/main" val="0"/>
+                        </a:ext>
+                      </a:extLst>
+                    </a:blip>
+                    <a:srcRect/>
+                    <a:stretch>
+                      <a:fillRect/>
+                    </a:stretch>
+                  </pic:blipFill>
+                  <pic:spPr bwMode="auto">
+                    <a:xfrm>
+                      <a:off x="0" y="0"/>
+                      <a:ext cx="5478780" cy="365760"/>
+                    </a:xfrm>
+                    <a:prstGeom prst="rect">
+                      <a:avLst/>
+                    </a:prstGeom>
+                    <a:noFill/>
+                    <a:ln>
                       <a:noFill/>
-                      <a:ln>
-                        <a:noFill/>
-                      </a:ln>
-                    </pic:spPr>
-                  </pic:pic>
-                </a:graphicData>
-              </a:graphic>
-            </wp:inline>
-          </w:drawing>
-        </w:r>
-      </w:ins>
+                    </a:ln>
+                  </pic:spPr>
+                </pic:pic>
+              </a:graphicData>
+            </a:graphic>
+          </wp:inline>
+        </w:drawing>
+      </w:r>
     </w:p>
     <w:p/>
     <w:p>
@@ -4726,11 +5002,11 @@
         <w:adjustRightInd w:val="0"/>
         <w:outlineLvl w:val="1"/>
       </w:pPr>
-      <w:bookmarkStart w:id="38" w:name="_Toc523830975"/>
+      <w:bookmarkStart w:id="31" w:name="_Toc6580075"/>
       <w:r>
         <w:t>Web Page Invoked Events</w:t>
       </w:r>
-      <w:bookmarkEnd w:id="38"/>
+      <w:bookmarkEnd w:id="31"/>
     </w:p>
     <w:tbl>
       <w:tblPr>
@@ -4826,12 +5102,12 @@
     <w:p>
       <w:pPr>
         <w:sectPr>
-          <w:headerReference w:type="even" r:id="rId17"/>
-          <w:headerReference w:type="default" r:id="rId18"/>
-          <w:footerReference w:type="even" r:id="rId19"/>
-          <w:footerReference w:type="default" r:id="rId20"/>
-          <w:headerReference w:type="first" r:id="rId21"/>
-          <w:footerReference w:type="first" r:id="rId22"/>
+          <w:headerReference w:type="even" r:id="rId18"/>
+          <w:headerReference w:type="default" r:id="rId19"/>
+          <w:footerReference w:type="even" r:id="rId20"/>
+          <w:footerReference w:type="default" r:id="rId21"/>
+          <w:headerReference w:type="first" r:id="rId22"/>
+          <w:footerReference w:type="first" r:id="rId23"/>
           <w:pgSz w:w="12240" w:h="15840"/>
           <w:pgMar w:top="1440" w:right="1800" w:bottom="1440" w:left="1800" w:header="720" w:footer="720" w:gutter="0"/>
           <w:cols w:space="720"/>
@@ -4855,7 +5131,7 @@
           <w:b/>
         </w:rPr>
       </w:pPr>
-      <w:bookmarkStart w:id="39" w:name="_Toc523830976"/>
+      <w:bookmarkStart w:id="32" w:name="_Toc6580076"/>
       <w:r>
         <w:rPr>
           <w:b/>
@@ -4863,7 +5139,7 @@
         <w:lastRenderedPageBreak/>
         <w:t>Stored Procedures</w:t>
       </w:r>
-      <w:bookmarkEnd w:id="39"/>
+      <w:bookmarkEnd w:id="32"/>
     </w:p>
     <w:p>
       <w:pPr>
@@ -4874,11 +5150,11 @@
         </w:numPr>
         <w:outlineLvl w:val="1"/>
       </w:pPr>
-      <w:bookmarkStart w:id="40" w:name="_Toc523830977"/>
+      <w:bookmarkStart w:id="33" w:name="_Toc6580077"/>
       <w:r>
         <w:t>sp_select_surveydetails_by_surveyid</w:t>
       </w:r>
-      <w:bookmarkEnd w:id="40"/>
+      <w:bookmarkEnd w:id="33"/>
       <w:r>
         <w:t xml:space="preserve"> </w:t>
       </w:r>
@@ -4892,11 +5168,11 @@
         </w:numPr>
         <w:outlineLvl w:val="1"/>
       </w:pPr>
-      <w:bookmarkStart w:id="41" w:name="_Toc523830978"/>
+      <w:bookmarkStart w:id="34" w:name="_Toc6580078"/>
       <w:r>
         <w:t>sp_select_questions_for_survey</w:t>
       </w:r>
-      <w:bookmarkEnd w:id="41"/>
+      <w:bookmarkEnd w:id="34"/>
     </w:p>
     <w:p>
       <w:pPr>
@@ -4907,11 +5183,11 @@
         </w:numPr>
         <w:outlineLvl w:val="1"/>
       </w:pPr>
-      <w:bookmarkStart w:id="42" w:name="_Toc523830979"/>
+      <w:bookmarkStart w:id="35" w:name="_Toc6580079"/>
       <w:r>
         <w:t>sp_select_responses_by_question</w:t>
       </w:r>
-      <w:bookmarkEnd w:id="42"/>
+      <w:bookmarkEnd w:id="35"/>
     </w:p>
     <w:p>
       <w:pPr>
@@ -4922,11 +5198,11 @@
         </w:numPr>
         <w:outlineLvl w:val="1"/>
       </w:pPr>
-      <w:bookmarkStart w:id="43" w:name="_Toc523830980"/>
+      <w:bookmarkStart w:id="36" w:name="_Toc6580080"/>
       <w:r>
         <w:t>sp_update_survey_response</w:t>
       </w:r>
-      <w:bookmarkEnd w:id="43"/>
+      <w:bookmarkEnd w:id="36"/>
     </w:p>
     <w:p>
       <w:pPr>
@@ -4937,11 +5213,11 @@
         </w:numPr>
         <w:outlineLvl w:val="1"/>
       </w:pPr>
-      <w:bookmarkStart w:id="44" w:name="_Toc523830981"/>
+      <w:bookmarkStart w:id="37" w:name="_Toc6580081"/>
       <w:r>
         <w:t>sp_selectreviewfrom_coaching_log</w:t>
       </w:r>
-      <w:bookmarkEnd w:id="44"/>
+      <w:bookmarkEnd w:id="37"/>
     </w:p>
     <w:p>
       <w:pPr>
@@ -4952,11 +5228,11 @@
         </w:numPr>
         <w:outlineLvl w:val="1"/>
       </w:pPr>
-      <w:bookmarkStart w:id="45" w:name="_Toc523830982"/>
+      <w:bookmarkStart w:id="38" w:name="_Toc6580082"/>
       <w:r>
         <w:t>sp_selectreviewfrom_coaching_log_reasons</w:t>
       </w:r>
-      <w:bookmarkEnd w:id="45"/>
+      <w:bookmarkEnd w:id="38"/>
     </w:p>
     <w:p>
       <w:pPr>
@@ -5011,7 +5287,7 @@
       </w:r>
     </w:p>
     <w:sectPr>
-      <w:footerReference w:type="default" r:id="rId23"/>
+      <w:footerReference w:type="default" r:id="rId24"/>
       <w:pgSz w:w="12240" w:h="15840"/>
       <w:pgMar w:top="1440" w:right="1800" w:bottom="1440" w:left="1800" w:header="720" w:footer="720" w:gutter="0"/>
       <w:cols w:space="720"/>
@@ -5208,7 +5484,7 @@
         <w:rStyle w:val="PageNumber"/>
         <w:noProof/>
       </w:rPr>
-      <w:t>6</w:t>
+      <w:t>4</w:t>
     </w:r>
     <w:r>
       <w:rPr>
@@ -5414,7 +5690,7 @@
         <w:rStyle w:val="PageNumber"/>
         <w:noProof/>
       </w:rPr>
-      <w:t>7</w:t>
+      <w:t>8</w:t>
     </w:r>
     <w:r>
       <w:rPr>
@@ -9346,7 +9622,7 @@
 </file>
 
 <file path=customXml/itemProps1.xml><?xml version="1.0" encoding="utf-8"?>
-<ds:datastoreItem xmlns:ds="http://schemas.openxmlformats.org/officeDocument/2006/customXml" ds:itemID="{724FCFE4-DC7D-4BCD-B910-6B7CE0CB98DB}">
+<ds:datastoreItem xmlns:ds="http://schemas.openxmlformats.org/officeDocument/2006/customXml" ds:itemID="{5AF42DDA-BCE7-4FCB-807A-C553DFD9DDF0}">
   <ds:schemaRefs>
     <ds:schemaRef ds:uri="http://schemas.openxmlformats.org/officeDocument/2006/bibliography"/>
   </ds:schemaRefs>

</xml_diff>

<commit_message>
TFS 14227 - Add Hot Topic on Survey Page; Updated screenshot
git-tfs-id: [https://tfs.omnicloud.local/tfs/cco%20program/]$/eCoaching_V2;C42180
</commit_message>
<xml_diff>
--- a/Design/DD/Web/CCO_eCoaching_Log_Survey_DD.docx
+++ b/Design/DD/Web/CCO_eCoaching_Log_Survey_DD.docx
@@ -264,7 +264,7 @@
           </mc:Choice>
           <mc:Fallback>
             <w:pict>
-              <v:line w14:anchorId="163D6690" id="Line 12" o:spid="_x0000_s1026" style="position:absolute;z-index:251657728;visibility:visible;mso-wrap-style:square;mso-width-percent:0;mso-height-percent:0;mso-wrap-distance-left:9pt;mso-wrap-distance-top:0;mso-wrap-distance-right:9pt;mso-wrap-distance-bottom:0;mso-position-horizontal:absolute;mso-position-horizontal-relative:text;mso-position-vertical:absolute;mso-position-vertical-relative:text;mso-width-percent:0;mso-height-percent:0;mso-width-relative:page;mso-height-relative:page" from="367.2pt,33.3pt" to="439.25pt,33.35pt" o:gfxdata="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" o:allowincell="f">
+              <v:line w14:anchorId="6DB49A3E" id="Line 12" o:spid="_x0000_s1026" style="position:absolute;z-index:251657728;visibility:visible;mso-wrap-style:square;mso-width-percent:0;mso-height-percent:0;mso-wrap-distance-left:9pt;mso-wrap-distance-top:0;mso-wrap-distance-right:9pt;mso-wrap-distance-bottom:0;mso-position-horizontal:absolute;mso-position-horizontal-relative:text;mso-position-vertical:absolute;mso-position-vertical-relative:text;mso-width-percent:0;mso-height-percent:0;mso-width-relative:page;mso-height-relative:page" from="367.2pt,33.3pt" to="439.25pt,33.35pt" o:gfxdata="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" o:allowincell="f">
                 <v:stroke startarrowwidth="narrow" startarrowlength="short" endarrowwidth="narrow" endarrowlength="short"/>
               </v:line>
             </w:pict>
@@ -352,7 +352,7 @@
           </mc:Choice>
           <mc:Fallback>
             <w:pict>
-              <v:line w14:anchorId="1F4DD9F9" id="Line 10" o:spid="_x0000_s1026" style="position:absolute;z-index:251656704;visibility:visible;mso-wrap-style:square;mso-width-percent:0;mso-height-percent:0;mso-wrap-distance-left:9pt;mso-wrap-distance-top:0;mso-wrap-distance-right:9pt;mso-wrap-distance-bottom:0;mso-position-horizontal:absolute;mso-position-horizontal-relative:text;mso-position-vertical:absolute;mso-position-vertical-relative:text;mso-width-percent:0;mso-height-percent:0;mso-width-relative:page;mso-height-relative:page" from="1in,33.3pt" to="266.45pt,33.35pt" o:gfxdata="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" o:allowincell="f">
+              <v:line w14:anchorId="2CD383DF" id="Line 10" o:spid="_x0000_s1026" style="position:absolute;z-index:251656704;visibility:visible;mso-wrap-style:square;mso-width-percent:0;mso-height-percent:0;mso-wrap-distance-left:9pt;mso-wrap-distance-top:0;mso-wrap-distance-right:9pt;mso-wrap-distance-bottom:0;mso-position-horizontal:absolute;mso-position-horizontal-relative:text;mso-position-vertical:absolute;mso-position-vertical-relative:text;mso-width-percent:0;mso-height-percent:0;mso-width-relative:page;mso-height-relative:page" from="1in,33.3pt" to="266.45pt,33.35pt" o:gfxdata="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" o:allowincell="f">
                 <v:stroke startarrowwidth="narrow" startarrowlength="short" endarrowwidth="narrow" endarrowlength="short"/>
               </v:line>
             </w:pict>
@@ -584,7 +584,7 @@
           </mc:Choice>
           <mc:Fallback>
             <w:pict>
-              <v:line w14:anchorId="3B67F47F" id="Line 14" o:spid="_x0000_s1026" style="position:absolute;z-index:251658752;visibility:visible;mso-wrap-style:square;mso-width-percent:0;mso-height-percent:0;mso-wrap-distance-left:9pt;mso-wrap-distance-top:0;mso-wrap-distance-right:9pt;mso-wrap-distance-bottom:0;mso-position-horizontal:absolute;mso-position-horizontal-relative:text;mso-position-vertical:absolute;mso-position-vertical-relative:text;mso-width-percent:0;mso-height-percent:0;mso-width-relative:page;mso-height-relative:page" from="76.05pt,2pt" to="270.45pt,2pt" o:gfxdata="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" o:allowincell="f">
+              <v:line w14:anchorId="00768F5A" id="Line 14" o:spid="_x0000_s1026" style="position:absolute;z-index:251658752;visibility:visible;mso-wrap-style:square;mso-width-percent:0;mso-height-percent:0;mso-wrap-distance-left:9pt;mso-wrap-distance-top:0;mso-wrap-distance-right:9pt;mso-wrap-distance-bottom:0;mso-position-horizontal:absolute;mso-position-horizontal-relative:text;mso-position-vertical:absolute;mso-position-vertical-relative:text;mso-width-percent:0;mso-height-percent:0;mso-width-relative:page;mso-height-relative:page" from="76.05pt,2pt" to="270.45pt,2pt" o:gfxdata="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" o:allowincell="f">
                 <v:stroke startarrowwidth="narrow" startarrowlength="short" endarrowwidth="narrow" endarrowlength="short"/>
               </v:line>
             </w:pict>
@@ -1309,6 +1309,126 @@
         </w:tc>
       </w:tr>
       <w:tr>
+        <w:trPr>
+          <w:ins w:id="7" w:author="Huang, Lili" w:date="2019-04-22T11:20:00Z"/>
+        </w:trPr>
+        <w:tc>
+          <w:tcPr>
+            <w:tcW w:w="1440" w:type="dxa"/>
+            <w:tcBorders>
+              <w:top w:val="single" w:sz="4" w:space="0" w:color="auto"/>
+              <w:left w:val="single" w:sz="4" w:space="0" w:color="auto"/>
+              <w:bottom w:val="single" w:sz="4" w:space="0" w:color="auto"/>
+              <w:right w:val="single" w:sz="4" w:space="0" w:color="auto"/>
+            </w:tcBorders>
+          </w:tcPr>
+          <w:p>
+            <w:pPr>
+              <w:pStyle w:val="hdr1"/>
+              <w:ind w:left="0"/>
+              <w:jc w:val="left"/>
+              <w:rPr>
+                <w:ins w:id="8" w:author="Huang, Lili" w:date="2019-04-22T11:20:00Z"/>
+                <w:sz w:val="20"/>
+              </w:rPr>
+            </w:pPr>
+            <w:ins w:id="9" w:author="Huang, Lili" w:date="2019-04-22T11:20:00Z">
+              <w:r>
+                <w:rPr>
+                  <w:sz w:val="20"/>
+                </w:rPr>
+                <w:t>04/22/2019</w:t>
+              </w:r>
+            </w:ins>
+          </w:p>
+        </w:tc>
+        <w:tc>
+          <w:tcPr>
+            <w:tcW w:w="5238" w:type="dxa"/>
+            <w:tcBorders>
+              <w:top w:val="single" w:sz="4" w:space="0" w:color="auto"/>
+              <w:left w:val="single" w:sz="4" w:space="0" w:color="auto"/>
+              <w:bottom w:val="single" w:sz="4" w:space="0" w:color="auto"/>
+              <w:right w:val="single" w:sz="4" w:space="0" w:color="auto"/>
+            </w:tcBorders>
+          </w:tcPr>
+          <w:p>
+            <w:pPr>
+              <w:pStyle w:val="hdr1"/>
+              <w:ind w:left="0"/>
+              <w:jc w:val="left"/>
+              <w:rPr>
+                <w:ins w:id="10" w:author="Huang, Lili" w:date="2019-04-22T11:20:00Z"/>
+                <w:color w:val="000000"/>
+                <w:sz w:val="20"/>
+              </w:rPr>
+            </w:pPr>
+            <w:ins w:id="11" w:author="Huang, Lili" w:date="2019-04-22T11:20:00Z">
+              <w:r>
+                <w:rPr>
+                  <w:color w:val="000000"/>
+                  <w:sz w:val="20"/>
+                </w:rPr>
+                <w:t>TFS 14227 – Add Hot Topic question on Survey Page;</w:t>
+              </w:r>
+            </w:ins>
+          </w:p>
+          <w:p>
+            <w:pPr>
+              <w:pStyle w:val="hdr1"/>
+              <w:ind w:left="0"/>
+              <w:jc w:val="left"/>
+              <w:rPr>
+                <w:ins w:id="12" w:author="Huang, Lili" w:date="2019-04-22T11:20:00Z"/>
+                <w:color w:val="000000"/>
+                <w:sz w:val="20"/>
+              </w:rPr>
+            </w:pPr>
+            <w:ins w:id="13" w:author="Huang, Lili" w:date="2019-04-22T11:20:00Z">
+              <w:r>
+                <w:rPr>
+                  <w:color w:val="000000"/>
+                  <w:sz w:val="20"/>
+                </w:rPr>
+                <w:t>Updated screenshot</w:t>
+              </w:r>
+              <w:bookmarkStart w:id="14" w:name="_GoBack"/>
+              <w:bookmarkEnd w:id="14"/>
+            </w:ins>
+          </w:p>
+        </w:tc>
+        <w:tc>
+          <w:tcPr>
+            <w:tcW w:w="2790" w:type="dxa"/>
+            <w:tcBorders>
+              <w:top w:val="single" w:sz="4" w:space="0" w:color="auto"/>
+              <w:left w:val="single" w:sz="4" w:space="0" w:color="auto"/>
+              <w:bottom w:val="single" w:sz="4" w:space="0" w:color="auto"/>
+              <w:right w:val="single" w:sz="4" w:space="0" w:color="auto"/>
+            </w:tcBorders>
+          </w:tcPr>
+          <w:p>
+            <w:pPr>
+              <w:pStyle w:val="hdr1"/>
+              <w:ind w:left="0"/>
+              <w:jc w:val="left"/>
+              <w:rPr>
+                <w:ins w:id="15" w:author="Huang, Lili" w:date="2019-04-22T11:20:00Z"/>
+                <w:sz w:val="20"/>
+              </w:rPr>
+            </w:pPr>
+            <w:ins w:id="16" w:author="Huang, Lili" w:date="2019-04-22T11:20:00Z">
+              <w:r>
+                <w:rPr>
+                  <w:sz w:val="20"/>
+                </w:rPr>
+                <w:t>Lili Huang</w:t>
+              </w:r>
+            </w:ins>
+          </w:p>
+        </w:tc>
+      </w:tr>
+      <w:tr>
         <w:tc>
           <w:tcPr>
             <w:tcW w:w="1440" w:type="dxa"/>
@@ -3381,7 +3501,7 @@
           <w:b/>
         </w:rPr>
       </w:pPr>
-      <w:bookmarkStart w:id="7" w:name="_Toc6580061"/>
+      <w:bookmarkStart w:id="17" w:name="_Toc6580061"/>
       <w:r>
         <w:rPr>
           <w:b/>
@@ -3389,7 +3509,7 @@
         <w:lastRenderedPageBreak/>
         <w:t>Description</w:t>
       </w:r>
-      <w:bookmarkEnd w:id="7"/>
+      <w:bookmarkEnd w:id="17"/>
       <w:r>
         <w:rPr>
           <w:b/>
@@ -3477,7 +3597,7 @@
           <w:b/>
         </w:rPr>
       </w:pPr>
-      <w:bookmarkStart w:id="8" w:name="_Toc6580062"/>
+      <w:bookmarkStart w:id="18" w:name="_Toc6580062"/>
       <w:r>
         <w:rPr>
           <w:b/>
@@ -3502,7 +3622,7 @@
         </w:rPr>
         <w:t>Controller.cs</w:t>
       </w:r>
-      <w:bookmarkEnd w:id="8"/>
+      <w:bookmarkEnd w:id="18"/>
     </w:p>
     <w:p>
       <w:pPr>
@@ -3875,7 +3995,7 @@
         <w:ind w:left="1080"/>
         <w:outlineLvl w:val="1"/>
       </w:pPr>
-      <w:bookmarkStart w:id="9" w:name="_Toc6580063"/>
+      <w:bookmarkStart w:id="19" w:name="_Toc6580063"/>
       <w:r>
         <w:t xml:space="preserve">Else Redirect user to the result page with </w:t>
       </w:r>
@@ -3888,7 +4008,7 @@
       <w:r>
         <w:t>”</w:t>
       </w:r>
-      <w:bookmarkEnd w:id="9"/>
+      <w:bookmarkEnd w:id="19"/>
     </w:p>
     <w:p>
       <w:pPr>
@@ -3907,7 +4027,7 @@
           <w:b/>
         </w:rPr>
       </w:pPr>
-      <w:bookmarkStart w:id="10" w:name="_Toc6580064"/>
+      <w:bookmarkStart w:id="20" w:name="_Toc6580064"/>
       <w:r>
         <w:rPr>
           <w:b/>
@@ -3920,7 +4040,7 @@
         </w:rPr>
         <w:t>age details</w:t>
       </w:r>
-      <w:bookmarkEnd w:id="10"/>
+      <w:bookmarkEnd w:id="20"/>
     </w:p>
     <w:p>
       <w:pPr>
@@ -3940,7 +4060,7 @@
           <w:b/>
         </w:rPr>
       </w:pPr>
-      <w:bookmarkStart w:id="11" w:name="_Toc6580065"/>
+      <w:bookmarkStart w:id="21" w:name="_Toc6580065"/>
       <w:r>
         <w:rPr>
           <w:b/>
@@ -3959,7 +4079,7 @@
         </w:rPr>
         <w:t>\Index.cshtml</w:t>
       </w:r>
-      <w:bookmarkEnd w:id="11"/>
+      <w:bookmarkEnd w:id="21"/>
     </w:p>
     <w:p>
       <w:pPr>
@@ -3973,11 +4093,11 @@
         <w:adjustRightInd w:val="0"/>
         <w:outlineLvl w:val="1"/>
       </w:pPr>
-      <w:bookmarkStart w:id="12" w:name="_Toc6580066"/>
+      <w:bookmarkStart w:id="22" w:name="_Toc6580066"/>
       <w:r>
         <w:t>Razor pages comprising Web Page</w:t>
       </w:r>
-      <w:bookmarkEnd w:id="12"/>
+      <w:bookmarkEnd w:id="22"/>
     </w:p>
     <w:p>
       <w:pPr>
@@ -4011,11 +4131,11 @@
         <w:adjustRightInd w:val="0"/>
         <w:outlineLvl w:val="1"/>
       </w:pPr>
-      <w:bookmarkStart w:id="13" w:name="_Toc6580067"/>
+      <w:bookmarkStart w:id="23" w:name="_Toc6580067"/>
       <w:r>
         <w:t>Layout Page</w:t>
       </w:r>
-      <w:bookmarkEnd w:id="13"/>
+      <w:bookmarkEnd w:id="23"/>
     </w:p>
     <w:p>
       <w:pPr>
@@ -4053,10 +4173,10 @@
         <w:adjustRightInd w:val="0"/>
         <w:outlineLvl w:val="1"/>
         <w:rPr>
-          <w:ins w:id="14" w:author="Huang, Lili" w:date="2019-04-19T15:25:00Z"/>
-        </w:rPr>
-      </w:pPr>
-      <w:bookmarkStart w:id="15" w:name="_Toc6580068"/>
+          <w:ins w:id="24" w:author="Huang, Lili" w:date="2019-04-19T15:25:00Z"/>
+        </w:rPr>
+      </w:pPr>
+      <w:bookmarkStart w:id="25" w:name="_Toc6580068"/>
       <w:r>
         <w:t>Screen</w:t>
       </w:r>
@@ -4066,7 +4186,7 @@
       <w:r>
         <w:t>hot</w:t>
       </w:r>
-      <w:bookmarkEnd w:id="15"/>
+      <w:bookmarkEnd w:id="25"/>
     </w:p>
     <w:p>
       <w:pPr>
@@ -4076,38 +4196,38 @@
         <w:ind w:left="1872" w:firstLine="288"/>
         <w:outlineLvl w:val="1"/>
       </w:pPr>
-      <w:bookmarkStart w:id="16" w:name="_Toc6580069"/>
-      <w:ins w:id="17" w:author="Huang, Lili" w:date="2019-04-19T15:25:00Z">
+      <w:bookmarkStart w:id="26" w:name="_Toc6580069"/>
+      <w:ins w:id="27" w:author="Huang, Lili" w:date="2019-04-19T15:25:00Z">
         <w:r>
           <w:t xml:space="preserve">Note: </w:t>
         </w:r>
       </w:ins>
-      <w:ins w:id="18" w:author="Huang, Lili" w:date="2019-04-19T15:26:00Z">
+      <w:ins w:id="28" w:author="Huang, Lili" w:date="2019-04-19T15:26:00Z">
         <w:r>
           <w:t>O</w:t>
         </w:r>
       </w:ins>
-      <w:ins w:id="19" w:author="Huang, Lili" w:date="2019-04-19T15:25:00Z">
+      <w:ins w:id="29" w:author="Huang, Lili" w:date="2019-04-19T15:25:00Z">
         <w:r>
           <w:t>nly</w:t>
         </w:r>
       </w:ins>
-      <w:ins w:id="20" w:author="Huang, Lili" w:date="2019-04-19T15:26:00Z">
-        <w:r>
-          <w:t xml:space="preserve"> display</w:t>
-        </w:r>
-        <w:bookmarkStart w:id="21" w:name="_GoBack"/>
-        <w:bookmarkEnd w:id="21"/>
-        <w:r>
-          <w:t xml:space="preserve"> question #7</w:t>
+      <w:ins w:id="30" w:author="Huang, Lili" w:date="2019-04-19T15:26:00Z">
+        <w:r>
+          <w:t xml:space="preserve"> display question </w:t>
         </w:r>
       </w:ins>
-      <w:ins w:id="22" w:author="Huang, Lili" w:date="2019-04-19T15:25:00Z">
-        <w:r>
-          <w:t xml:space="preserve"> for CSRs working at London site.</w:t>
+      <w:ins w:id="31" w:author="Huang, Lili" w:date="2019-04-22T11:19:00Z">
+        <w:r>
+          <w:t xml:space="preserve">“Quality Now has improved my experience working on the CCO.” </w:t>
         </w:r>
       </w:ins>
-      <w:bookmarkEnd w:id="16"/>
+      <w:ins w:id="32" w:author="Huang, Lili" w:date="2019-04-19T15:25:00Z">
+        <w:r>
+          <w:t>for CSRs working at London site.</w:t>
+        </w:r>
+      </w:ins>
+      <w:bookmarkEnd w:id="26"/>
     </w:p>
     <w:p>
       <w:pPr>
@@ -4119,7 +4239,7 @@
       </w:pPr>
     </w:p>
     <w:p>
-      <w:del w:id="23" w:author="Huang, Lili" w:date="2019-04-19T15:25:00Z">
+      <w:del w:id="33" w:author="Huang, Lili" w:date="2019-04-19T15:25:00Z">
         <w:r>
           <w:rPr>
             <w:noProof/>
@@ -4175,57 +4295,14 @@
           </w:drawing>
         </w:r>
       </w:del>
-      <w:ins w:id="24" w:author="Huang, Lili" w:date="2019-04-19T15:25:00Z">
-        <w:r>
-          <w:rPr>
-            <w:noProof/>
-          </w:rPr>
-          <w:drawing>
-            <wp:inline distT="0" distB="0" distL="0" distR="0" wp14:anchorId="249F2B90" wp14:editId="0502ACAB">
-              <wp:extent cx="5486400" cy="3086100"/>
-              <wp:effectExtent l="0" t="0" r="0" b="0"/>
-              <wp:docPr id="13" name="Picture 13"/>
-              <wp:cNvGraphicFramePr>
-                <a:graphicFrameLocks xmlns:a="http://schemas.openxmlformats.org/drawingml/2006/main" noChangeAspect="1"/>
-              </wp:cNvGraphicFramePr>
-              <a:graphic xmlns:a="http://schemas.openxmlformats.org/drawingml/2006/main">
-                <a:graphicData uri="http://schemas.openxmlformats.org/drawingml/2006/picture">
-                  <pic:pic xmlns:pic="http://schemas.openxmlformats.org/drawingml/2006/picture">
-                    <pic:nvPicPr>
-                      <pic:cNvPr id="1" name=""/>
-                      <pic:cNvPicPr/>
-                    </pic:nvPicPr>
-                    <pic:blipFill>
-                      <a:blip r:embed="rId10"/>
-                      <a:stretch>
-                        <a:fillRect/>
-                      </a:stretch>
-                    </pic:blipFill>
-                    <pic:spPr>
-                      <a:xfrm>
-                        <a:off x="0" y="0"/>
-                        <a:ext cx="5486400" cy="3086100"/>
-                      </a:xfrm>
-                      <a:prstGeom prst="rect">
-                        <a:avLst/>
-                      </a:prstGeom>
-                    </pic:spPr>
-                  </pic:pic>
-                </a:graphicData>
-              </a:graphic>
-            </wp:inline>
-          </w:drawing>
-        </w:r>
-      </w:ins>
     </w:p>
     <w:p/>
     <w:p>
-      <w:del w:id="25" w:author="Huang, Lili" w:date="2019-04-19T15:25:00Z">
-        <w:r>
-          <w:rPr>
-            <w:noProof/>
-          </w:rPr>
-          <w:lastRenderedPageBreak/>
+      <w:del w:id="34" w:author="Huang, Lili" w:date="2019-04-19T15:25:00Z">
+        <w:r>
+          <w:rPr>
+            <w:noProof/>
+          </w:rPr>
           <w:drawing>
             <wp:inline distT="0" distB="0" distL="0" distR="0">
               <wp:extent cx="5478780" cy="2788920"/>
@@ -4244,7 +4321,7 @@
                       </pic:cNvPicPr>
                     </pic:nvPicPr>
                     <pic:blipFill>
-                      <a:blip r:embed="rId11" cstate="print">
+                      <a:blip r:embed="rId10" cstate="print">
                         <a:extLst>
                           <a:ext uri="{28A0092B-C50C-407E-A947-70E740481C1C}">
                             <a14:useLocalDpi xmlns:a14="http://schemas.microsoft.com/office/drawing/2010/main" val="0"/>
@@ -4277,7 +4354,71 @@
         </w:r>
       </w:del>
     </w:p>
-    <w:p/>
+    <w:p>
+      <w:pPr>
+        <w:rPr>
+          <w:ins w:id="35" w:author="Huang, Lili" w:date="2019-04-22T11:08:00Z"/>
+        </w:rPr>
+      </w:pPr>
+    </w:p>
+    <w:p>
+      <w:ins w:id="36" w:author="Huang, Lili" w:date="2019-04-22T11:12:00Z">
+        <w:r>
+          <w:rPr>
+            <w:noProof/>
+          </w:rPr>
+          <w:lastRenderedPageBreak/>
+          <w:drawing>
+            <wp:inline distT="0" distB="0" distL="0" distR="0">
+              <wp:extent cx="5478780" cy="2705100"/>
+              <wp:effectExtent l="0" t="0" r="7620" b="0"/>
+              <wp:docPr id="14" name="Picture 14"/>
+              <wp:cNvGraphicFramePr>
+                <a:graphicFrameLocks xmlns:a="http://schemas.openxmlformats.org/drawingml/2006/main" noChangeAspect="1"/>
+              </wp:cNvGraphicFramePr>
+              <a:graphic xmlns:a="http://schemas.openxmlformats.org/drawingml/2006/main">
+                <a:graphicData uri="http://schemas.openxmlformats.org/drawingml/2006/picture">
+                  <pic:pic xmlns:pic="http://schemas.openxmlformats.org/drawingml/2006/picture">
+                    <pic:nvPicPr>
+                      <pic:cNvPr id="0" name="Picture 1"/>
+                      <pic:cNvPicPr>
+                        <a:picLocks noChangeAspect="1" noChangeArrowheads="1"/>
+                      </pic:cNvPicPr>
+                    </pic:nvPicPr>
+                    <pic:blipFill>
+                      <a:blip r:embed="rId11" cstate="print">
+                        <a:extLst>
+                          <a:ext uri="{28A0092B-C50C-407E-A947-70E740481C1C}">
+                            <a14:useLocalDpi xmlns:a14="http://schemas.microsoft.com/office/drawing/2010/main" val="0"/>
+                          </a:ext>
+                        </a:extLst>
+                      </a:blip>
+                      <a:srcRect/>
+                      <a:stretch>
+                        <a:fillRect/>
+                      </a:stretch>
+                    </pic:blipFill>
+                    <pic:spPr bwMode="auto">
+                      <a:xfrm>
+                        <a:off x="0" y="0"/>
+                        <a:ext cx="5478780" cy="2705100"/>
+                      </a:xfrm>
+                      <a:prstGeom prst="rect">
+                        <a:avLst/>
+                      </a:prstGeom>
+                      <a:noFill/>
+                      <a:ln>
+                        <a:noFill/>
+                      </a:ln>
+                    </pic:spPr>
+                  </pic:pic>
+                </a:graphicData>
+              </a:graphic>
+            </wp:inline>
+          </w:drawing>
+        </w:r>
+      </w:ins>
+    </w:p>
     <w:p>
       <w:r>
         <w:rPr>
@@ -4353,11 +4494,11 @@
         <w:adjustRightInd w:val="0"/>
         <w:outlineLvl w:val="1"/>
       </w:pPr>
-      <w:bookmarkStart w:id="26" w:name="_Toc6580070"/>
+      <w:bookmarkStart w:id="37" w:name="_Toc6580070"/>
       <w:r>
         <w:t>Web Page Invoked Events</w:t>
       </w:r>
-      <w:bookmarkEnd w:id="26"/>
+      <w:bookmarkEnd w:id="37"/>
     </w:p>
     <w:tbl>
       <w:tblPr>
@@ -4571,7 +4712,7 @@
           <w:b/>
         </w:rPr>
       </w:pPr>
-      <w:bookmarkStart w:id="27" w:name="_Toc6580071"/>
+      <w:bookmarkStart w:id="38" w:name="_Toc6580071"/>
       <w:r>
         <w:rPr>
           <w:b/>
@@ -4590,7 +4731,7 @@
         </w:rPr>
         <w:t>.cshtml</w:t>
       </w:r>
-      <w:bookmarkEnd w:id="27"/>
+      <w:bookmarkEnd w:id="38"/>
     </w:p>
     <w:p>
       <w:pPr>
@@ -4604,11 +4745,11 @@
         <w:adjustRightInd w:val="0"/>
         <w:outlineLvl w:val="1"/>
       </w:pPr>
-      <w:bookmarkStart w:id="28" w:name="_Toc6580072"/>
+      <w:bookmarkStart w:id="39" w:name="_Toc6580072"/>
       <w:r>
         <w:t>Razor pages comprising Web Page</w:t>
       </w:r>
-      <w:bookmarkEnd w:id="28"/>
+      <w:bookmarkEnd w:id="39"/>
     </w:p>
     <w:p>
       <w:pPr>
@@ -4642,11 +4783,11 @@
         <w:adjustRightInd w:val="0"/>
         <w:outlineLvl w:val="1"/>
       </w:pPr>
-      <w:bookmarkStart w:id="29" w:name="_Toc6580073"/>
+      <w:bookmarkStart w:id="40" w:name="_Toc6580073"/>
       <w:r>
         <w:t>Layout Page</w:t>
       </w:r>
-      <w:bookmarkEnd w:id="29"/>
+      <w:bookmarkEnd w:id="40"/>
     </w:p>
     <w:p>
       <w:pPr>
@@ -4678,15 +4819,16 @@
         <w:adjustRightInd w:val="0"/>
         <w:outlineLvl w:val="1"/>
       </w:pPr>
-      <w:bookmarkStart w:id="30" w:name="_Toc6580074"/>
+      <w:bookmarkStart w:id="41" w:name="_Toc6580074"/>
       <w:r>
         <w:t>Screenshot</w:t>
       </w:r>
-      <w:bookmarkEnd w:id="30"/>
+      <w:bookmarkEnd w:id="41"/>
     </w:p>
     <w:p/>
     <w:p>
       <w:r>
+        <w:lastRenderedPageBreak/>
         <w:t>You are not authorized.</w:t>
       </w:r>
     </w:p>
@@ -5002,11 +5144,11 @@
         <w:adjustRightInd w:val="0"/>
         <w:outlineLvl w:val="1"/>
       </w:pPr>
-      <w:bookmarkStart w:id="31" w:name="_Toc6580075"/>
+      <w:bookmarkStart w:id="42" w:name="_Toc6580075"/>
       <w:r>
         <w:t>Web Page Invoked Events</w:t>
       </w:r>
-      <w:bookmarkEnd w:id="31"/>
+      <w:bookmarkEnd w:id="42"/>
     </w:p>
     <w:tbl>
       <w:tblPr>
@@ -5131,7 +5273,7 @@
           <w:b/>
         </w:rPr>
       </w:pPr>
-      <w:bookmarkStart w:id="32" w:name="_Toc6580076"/>
+      <w:bookmarkStart w:id="43" w:name="_Toc6580076"/>
       <w:r>
         <w:rPr>
           <w:b/>
@@ -5139,7 +5281,7 @@
         <w:lastRenderedPageBreak/>
         <w:t>Stored Procedures</w:t>
       </w:r>
-      <w:bookmarkEnd w:id="32"/>
+      <w:bookmarkEnd w:id="43"/>
     </w:p>
     <w:p>
       <w:pPr>
@@ -5150,11 +5292,11 @@
         </w:numPr>
         <w:outlineLvl w:val="1"/>
       </w:pPr>
-      <w:bookmarkStart w:id="33" w:name="_Toc6580077"/>
+      <w:bookmarkStart w:id="44" w:name="_Toc6580077"/>
       <w:r>
         <w:t>sp_select_surveydetails_by_surveyid</w:t>
       </w:r>
-      <w:bookmarkEnd w:id="33"/>
+      <w:bookmarkEnd w:id="44"/>
       <w:r>
         <w:t xml:space="preserve"> </w:t>
       </w:r>
@@ -5168,11 +5310,11 @@
         </w:numPr>
         <w:outlineLvl w:val="1"/>
       </w:pPr>
-      <w:bookmarkStart w:id="34" w:name="_Toc6580078"/>
+      <w:bookmarkStart w:id="45" w:name="_Toc6580078"/>
       <w:r>
         <w:t>sp_select_questions_for_survey</w:t>
       </w:r>
-      <w:bookmarkEnd w:id="34"/>
+      <w:bookmarkEnd w:id="45"/>
     </w:p>
     <w:p>
       <w:pPr>
@@ -5183,11 +5325,11 @@
         </w:numPr>
         <w:outlineLvl w:val="1"/>
       </w:pPr>
-      <w:bookmarkStart w:id="35" w:name="_Toc6580079"/>
+      <w:bookmarkStart w:id="46" w:name="_Toc6580079"/>
       <w:r>
         <w:t>sp_select_responses_by_question</w:t>
       </w:r>
-      <w:bookmarkEnd w:id="35"/>
+      <w:bookmarkEnd w:id="46"/>
     </w:p>
     <w:p>
       <w:pPr>
@@ -5198,11 +5340,11 @@
         </w:numPr>
         <w:outlineLvl w:val="1"/>
       </w:pPr>
-      <w:bookmarkStart w:id="36" w:name="_Toc6580080"/>
+      <w:bookmarkStart w:id="47" w:name="_Toc6580080"/>
       <w:r>
         <w:t>sp_update_survey_response</w:t>
       </w:r>
-      <w:bookmarkEnd w:id="36"/>
+      <w:bookmarkEnd w:id="47"/>
     </w:p>
     <w:p>
       <w:pPr>
@@ -5213,11 +5355,11 @@
         </w:numPr>
         <w:outlineLvl w:val="1"/>
       </w:pPr>
-      <w:bookmarkStart w:id="37" w:name="_Toc6580081"/>
+      <w:bookmarkStart w:id="48" w:name="_Toc6580081"/>
       <w:r>
         <w:t>sp_selectreviewfrom_coaching_log</w:t>
       </w:r>
-      <w:bookmarkEnd w:id="37"/>
+      <w:bookmarkEnd w:id="48"/>
     </w:p>
     <w:p>
       <w:pPr>
@@ -5228,11 +5370,11 @@
         </w:numPr>
         <w:outlineLvl w:val="1"/>
       </w:pPr>
-      <w:bookmarkStart w:id="38" w:name="_Toc6580082"/>
+      <w:bookmarkStart w:id="49" w:name="_Toc6580082"/>
       <w:r>
         <w:t>sp_selectreviewfrom_coaching_log_reasons</w:t>
       </w:r>
-      <w:bookmarkEnd w:id="38"/>
+      <w:bookmarkEnd w:id="49"/>
     </w:p>
     <w:p>
       <w:pPr>
@@ -5484,7 +5626,7 @@
         <w:rStyle w:val="PageNumber"/>
         <w:noProof/>
       </w:rPr>
-      <w:t>4</w:t>
+      <w:t>7</w:t>
     </w:r>
     <w:r>
       <w:rPr>
@@ -9622,7 +9764,7 @@
 </file>
 
 <file path=customXml/itemProps1.xml><?xml version="1.0" encoding="utf-8"?>
-<ds:datastoreItem xmlns:ds="http://schemas.openxmlformats.org/officeDocument/2006/customXml" ds:itemID="{5AF42DDA-BCE7-4FCB-807A-C553DFD9DDF0}">
+<ds:datastoreItem xmlns:ds="http://schemas.openxmlformats.org/officeDocument/2006/customXml" ds:itemID="{26CECC40-0F88-44EB-A212-FD4CE6C44865}">
   <ds:schemaRefs>
     <ds:schemaRef ds:uri="http://schemas.openxmlformats.org/officeDocument/2006/bibliography"/>
   </ds:schemaRefs>

</xml_diff>